<commit_message>
nmv 09 04 2025
</commit_message>
<xml_diff>
--- a/AraNyaka/TA 1-4 Malayalam Corrections.docx
+++ b/AraNyaka/TA 1-4 Malayalam Corrections.docx
@@ -73,7 +73,18 @@
           <w:szCs w:val="32"/>
           <w:u w:val="single"/>
         </w:rPr>
-        <w:t xml:space="preserve">Observed till </w:t>
+        <w:t xml:space="preserve">Observed </w:t>
+      </w:r>
+      <w:proofErr w:type="gramStart"/>
+      <w:r>
+        <w:rPr>
+          <w:b/>
+          <w:bCs/>
+          <w:sz w:val="32"/>
+          <w:szCs w:val="32"/>
+          <w:u w:val="single"/>
+        </w:rPr>
+        <w:t xml:space="preserve">till </w:t>
       </w:r>
       <w:r>
         <w:rPr>
@@ -86,6 +97,7 @@
         </w:rPr>
         <w:t>??????</w:t>
       </w:r>
+      <w:proofErr w:type="gramEnd"/>
     </w:p>
     <w:p>
       <w:pPr>
@@ -981,19 +993,17 @@
                 <w:szCs w:val="28"/>
                 <w:lang w:val="it-IT"/>
               </w:rPr>
-              <w:t>TA 2.6.1b</w:t>
-            </w:r>
-          </w:p>
-          <w:p>
-            <w:pPr>
-              <w:spacing w:before="0" w:line="240" w:lineRule="auto"/>
+              <w:t>TA 1.</w:t>
+            </w:r>
+            <w:r>
               <w:rPr>
                 <w:b/>
                 <w:sz w:val="28"/>
                 <w:szCs w:val="28"/>
                 <w:lang w:val="it-IT"/>
               </w:rPr>
-            </w:pPr>
+              <w:t>26</w:t>
+            </w:r>
             <w:r>
               <w:rPr>
                 <w:b/>
@@ -1001,26 +1011,74 @@
                 <w:szCs w:val="28"/>
                 <w:lang w:val="it-IT"/>
               </w:rPr>
-              <w:t>Line No. 3</w:t>
-            </w:r>
-          </w:p>
-          <w:p>
-            <w:pPr>
-              <w:spacing w:before="0" w:line="240" w:lineRule="auto"/>
-              <w:rPr>
-                <w:sz w:val="32"/>
-                <w:szCs w:val="32"/>
+              <w:t>.</w:t>
+            </w:r>
+            <w:r>
+              <w:rPr>
+                <w:b/>
+                <w:sz w:val="28"/>
+                <w:szCs w:val="28"/>
                 <w:lang w:val="it-IT"/>
               </w:rPr>
-            </w:pPr>
-            <w:r>
+              <w:t>1</w:t>
+            </w:r>
+          </w:p>
+          <w:p>
+            <w:pPr>
+              <w:spacing w:before="0" w:line="240" w:lineRule="auto"/>
               <w:rPr>
                 <w:b/>
                 <w:sz w:val="28"/>
                 <w:szCs w:val="28"/>
                 <w:lang w:val="it-IT"/>
               </w:rPr>
-              <w:t>Dasini No - 16</w:t>
+            </w:pPr>
+            <w:r>
+              <w:rPr>
+                <w:b/>
+                <w:sz w:val="28"/>
+                <w:szCs w:val="28"/>
+                <w:lang w:val="it-IT"/>
+              </w:rPr>
+              <w:t xml:space="preserve">Line No - </w:t>
+            </w:r>
+            <w:r>
+              <w:rPr>
+                <w:b/>
+                <w:sz w:val="28"/>
+                <w:szCs w:val="28"/>
+                <w:lang w:val="it-IT"/>
+              </w:rPr>
+              <w:t>2</w:t>
+            </w:r>
+          </w:p>
+          <w:p>
+            <w:pPr>
+              <w:spacing w:before="0" w:line="240" w:lineRule="auto"/>
+              <w:rPr>
+                <w:b/>
+                <w:sz w:val="28"/>
+                <w:szCs w:val="28"/>
+                <w:lang w:val="it-IT"/>
+              </w:rPr>
+            </w:pPr>
+            <w:r>
+              <w:rPr>
+                <w:b/>
+                <w:sz w:val="28"/>
+                <w:szCs w:val="28"/>
+                <w:lang w:val="it-IT"/>
+              </w:rPr>
+              <w:t xml:space="preserve">Dasini No. </w:t>
+            </w:r>
+            <w:r>
+              <w:rPr>
+                <w:b/>
+                <w:sz w:val="28"/>
+                <w:szCs w:val="28"/>
+                <w:lang w:val="it-IT"/>
+              </w:rPr>
+              <w:t>106</w:t>
             </w:r>
           </w:p>
         </w:tc>
@@ -1038,146 +1096,66 @@
             <w:pPr>
               <w:spacing w:before="0" w:line="240" w:lineRule="auto"/>
               <w:rPr>
-                <w:sz w:val="32"/>
-                <w:szCs w:val="32"/>
-                <w:lang w:val="it-IT"/>
-              </w:rPr>
-            </w:pPr>
-            <w:r>
-              <w:rPr>
-                <w:rFonts w:ascii="BRH Malayalam Extra" w:hAnsi="BRH Malayalam Extra" w:cs="BRH Malayalam Extra"/>
-                <w:sz w:val="40"/>
-                <w:szCs w:val="40"/>
-                <w:lang w:val="it-IT"/>
-              </w:rPr>
-              <w:t>öe</w:t>
-            </w:r>
-            <w:r>
-              <w:rPr>
-                <w:rFonts w:ascii="BRH Malayalam Extra" w:hAnsi="BRH Malayalam Extra" w:cs="BRH Malayalam Extra"/>
-                <w:sz w:val="34"/>
-                <w:szCs w:val="40"/>
-                <w:lang w:val="it-IT"/>
-              </w:rPr>
-              <w:t>–</w:t>
-            </w:r>
-            <w:r>
-              <w:rPr>
-                <w:rFonts w:ascii="BRH Malayalam Extra" w:hAnsi="BRH Malayalam Extra" w:cs="BRH Malayalam Extra"/>
-                <w:sz w:val="40"/>
-                <w:szCs w:val="40"/>
-                <w:lang w:val="it-IT"/>
-              </w:rPr>
-              <w:t>jPâx</w:t>
-            </w:r>
-            <w:r>
-              <w:rPr>
-                <w:rFonts w:ascii="BRH Malayalam Extra" w:hAnsi="BRH Malayalam Extra" w:cs="BRH Malayalam Extra"/>
-                <w:sz w:val="34"/>
-                <w:szCs w:val="40"/>
-                <w:lang w:val="it-IT"/>
-              </w:rPr>
-              <w:t>–</w:t>
-            </w:r>
-            <w:r>
-              <w:rPr>
-                <w:rFonts w:ascii="BRH Malayalam Extra" w:hAnsi="BRH Malayalam Extra" w:cs="BRH Malayalam Extra"/>
-                <w:sz w:val="40"/>
-                <w:szCs w:val="40"/>
-                <w:lang w:val="it-IT"/>
-              </w:rPr>
-              <w:t>b§-bxZ¡</w:t>
-            </w:r>
-            <w:r>
-              <w:rPr>
-                <w:rFonts w:ascii="BRH Malayalam Extra" w:hAnsi="BRH Malayalam Extra" w:cs="BRH Malayalam Extra"/>
-                <w:sz w:val="34"/>
-                <w:szCs w:val="40"/>
-                <w:lang w:val="it-IT"/>
-              </w:rPr>
-              <w:t>–</w:t>
-            </w:r>
-            <w:r>
-              <w:rPr>
-                <w:rFonts w:ascii="BRH Malayalam Extra" w:hAnsi="BRH Malayalam Extra" w:cs="BRH Malayalam Extra"/>
-                <w:sz w:val="40"/>
-                <w:szCs w:val="40"/>
-                <w:lang w:val="it-IT"/>
-              </w:rPr>
-              <w:t>¥</w:t>
-            </w:r>
-            <w:r>
-              <w:rPr>
-                <w:rFonts w:ascii="BRH Malayalam Extra" w:hAnsi="BRH Malayalam Extra" w:cs="BRH Malayalam Extra"/>
+                <w:rFonts w:ascii="BRH Malayalam Extra" w:hAnsi="BRH Malayalam Extra" w:cs="BRH Malayalam Extra"/>
+                <w:sz w:val="40"/>
+                <w:szCs w:val="40"/>
+                <w:lang w:val="en-IN"/>
+              </w:rPr>
+            </w:pPr>
+            <w:r>
+              <w:rPr>
+                <w:rFonts w:ascii="BRH Malayalam Extra" w:hAnsi="BRH Malayalam Extra" w:cs="BRH Malayalam Extra"/>
+                <w:color w:val="000000"/>
+                <w:sz w:val="40"/>
+                <w:szCs w:val="40"/>
+              </w:rPr>
+              <w:t>A</w:t>
+            </w:r>
+            <w:r>
+              <w:rPr>
+                <w:rFonts w:ascii="BRH Malayalam Extra" w:hAnsi="BRH Malayalam Extra" w:cs="BRH Malayalam Extra"/>
+                <w:color w:val="000000"/>
+                <w:sz w:val="34"/>
+                <w:szCs w:val="40"/>
+              </w:rPr>
+              <w:t>–</w:t>
+            </w:r>
+            <w:r>
+              <w:rPr>
+                <w:rFonts w:ascii="BRH Malayalam Extra" w:hAnsi="BRH Malayalam Extra" w:cs="BRH Malayalam Extra"/>
+                <w:color w:val="000000"/>
                 <w:sz w:val="40"/>
                 <w:szCs w:val="40"/>
                 <w:highlight w:val="yellow"/>
-                <w:lang w:val="it-IT"/>
-              </w:rPr>
-              <w:t>¶</w:t>
-            </w:r>
-            <w:r>
-              <w:rPr>
-                <w:rFonts w:ascii="BRH Malayalam Extra" w:hAnsi="BRH Malayalam Extra" w:cs="BRH Malayalam Extra"/>
-                <w:sz w:val="40"/>
-                <w:szCs w:val="40"/>
-                <w:lang w:val="it-IT"/>
-              </w:rPr>
-              <w:t>-Pâ</w:t>
-            </w:r>
-            <w:r>
-              <w:rPr>
-                <w:rFonts w:ascii="BRH Malayalam Extra" w:hAnsi="BRH Malayalam Extra" w:cs="BRH Malayalam Extra"/>
-                <w:sz w:val="34"/>
-                <w:szCs w:val="40"/>
-                <w:lang w:val="it-IT"/>
-              </w:rPr>
-              <w:t>–</w:t>
-            </w:r>
-            <w:r>
-              <w:rPr>
-                <w:rFonts w:ascii="BRH Malayalam Extra" w:hAnsi="BRH Malayalam Extra" w:cs="BRH Malayalam Extra"/>
-                <w:sz w:val="40"/>
-                <w:szCs w:val="40"/>
-                <w:lang w:val="it-IT"/>
-              </w:rPr>
-              <w:t>Kïpx</w:t>
-            </w:r>
-            <w:r>
-              <w:rPr>
-                <w:rFonts w:ascii="BRH Malayalam Extra" w:hAnsi="BRH Malayalam Extra" w:cs="BRH Malayalam Extra"/>
-                <w:sz w:val="34"/>
-                <w:szCs w:val="40"/>
-                <w:lang w:val="it-IT"/>
-              </w:rPr>
-              <w:t>–</w:t>
-            </w:r>
-            <w:r>
-              <w:rPr>
-                <w:rFonts w:ascii="BRH Devanagari Extra" w:hAnsi="BRH Devanagari Extra" w:cs="BRH Malayalam Extra"/>
-                <w:sz w:val="32"/>
-                <w:szCs w:val="40"/>
-                <w:lang w:val="it-IT"/>
-              </w:rPr>
-              <w:t>óè</w:t>
-            </w:r>
-            <w:r>
-              <w:rPr>
-                <w:rFonts w:ascii="BRH Malayalam Extra" w:hAnsi="BRH Malayalam Extra" w:cs="BRH Malayalam Extra"/>
-                <w:sz w:val="34"/>
-                <w:szCs w:val="40"/>
-                <w:lang w:val="it-IT"/>
-              </w:rPr>
-              <w:t>–</w:t>
-            </w:r>
-            <w:r>
-              <w:rPr>
-                <w:rFonts w:ascii="BRH Malayalam Extra" w:hAnsi="BRH Malayalam Extra" w:cs="BRH Malayalam Extra"/>
-                <w:sz w:val="40"/>
-                <w:szCs w:val="40"/>
-                <w:lang w:val="it-IT"/>
-              </w:rPr>
-              <w:t xml:space="preserve"> sJ</w:t>
+              </w:rPr>
+              <w:t>hz</w:t>
+            </w:r>
+            <w:r>
+              <w:rPr>
+                <w:rFonts w:ascii="BRH Malayalam Extra" w:hAnsi="BRH Malayalam Extra" w:cs="BRH Malayalam Extra"/>
+                <w:color w:val="000000"/>
+                <w:sz w:val="40"/>
+                <w:szCs w:val="40"/>
+              </w:rPr>
+              <w:t>ræ—Kx</w:t>
+            </w:r>
+            <w:r>
+              <w:rPr>
+                <w:rFonts w:ascii="BRH Malayalam Extra" w:hAnsi="BRH Malayalam Extra" w:cs="BRH Malayalam Extra"/>
+                <w:color w:val="000000"/>
+                <w:sz w:val="34"/>
+                <w:szCs w:val="40"/>
+              </w:rPr>
+              <w:t>–</w:t>
+            </w:r>
+            <w:r>
+              <w:rPr>
+                <w:rFonts w:ascii="BRH Malayalam Extra" w:hAnsi="BRH Malayalam Extra" w:cs="BRH Malayalam Extra"/>
+                <w:color w:val="000000"/>
+                <w:sz w:val="40"/>
+                <w:szCs w:val="40"/>
+              </w:rPr>
+              <w:t xml:space="preserve"> De—bcxZy |</w:t>
             </w:r>
           </w:p>
         </w:tc>
@@ -1201,165 +1179,66 @@
                 <w:rFonts w:ascii="BRH Malayalam Extra" w:hAnsi="BRH Malayalam Extra" w:cs="BRH Malayalam Extra"/>
                 <w:sz w:val="40"/>
                 <w:szCs w:val="40"/>
-                <w:lang w:val="it-IT"/>
-              </w:rPr>
-            </w:pPr>
-            <w:r>
-              <w:rPr>
-                <w:rFonts w:ascii="BRH Malayalam Extra" w:hAnsi="BRH Malayalam Extra" w:cs="BRH Malayalam Extra"/>
-                <w:sz w:val="40"/>
-                <w:szCs w:val="40"/>
-                <w:lang w:val="it-IT"/>
-              </w:rPr>
-              <w:t>öe</w:t>
-            </w:r>
-            <w:r>
-              <w:rPr>
-                <w:rFonts w:ascii="BRH Malayalam Extra" w:hAnsi="BRH Malayalam Extra" w:cs="BRH Malayalam Extra"/>
-                <w:sz w:val="34"/>
-                <w:szCs w:val="40"/>
-                <w:lang w:val="it-IT"/>
-              </w:rPr>
-              <w:t>–</w:t>
-            </w:r>
-            <w:r>
-              <w:rPr>
-                <w:rFonts w:ascii="BRH Malayalam Extra" w:hAnsi="BRH Malayalam Extra" w:cs="BRH Malayalam Extra"/>
-                <w:sz w:val="40"/>
-                <w:szCs w:val="40"/>
-                <w:lang w:val="it-IT"/>
-              </w:rPr>
-              <w:t>jPâx</w:t>
-            </w:r>
-            <w:r>
-              <w:rPr>
-                <w:rFonts w:ascii="BRH Malayalam Extra" w:hAnsi="BRH Malayalam Extra" w:cs="BRH Malayalam Extra"/>
-                <w:sz w:val="34"/>
-                <w:szCs w:val="40"/>
-                <w:lang w:val="it-IT"/>
-              </w:rPr>
-              <w:t>–</w:t>
-            </w:r>
-            <w:r>
-              <w:rPr>
-                <w:rFonts w:ascii="BRH Malayalam Extra" w:hAnsi="BRH Malayalam Extra" w:cs="BRH Malayalam Extra"/>
-                <w:sz w:val="40"/>
-                <w:szCs w:val="40"/>
-                <w:lang w:val="it-IT"/>
-              </w:rPr>
-              <w:t>b§-bxZ¡</w:t>
-            </w:r>
-            <w:r>
-              <w:rPr>
-                <w:rFonts w:ascii="BRH Malayalam Extra" w:hAnsi="BRH Malayalam Extra" w:cs="BRH Malayalam Extra"/>
-                <w:sz w:val="34"/>
-                <w:szCs w:val="40"/>
-                <w:lang w:val="it-IT"/>
-              </w:rPr>
-              <w:t>–</w:t>
-            </w:r>
-            <w:r>
-              <w:rPr>
-                <w:rFonts w:ascii="BRH Malayalam Extra" w:hAnsi="BRH Malayalam Extra" w:cs="BRH Malayalam Extra"/>
-                <w:sz w:val="40"/>
-                <w:szCs w:val="40"/>
-                <w:lang w:val="it-IT"/>
-              </w:rPr>
-              <w:t>¥</w:t>
-            </w:r>
-            <w:r>
-              <w:rPr>
-                <w:rFonts w:ascii="BRH Malayalam" w:hAnsi="BRH Malayalam" w:cs="BRH Malayalam"/>
-                <w:color w:val="000000"/>
-                <w:sz w:val="40"/>
-                <w:szCs w:val="40"/>
+                <w:lang w:val="en-IN"/>
+              </w:rPr>
+            </w:pPr>
+            <w:r>
+              <w:rPr>
+                <w:rFonts w:ascii="BRH Malayalam Extra" w:hAnsi="BRH Malayalam Extra" w:cs="BRH Malayalam Extra"/>
+                <w:color w:val="000000"/>
+                <w:sz w:val="40"/>
+                <w:szCs w:val="40"/>
+              </w:rPr>
+              <w:t>A</w:t>
+            </w:r>
+            <w:r>
+              <w:rPr>
+                <w:rFonts w:ascii="BRH Malayalam Extra" w:hAnsi="BRH Malayalam Extra" w:cs="BRH Malayalam Extra"/>
+                <w:color w:val="000000"/>
+                <w:sz w:val="34"/>
+                <w:szCs w:val="40"/>
+              </w:rPr>
+              <w:t>–</w:t>
+            </w:r>
+            <w:bookmarkStart w:id="0" w:name="_Hlk195040466"/>
+            <w:r>
+              <w:rPr>
+                <w:rFonts w:ascii="BRH Malayalam Extra" w:hAnsi="BRH Malayalam Extra" w:cs="BRH Malayalam Extra"/>
+                <w:color w:val="000000"/>
+                <w:sz w:val="40"/>
+                <w:szCs w:val="48"/>
                 <w:highlight w:val="green"/>
-                <w:lang w:val="it-IT" w:eastAsia="en-IN"/>
-              </w:rPr>
-              <w:t>º</w:t>
-            </w:r>
-            <w:r>
-              <w:rPr>
-                <w:rFonts w:ascii="BRH Malayalam Extra" w:hAnsi="BRH Malayalam Extra" w:cs="BRH Malayalam Extra"/>
-                <w:sz w:val="40"/>
-                <w:szCs w:val="40"/>
-                <w:lang w:val="it-IT"/>
-              </w:rPr>
-              <w:t>Pâ</w:t>
-            </w:r>
-            <w:r>
-              <w:rPr>
-                <w:rFonts w:ascii="BRH Malayalam Extra" w:hAnsi="BRH Malayalam Extra" w:cs="BRH Malayalam Extra"/>
-                <w:sz w:val="34"/>
-                <w:szCs w:val="40"/>
-                <w:lang w:val="it-IT"/>
-              </w:rPr>
-              <w:t>–</w:t>
-            </w:r>
-            <w:r>
-              <w:rPr>
-                <w:rFonts w:ascii="BRH Malayalam Extra" w:hAnsi="BRH Malayalam Extra" w:cs="BRH Malayalam Extra"/>
-                <w:sz w:val="40"/>
-                <w:szCs w:val="40"/>
-                <w:lang w:val="it-IT"/>
-              </w:rPr>
-              <w:t>Kïpx</w:t>
-            </w:r>
-            <w:r>
-              <w:rPr>
-                <w:rFonts w:ascii="BRH Malayalam Extra" w:hAnsi="BRH Malayalam Extra" w:cs="BRH Malayalam Extra"/>
-                <w:sz w:val="34"/>
-                <w:szCs w:val="40"/>
-                <w:lang w:val="it-IT"/>
-              </w:rPr>
-              <w:t>–</w:t>
-            </w:r>
-            <w:r>
-              <w:rPr>
-                <w:rFonts w:ascii="BRH Devanagari Extra" w:hAnsi="BRH Devanagari Extra" w:cs="BRH Malayalam Extra"/>
-                <w:sz w:val="32"/>
-                <w:szCs w:val="40"/>
-                <w:lang w:val="it-IT"/>
-              </w:rPr>
-              <w:t>óè</w:t>
-            </w:r>
-            <w:r>
-              <w:rPr>
-                <w:rFonts w:ascii="BRH Malayalam Extra" w:hAnsi="BRH Malayalam Extra" w:cs="BRH Malayalam Extra"/>
-                <w:sz w:val="34"/>
-                <w:szCs w:val="40"/>
-                <w:lang w:val="it-IT"/>
-              </w:rPr>
-              <w:t>–</w:t>
-            </w:r>
-            <w:r>
-              <w:rPr>
-                <w:rFonts w:ascii="BRH Malayalam Extra" w:hAnsi="BRH Malayalam Extra" w:cs="BRH Malayalam Extra"/>
-                <w:sz w:val="40"/>
-                <w:szCs w:val="40"/>
-                <w:lang w:val="it-IT"/>
-              </w:rPr>
-              <w:t xml:space="preserve"> </w:t>
-            </w:r>
-          </w:p>
-          <w:p>
-            <w:pPr>
-              <w:autoSpaceDE w:val="0"/>
-              <w:autoSpaceDN w:val="0"/>
-              <w:adjustRightInd w:val="0"/>
-              <w:spacing w:before="0" w:line="240" w:lineRule="auto"/>
-              <w:rPr>
-                <w:sz w:val="32"/>
-                <w:szCs w:val="32"/>
-              </w:rPr>
-            </w:pPr>
-            <w:r>
-              <w:rPr>
-                <w:rFonts w:ascii="BRH Malayalam Extra" w:hAnsi="BRH Malayalam Extra" w:cs="BRH Malayalam Extra"/>
-                <w:sz w:val="40"/>
-                <w:szCs w:val="40"/>
-              </w:rPr>
-              <w:t>sJ</w:t>
+                <w:lang w:val="en-IN"/>
+              </w:rPr>
+              <w:t>g</w:t>
+            </w:r>
+            <w:bookmarkEnd w:id="0"/>
+            <w:r>
+              <w:rPr>
+                <w:rFonts w:ascii="BRH Malayalam Extra" w:hAnsi="BRH Malayalam Extra" w:cs="BRH Malayalam Extra"/>
+                <w:color w:val="000000"/>
+                <w:sz w:val="40"/>
+                <w:szCs w:val="40"/>
+              </w:rPr>
+              <w:t>zræ—Kx</w:t>
+            </w:r>
+            <w:r>
+              <w:rPr>
+                <w:rFonts w:ascii="BRH Malayalam Extra" w:hAnsi="BRH Malayalam Extra" w:cs="BRH Malayalam Extra"/>
+                <w:color w:val="000000"/>
+                <w:sz w:val="34"/>
+                <w:szCs w:val="40"/>
+              </w:rPr>
+              <w:t>–</w:t>
+            </w:r>
+            <w:r>
+              <w:rPr>
+                <w:rFonts w:ascii="BRH Malayalam Extra" w:hAnsi="BRH Malayalam Extra" w:cs="BRH Malayalam Extra"/>
+                <w:color w:val="000000"/>
+                <w:sz w:val="40"/>
+                <w:szCs w:val="40"/>
+              </w:rPr>
+              <w:t xml:space="preserve"> De—bcxZy |</w:t>
             </w:r>
           </w:p>
         </w:tc>
@@ -1395,7 +1274,7 @@
                 <w:szCs w:val="28"/>
                 <w:lang w:val="it-IT"/>
               </w:rPr>
-              <w:t>TA 2.11.1</w:t>
+              <w:t>TA 2.6.1b</w:t>
             </w:r>
           </w:p>
           <w:p>
@@ -1415,8 +1294,18 @@
                 <w:szCs w:val="28"/>
                 <w:lang w:val="it-IT"/>
               </w:rPr>
-              <w:t xml:space="preserve">Line No. </w:t>
-            </w:r>
+              <w:t>Line No. 3</w:t>
+            </w:r>
+          </w:p>
+          <w:p>
+            <w:pPr>
+              <w:spacing w:before="0" w:line="240" w:lineRule="auto"/>
+              <w:rPr>
+                <w:sz w:val="32"/>
+                <w:szCs w:val="32"/>
+                <w:lang w:val="it-IT"/>
+              </w:rPr>
+            </w:pPr>
             <w:r>
               <w:rPr>
                 <w:b/>
@@ -1424,27 +1313,7 @@
                 <w:szCs w:val="28"/>
                 <w:lang w:val="it-IT"/>
               </w:rPr>
-              <w:t>8</w:t>
-            </w:r>
-          </w:p>
-          <w:p>
-            <w:pPr>
-              <w:spacing w:before="0" w:line="240" w:lineRule="auto"/>
-              <w:rPr>
-                <w:b/>
-                <w:sz w:val="28"/>
-                <w:szCs w:val="28"/>
-                <w:lang w:val="it-IT"/>
-              </w:rPr>
-            </w:pPr>
-            <w:r>
-              <w:rPr>
-                <w:b/>
-                <w:sz w:val="28"/>
-                <w:szCs w:val="28"/>
-                <w:lang w:val="it-IT"/>
-              </w:rPr>
-              <w:t>Dasini No - 11</w:t>
+              <w:t>Dasini No - 16</w:t>
             </w:r>
           </w:p>
         </w:tc>
@@ -1460,40 +1329,75 @@
           </w:tcPr>
           <w:p>
             <w:pPr>
-              <w:widowControl w:val="0"/>
-              <w:autoSpaceDE w:val="0"/>
-              <w:autoSpaceDN w:val="0"/>
-              <w:adjustRightInd w:val="0"/>
-              <w:spacing w:line="252" w:lineRule="auto"/>
-              <w:rPr>
-                <w:rFonts w:ascii="BRH Malayalam Extra" w:hAnsi="BRH Malayalam Extra" w:cs="BRH Malayalam Extra"/>
-                <w:sz w:val="40"/>
-                <w:szCs w:val="40"/>
-              </w:rPr>
-            </w:pPr>
-            <w:r>
-              <w:rPr>
-                <w:rFonts w:ascii="BRH Malayalam Extra" w:hAnsi="BRH Malayalam Extra" w:cs="BRH Malayalam Extra"/>
-                <w:sz w:val="40"/>
-                <w:szCs w:val="40"/>
-              </w:rPr>
-              <w:t>sxix—dy</w:t>
-            </w:r>
-            <w:r>
-              <w:rPr>
-                <w:rFonts w:ascii="BRH Malayalam Extra" w:hAnsi="BRH Malayalam Extra" w:cs="BRH Malayalam Extra"/>
-                <w:sz w:val="34"/>
-                <w:szCs w:val="40"/>
-              </w:rPr>
-              <w:t>–</w:t>
-            </w:r>
-            <w:r>
-              <w:rPr>
-                <w:rFonts w:ascii="BRH Malayalam Extra" w:hAnsi="BRH Malayalam Extra" w:cs="BRH Malayalam Extra"/>
-                <w:sz w:val="40"/>
-                <w:szCs w:val="40"/>
-              </w:rPr>
-              <w:t xml:space="preserve"> (ja§ s–põI ex–</w:t>
+              <w:spacing w:before="0" w:line="240" w:lineRule="auto"/>
+              <w:rPr>
+                <w:sz w:val="32"/>
+                <w:szCs w:val="32"/>
+                <w:lang w:val="it-IT"/>
+              </w:rPr>
+            </w:pPr>
+            <w:r>
+              <w:rPr>
+                <w:rFonts w:ascii="BRH Malayalam Extra" w:hAnsi="BRH Malayalam Extra" w:cs="BRH Malayalam Extra"/>
+                <w:sz w:val="40"/>
+                <w:szCs w:val="40"/>
+                <w:lang w:val="it-IT"/>
+              </w:rPr>
+              <w:t>öe</w:t>
+            </w:r>
+            <w:r>
+              <w:rPr>
+                <w:rFonts w:ascii="BRH Malayalam Extra" w:hAnsi="BRH Malayalam Extra" w:cs="BRH Malayalam Extra"/>
+                <w:sz w:val="34"/>
+                <w:szCs w:val="40"/>
+                <w:lang w:val="it-IT"/>
+              </w:rPr>
+              <w:t>–</w:t>
+            </w:r>
+            <w:r>
+              <w:rPr>
+                <w:rFonts w:ascii="BRH Malayalam Extra" w:hAnsi="BRH Malayalam Extra" w:cs="BRH Malayalam Extra"/>
+                <w:sz w:val="40"/>
+                <w:szCs w:val="40"/>
+                <w:lang w:val="it-IT"/>
+              </w:rPr>
+              <w:t>jPâx</w:t>
+            </w:r>
+            <w:r>
+              <w:rPr>
+                <w:rFonts w:ascii="BRH Malayalam Extra" w:hAnsi="BRH Malayalam Extra" w:cs="BRH Malayalam Extra"/>
+                <w:sz w:val="34"/>
+                <w:szCs w:val="40"/>
+                <w:lang w:val="it-IT"/>
+              </w:rPr>
+              <w:t>–</w:t>
+            </w:r>
+            <w:r>
+              <w:rPr>
+                <w:rFonts w:ascii="BRH Malayalam Extra" w:hAnsi="BRH Malayalam Extra" w:cs="BRH Malayalam Extra"/>
+                <w:sz w:val="40"/>
+                <w:szCs w:val="40"/>
+                <w:lang w:val="it-IT"/>
+              </w:rPr>
+              <w:t>b§-bxZ¡</w:t>
+            </w:r>
+            <w:r>
+              <w:rPr>
+                <w:rFonts w:ascii="BRH Malayalam Extra" w:hAnsi="BRH Malayalam Extra" w:cs="BRH Malayalam Extra"/>
+                <w:sz w:val="34"/>
+                <w:szCs w:val="40"/>
+                <w:lang w:val="it-IT"/>
+              </w:rPr>
+              <w:t>–</w:t>
+            </w:r>
+            <w:r>
+              <w:rPr>
+                <w:rFonts w:ascii="BRH Malayalam Extra" w:hAnsi="BRH Malayalam Extra" w:cs="BRH Malayalam Extra"/>
+                <w:sz w:val="40"/>
+                <w:szCs w:val="40"/>
+                <w:lang w:val="it-IT"/>
+              </w:rPr>
+              <w:t>¥</w:t>
             </w:r>
             <w:r>
               <w:rPr>
@@ -1501,16 +1405,72 @@
                 <w:sz w:val="40"/>
                 <w:szCs w:val="40"/>
                 <w:highlight w:val="yellow"/>
-              </w:rPr>
-              <w:t>Yy</w:t>
-            </w:r>
-            <w:r>
-              <w:rPr>
-                <w:rFonts w:ascii="BRH Malayalam Extra" w:hAnsi="BRH Malayalam Extra" w:cs="BRH Malayalam Extra"/>
-                <w:sz w:val="40"/>
-                <w:szCs w:val="40"/>
-              </w:rPr>
-              <w:t xml:space="preserve"> </w:t>
+                <w:lang w:val="it-IT"/>
+              </w:rPr>
+              <w:t>¶</w:t>
+            </w:r>
+            <w:r>
+              <w:rPr>
+                <w:rFonts w:ascii="BRH Malayalam Extra" w:hAnsi="BRH Malayalam Extra" w:cs="BRH Malayalam Extra"/>
+                <w:sz w:val="40"/>
+                <w:szCs w:val="40"/>
+                <w:lang w:val="it-IT"/>
+              </w:rPr>
+              <w:t>-Pâ</w:t>
+            </w:r>
+            <w:r>
+              <w:rPr>
+                <w:rFonts w:ascii="BRH Malayalam Extra" w:hAnsi="BRH Malayalam Extra" w:cs="BRH Malayalam Extra"/>
+                <w:sz w:val="34"/>
+                <w:szCs w:val="40"/>
+                <w:lang w:val="it-IT"/>
+              </w:rPr>
+              <w:t>–</w:t>
+            </w:r>
+            <w:r>
+              <w:rPr>
+                <w:rFonts w:ascii="BRH Malayalam Extra" w:hAnsi="BRH Malayalam Extra" w:cs="BRH Malayalam Extra"/>
+                <w:sz w:val="40"/>
+                <w:szCs w:val="40"/>
+                <w:lang w:val="it-IT"/>
+              </w:rPr>
+              <w:t>Kïpx</w:t>
+            </w:r>
+            <w:r>
+              <w:rPr>
+                <w:rFonts w:ascii="BRH Malayalam Extra" w:hAnsi="BRH Malayalam Extra" w:cs="BRH Malayalam Extra"/>
+                <w:sz w:val="34"/>
+                <w:szCs w:val="40"/>
+                <w:lang w:val="it-IT"/>
+              </w:rPr>
+              <w:t>–</w:t>
+            </w:r>
+            <w:r>
+              <w:rPr>
+                <w:rFonts w:ascii="BRH Devanagari Extra" w:hAnsi="BRH Devanagari Extra" w:cs="BRH Malayalam Extra"/>
+                <w:sz w:val="32"/>
+                <w:szCs w:val="40"/>
+                <w:lang w:val="it-IT"/>
+              </w:rPr>
+              <w:t>óè</w:t>
+            </w:r>
+            <w:r>
+              <w:rPr>
+                <w:rFonts w:ascii="BRH Malayalam Extra" w:hAnsi="BRH Malayalam Extra" w:cs="BRH Malayalam Extra"/>
+                <w:sz w:val="34"/>
+                <w:szCs w:val="40"/>
+                <w:lang w:val="it-IT"/>
+              </w:rPr>
+              <w:t>–</w:t>
+            </w:r>
+            <w:r>
+              <w:rPr>
+                <w:rFonts w:ascii="BRH Malayalam Extra" w:hAnsi="BRH Malayalam Extra" w:cs="BRH Malayalam Extra"/>
+                <w:sz w:val="40"/>
+                <w:szCs w:val="40"/>
+                <w:lang w:val="it-IT"/>
+              </w:rPr>
+              <w:t xml:space="preserve"> sJ</w:t>
             </w:r>
           </w:p>
         </w:tc>
@@ -1526,6 +1486,273 @@
           </w:tcPr>
           <w:p>
             <w:pPr>
+              <w:autoSpaceDE w:val="0"/>
+              <w:autoSpaceDN w:val="0"/>
+              <w:adjustRightInd w:val="0"/>
+              <w:spacing w:before="0" w:line="240" w:lineRule="auto"/>
+              <w:rPr>
+                <w:rFonts w:ascii="BRH Malayalam Extra" w:hAnsi="BRH Malayalam Extra" w:cs="BRH Malayalam Extra"/>
+                <w:sz w:val="40"/>
+                <w:szCs w:val="40"/>
+                <w:lang w:val="it-IT"/>
+              </w:rPr>
+            </w:pPr>
+            <w:r>
+              <w:rPr>
+                <w:rFonts w:ascii="BRH Malayalam Extra" w:hAnsi="BRH Malayalam Extra" w:cs="BRH Malayalam Extra"/>
+                <w:sz w:val="40"/>
+                <w:szCs w:val="40"/>
+                <w:lang w:val="it-IT"/>
+              </w:rPr>
+              <w:t>öe</w:t>
+            </w:r>
+            <w:r>
+              <w:rPr>
+                <w:rFonts w:ascii="BRH Malayalam Extra" w:hAnsi="BRH Malayalam Extra" w:cs="BRH Malayalam Extra"/>
+                <w:sz w:val="34"/>
+                <w:szCs w:val="40"/>
+                <w:lang w:val="it-IT"/>
+              </w:rPr>
+              <w:t>–</w:t>
+            </w:r>
+            <w:r>
+              <w:rPr>
+                <w:rFonts w:ascii="BRH Malayalam Extra" w:hAnsi="BRH Malayalam Extra" w:cs="BRH Malayalam Extra"/>
+                <w:sz w:val="40"/>
+                <w:szCs w:val="40"/>
+                <w:lang w:val="it-IT"/>
+              </w:rPr>
+              <w:t>jPâx</w:t>
+            </w:r>
+            <w:r>
+              <w:rPr>
+                <w:rFonts w:ascii="BRH Malayalam Extra" w:hAnsi="BRH Malayalam Extra" w:cs="BRH Malayalam Extra"/>
+                <w:sz w:val="34"/>
+                <w:szCs w:val="40"/>
+                <w:lang w:val="it-IT"/>
+              </w:rPr>
+              <w:t>–</w:t>
+            </w:r>
+            <w:r>
+              <w:rPr>
+                <w:rFonts w:ascii="BRH Malayalam Extra" w:hAnsi="BRH Malayalam Extra" w:cs="BRH Malayalam Extra"/>
+                <w:sz w:val="40"/>
+                <w:szCs w:val="40"/>
+                <w:lang w:val="it-IT"/>
+              </w:rPr>
+              <w:t>b§-bxZ¡</w:t>
+            </w:r>
+            <w:r>
+              <w:rPr>
+                <w:rFonts w:ascii="BRH Malayalam Extra" w:hAnsi="BRH Malayalam Extra" w:cs="BRH Malayalam Extra"/>
+                <w:sz w:val="34"/>
+                <w:szCs w:val="40"/>
+                <w:lang w:val="it-IT"/>
+              </w:rPr>
+              <w:t>–</w:t>
+            </w:r>
+            <w:r>
+              <w:rPr>
+                <w:rFonts w:ascii="BRH Malayalam Extra" w:hAnsi="BRH Malayalam Extra" w:cs="BRH Malayalam Extra"/>
+                <w:sz w:val="40"/>
+                <w:szCs w:val="40"/>
+                <w:lang w:val="it-IT"/>
+              </w:rPr>
+              <w:t>¥</w:t>
+            </w:r>
+            <w:r>
+              <w:rPr>
+                <w:rFonts w:ascii="BRH Malayalam" w:hAnsi="BRH Malayalam" w:cs="BRH Malayalam"/>
+                <w:color w:val="000000"/>
+                <w:sz w:val="40"/>
+                <w:szCs w:val="40"/>
+                <w:highlight w:val="green"/>
+                <w:lang w:val="it-IT" w:eastAsia="en-IN"/>
+              </w:rPr>
+              <w:t>º</w:t>
+            </w:r>
+            <w:r>
+              <w:rPr>
+                <w:rFonts w:ascii="BRH Malayalam Extra" w:hAnsi="BRH Malayalam Extra" w:cs="BRH Malayalam Extra"/>
+                <w:sz w:val="40"/>
+                <w:szCs w:val="40"/>
+                <w:lang w:val="it-IT"/>
+              </w:rPr>
+              <w:t>Pâ</w:t>
+            </w:r>
+            <w:r>
+              <w:rPr>
+                <w:rFonts w:ascii="BRH Malayalam Extra" w:hAnsi="BRH Malayalam Extra" w:cs="BRH Malayalam Extra"/>
+                <w:sz w:val="34"/>
+                <w:szCs w:val="40"/>
+                <w:lang w:val="it-IT"/>
+              </w:rPr>
+              <w:t>–</w:t>
+            </w:r>
+            <w:r>
+              <w:rPr>
+                <w:rFonts w:ascii="BRH Malayalam Extra" w:hAnsi="BRH Malayalam Extra" w:cs="BRH Malayalam Extra"/>
+                <w:sz w:val="40"/>
+                <w:szCs w:val="40"/>
+                <w:lang w:val="it-IT"/>
+              </w:rPr>
+              <w:t>Kïpx</w:t>
+            </w:r>
+            <w:r>
+              <w:rPr>
+                <w:rFonts w:ascii="BRH Malayalam Extra" w:hAnsi="BRH Malayalam Extra" w:cs="BRH Malayalam Extra"/>
+                <w:sz w:val="34"/>
+                <w:szCs w:val="40"/>
+                <w:lang w:val="it-IT"/>
+              </w:rPr>
+              <w:t>–</w:t>
+            </w:r>
+            <w:r>
+              <w:rPr>
+                <w:rFonts w:ascii="BRH Devanagari Extra" w:hAnsi="BRH Devanagari Extra" w:cs="BRH Malayalam Extra"/>
+                <w:sz w:val="32"/>
+                <w:szCs w:val="40"/>
+                <w:lang w:val="it-IT"/>
+              </w:rPr>
+              <w:t>óè</w:t>
+            </w:r>
+            <w:r>
+              <w:rPr>
+                <w:rFonts w:ascii="BRH Malayalam Extra" w:hAnsi="BRH Malayalam Extra" w:cs="BRH Malayalam Extra"/>
+                <w:sz w:val="34"/>
+                <w:szCs w:val="40"/>
+                <w:lang w:val="it-IT"/>
+              </w:rPr>
+              <w:t>–</w:t>
+            </w:r>
+            <w:r>
+              <w:rPr>
+                <w:rFonts w:ascii="BRH Malayalam Extra" w:hAnsi="BRH Malayalam Extra" w:cs="BRH Malayalam Extra"/>
+                <w:sz w:val="40"/>
+                <w:szCs w:val="40"/>
+                <w:lang w:val="it-IT"/>
+              </w:rPr>
+              <w:t xml:space="preserve"> </w:t>
+            </w:r>
+          </w:p>
+          <w:p>
+            <w:pPr>
+              <w:autoSpaceDE w:val="0"/>
+              <w:autoSpaceDN w:val="0"/>
+              <w:adjustRightInd w:val="0"/>
+              <w:spacing w:before="0" w:line="240" w:lineRule="auto"/>
+              <w:rPr>
+                <w:sz w:val="32"/>
+                <w:szCs w:val="32"/>
+              </w:rPr>
+            </w:pPr>
+            <w:r>
+              <w:rPr>
+                <w:rFonts w:ascii="BRH Malayalam Extra" w:hAnsi="BRH Malayalam Extra" w:cs="BRH Malayalam Extra"/>
+                <w:sz w:val="40"/>
+                <w:szCs w:val="40"/>
+              </w:rPr>
+              <w:t>sJ</w:t>
+            </w:r>
+          </w:p>
+        </w:tc>
+      </w:tr>
+      <w:tr>
+        <w:trPr>
+          <w:trHeight w:val="1009"/>
+        </w:trPr>
+        <w:tc>
+          <w:tcPr>
+            <w:tcW w:w="2772" w:type="dxa"/>
+            <w:tcBorders>
+              <w:top w:val="single" w:sz="4" w:space="0" w:color="000000"/>
+              <w:left w:val="single" w:sz="4" w:space="0" w:color="000000"/>
+              <w:bottom w:val="single" w:sz="4" w:space="0" w:color="000000"/>
+              <w:right w:val="single" w:sz="4" w:space="0" w:color="000000"/>
+            </w:tcBorders>
+          </w:tcPr>
+          <w:p>
+            <w:pPr>
+              <w:spacing w:before="0" w:line="240" w:lineRule="auto"/>
+              <w:rPr>
+                <w:b/>
+                <w:sz w:val="28"/>
+                <w:szCs w:val="28"/>
+                <w:lang w:val="it-IT"/>
+              </w:rPr>
+            </w:pPr>
+            <w:r>
+              <w:rPr>
+                <w:b/>
+                <w:sz w:val="28"/>
+                <w:szCs w:val="28"/>
+                <w:lang w:val="it-IT"/>
+              </w:rPr>
+              <w:t>TA 2.11.1</w:t>
+            </w:r>
+          </w:p>
+          <w:p>
+            <w:pPr>
+              <w:spacing w:before="0" w:line="240" w:lineRule="auto"/>
+              <w:rPr>
+                <w:b/>
+                <w:sz w:val="28"/>
+                <w:szCs w:val="28"/>
+                <w:lang w:val="it-IT"/>
+              </w:rPr>
+            </w:pPr>
+            <w:r>
+              <w:rPr>
+                <w:b/>
+                <w:sz w:val="28"/>
+                <w:szCs w:val="28"/>
+                <w:lang w:val="it-IT"/>
+              </w:rPr>
+              <w:t xml:space="preserve">Line No. </w:t>
+            </w:r>
+            <w:r>
+              <w:rPr>
+                <w:b/>
+                <w:sz w:val="28"/>
+                <w:szCs w:val="28"/>
+                <w:lang w:val="it-IT"/>
+              </w:rPr>
+              <w:t>8</w:t>
+            </w:r>
+          </w:p>
+          <w:p>
+            <w:pPr>
+              <w:spacing w:before="0" w:line="240" w:lineRule="auto"/>
+              <w:rPr>
+                <w:b/>
+                <w:sz w:val="28"/>
+                <w:szCs w:val="28"/>
+                <w:lang w:val="it-IT"/>
+              </w:rPr>
+            </w:pPr>
+            <w:r>
+              <w:rPr>
+                <w:b/>
+                <w:sz w:val="28"/>
+                <w:szCs w:val="28"/>
+                <w:lang w:val="it-IT"/>
+              </w:rPr>
+              <w:t>Dasini No - 11</w:t>
+            </w:r>
+          </w:p>
+        </w:tc>
+        <w:tc>
+          <w:tcPr>
+            <w:tcW w:w="5387" w:type="dxa"/>
+            <w:tcBorders>
+              <w:top w:val="single" w:sz="4" w:space="0" w:color="000000"/>
+              <w:left w:val="single" w:sz="4" w:space="0" w:color="000000"/>
+              <w:bottom w:val="single" w:sz="4" w:space="0" w:color="000000"/>
+              <w:right w:val="single" w:sz="4" w:space="0" w:color="000000"/>
+            </w:tcBorders>
+          </w:tcPr>
+          <w:p>
+            <w:pPr>
               <w:widowControl w:val="0"/>
               <w:autoSpaceDE w:val="0"/>
               <w:autoSpaceDN w:val="0"/>
@@ -1566,9 +1793,9 @@
                 <w:rFonts w:ascii="BRH Malayalam Extra" w:hAnsi="BRH Malayalam Extra" w:cs="BRH Malayalam Extra"/>
                 <w:sz w:val="40"/>
                 <w:szCs w:val="40"/>
-                <w:highlight w:val="green"/>
-              </w:rPr>
-              <w:t>YyI</w:t>
+                <w:highlight w:val="yellow"/>
+              </w:rPr>
+              <w:t>Yy</w:t>
             </w:r>
             <w:r>
               <w:rPr>
@@ -1579,6 +1806,17 @@
               <w:t xml:space="preserve"> </w:t>
             </w:r>
           </w:p>
+        </w:tc>
+        <w:tc>
+          <w:tcPr>
+            <w:tcW w:w="5528" w:type="dxa"/>
+            <w:tcBorders>
+              <w:top w:val="single" w:sz="4" w:space="0" w:color="000000"/>
+              <w:left w:val="single" w:sz="4" w:space="0" w:color="000000"/>
+              <w:bottom w:val="single" w:sz="4" w:space="0" w:color="000000"/>
+              <w:right w:val="single" w:sz="4" w:space="0" w:color="000000"/>
+            </w:tcBorders>
+          </w:tcPr>
           <w:p>
             <w:pPr>
               <w:widowControl w:val="0"/>
@@ -1594,9 +1832,65 @@
             </w:pPr>
             <w:r>
               <w:rPr>
+                <w:rFonts w:ascii="BRH Malayalam Extra" w:hAnsi="BRH Malayalam Extra" w:cs="BRH Malayalam Extra"/>
+                <w:sz w:val="40"/>
+                <w:szCs w:val="40"/>
+              </w:rPr>
+              <w:t>sxix—dy</w:t>
+            </w:r>
+            <w:r>
+              <w:rPr>
+                <w:rFonts w:ascii="BRH Malayalam Extra" w:hAnsi="BRH Malayalam Extra" w:cs="BRH Malayalam Extra"/>
+                <w:sz w:val="34"/>
+                <w:szCs w:val="40"/>
+              </w:rPr>
+              <w:t>–</w:t>
+            </w:r>
+            <w:r>
+              <w:rPr>
+                <w:rFonts w:ascii="BRH Malayalam Extra" w:hAnsi="BRH Malayalam Extra" w:cs="BRH Malayalam Extra"/>
+                <w:sz w:val="40"/>
+                <w:szCs w:val="40"/>
+              </w:rPr>
+              <w:t xml:space="preserve"> (ja§ s–põI ex–</w:t>
+            </w:r>
+            <w:r>
+              <w:rPr>
+                <w:rFonts w:ascii="BRH Malayalam Extra" w:hAnsi="BRH Malayalam Extra" w:cs="BRH Malayalam Extra"/>
+                <w:sz w:val="40"/>
+                <w:szCs w:val="40"/>
+                <w:highlight w:val="green"/>
+              </w:rPr>
+              <w:t>YyI</w:t>
+            </w:r>
+            <w:r>
+              <w:rPr>
+                <w:rFonts w:ascii="BRH Malayalam Extra" w:hAnsi="BRH Malayalam Extra" w:cs="BRH Malayalam Extra"/>
+                <w:sz w:val="40"/>
+                <w:szCs w:val="40"/>
+              </w:rPr>
+              <w:t xml:space="preserve"> </w:t>
+            </w:r>
+          </w:p>
+          <w:p>
+            <w:pPr>
+              <w:widowControl w:val="0"/>
+              <w:autoSpaceDE w:val="0"/>
+              <w:autoSpaceDN w:val="0"/>
+              <w:adjustRightInd w:val="0"/>
+              <w:spacing w:line="252" w:lineRule="auto"/>
+              <w:rPr>
+                <w:rFonts w:ascii="BRH Malayalam Extra" w:hAnsi="BRH Malayalam Extra" w:cs="BRH Malayalam Extra"/>
+                <w:sz w:val="40"/>
+                <w:szCs w:val="40"/>
+              </w:rPr>
+            </w:pPr>
+            <w:r>
+              <w:rPr>
                 <w:sz w:val="32"/>
                 <w:szCs w:val="32"/>
               </w:rPr>
+              <w:lastRenderedPageBreak/>
               <w:t>(missing</w:t>
             </w:r>
             <w:r>
@@ -2629,6 +2923,7 @@
                 <w:sz w:val="28"/>
                 <w:szCs w:val="28"/>
               </w:rPr>
+              <w:lastRenderedPageBreak/>
               <w:t xml:space="preserve">TA </w:t>
             </w:r>
             <w:r>
@@ -2938,7 +3233,6 @@
                 <w:sz w:val="28"/>
                 <w:szCs w:val="28"/>
               </w:rPr>
-              <w:lastRenderedPageBreak/>
               <w:t>40th</w:t>
             </w:r>
             <w:r>
@@ -2976,7 +3270,6 @@
                 <w:sz w:val="40"/>
                 <w:szCs w:val="40"/>
               </w:rPr>
-              <w:lastRenderedPageBreak/>
               <w:t>¤¤b</w:t>
             </w:r>
             <w:r>
@@ -4049,7 +4342,27 @@
                 <w:sz w:val="40"/>
                 <w:szCs w:val="40"/>
               </w:rPr>
-              <w:t xml:space="preserve">¥öK  | </w:t>
+              <w:t>¥</w:t>
+            </w:r>
+            <w:proofErr w:type="gramStart"/>
+            <w:r>
+              <w:rPr>
+                <w:rFonts w:ascii="BRH Malayalam Extra" w:hAnsi="BRH Malayalam Extra" w:cs="BRH Malayalam Extra"/>
+                <w:color w:val="000000"/>
+                <w:sz w:val="40"/>
+                <w:szCs w:val="40"/>
+              </w:rPr>
+              <w:t>öK  |</w:t>
+            </w:r>
+            <w:proofErr w:type="gramEnd"/>
+            <w:r>
+              <w:rPr>
+                <w:rFonts w:ascii="BRH Malayalam Extra" w:hAnsi="BRH Malayalam Extra" w:cs="BRH Malayalam Extra"/>
+                <w:color w:val="000000"/>
+                <w:sz w:val="40"/>
+                <w:szCs w:val="40"/>
+              </w:rPr>
+              <w:t xml:space="preserve"> </w:t>
             </w:r>
           </w:p>
         </w:tc>
@@ -4195,7 +4508,27 @@
                 <w:sz w:val="40"/>
                 <w:szCs w:val="40"/>
               </w:rPr>
-              <w:t xml:space="preserve">¥öK  | </w:t>
+              <w:t>¥</w:t>
+            </w:r>
+            <w:proofErr w:type="gramStart"/>
+            <w:r>
+              <w:rPr>
+                <w:rFonts w:ascii="BRH Malayalam Extra" w:hAnsi="BRH Malayalam Extra" w:cs="BRH Malayalam Extra"/>
+                <w:color w:val="000000"/>
+                <w:sz w:val="40"/>
+                <w:szCs w:val="40"/>
+              </w:rPr>
+              <w:t>öK  |</w:t>
+            </w:r>
+            <w:proofErr w:type="gramEnd"/>
+            <w:r>
+              <w:rPr>
+                <w:rFonts w:ascii="BRH Malayalam Extra" w:hAnsi="BRH Malayalam Extra" w:cs="BRH Malayalam Extra"/>
+                <w:color w:val="000000"/>
+                <w:sz w:val="40"/>
+                <w:szCs w:val="40"/>
+              </w:rPr>
+              <w:t xml:space="preserve"> </w:t>
             </w:r>
           </w:p>
         </w:tc>
@@ -4629,6 +4962,7 @@
                 <w:sz w:val="40"/>
                 <w:szCs w:val="40"/>
               </w:rPr>
+              <w:lastRenderedPageBreak/>
               <w:t>A</w:t>
             </w:r>
             <w:r>
@@ -4706,6 +5040,7 @@
                 <w:sz w:val="40"/>
                 <w:szCs w:val="40"/>
               </w:rPr>
+              <w:lastRenderedPageBreak/>
               <w:t>s</w:t>
             </w:r>
             <w:r>
@@ -4797,6 +5132,7 @@
                 <w:sz w:val="40"/>
                 <w:szCs w:val="40"/>
               </w:rPr>
+              <w:lastRenderedPageBreak/>
               <w:t>A</w:t>
             </w:r>
             <w:r>
@@ -4881,6 +5217,7 @@
                 <w:sz w:val="28"/>
                 <w:szCs w:val="28"/>
               </w:rPr>
+              <w:lastRenderedPageBreak/>
               <w:t xml:space="preserve">TA </w:t>
             </w:r>
             <w:r>
@@ -5252,7 +5589,6 @@
                 <w:sz w:val="28"/>
                 <w:szCs w:val="28"/>
               </w:rPr>
-              <w:lastRenderedPageBreak/>
               <w:t xml:space="preserve">TA </w:t>
             </w:r>
             <w:r>
@@ -6721,6 +7057,7 @@
                 <w:sz w:val="28"/>
                 <w:szCs w:val="28"/>
               </w:rPr>
+              <w:lastRenderedPageBreak/>
               <w:t xml:space="preserve">TA </w:t>
             </w:r>
             <w:r>
@@ -6746,6 +7083,7 @@
               </w:rPr>
               <w:t xml:space="preserve">3rd </w:t>
             </w:r>
+            <w:proofErr w:type="gramStart"/>
             <w:r>
               <w:rPr>
                 <w:sz w:val="28"/>
@@ -6758,7 +7096,15 @@
                 <w:sz w:val="28"/>
                 <w:szCs w:val="28"/>
               </w:rPr>
-              <w:t>, 102nd</w:t>
+              <w:t>,</w:t>
+            </w:r>
+            <w:proofErr w:type="gramEnd"/>
+            <w:r>
+              <w:rPr>
+                <w:sz w:val="28"/>
+                <w:szCs w:val="28"/>
+              </w:rPr>
+              <w:t xml:space="preserve"> 102nd</w:t>
             </w:r>
             <w:r>
               <w:rPr>
@@ -7176,7 +7522,6 @@
                 <w:sz w:val="28"/>
                 <w:szCs w:val="28"/>
               </w:rPr>
-              <w:lastRenderedPageBreak/>
               <w:t>104th Dasini</w:t>
             </w:r>
           </w:p>
@@ -7212,9 +7557,9 @@
                 <w:sz w:val="40"/>
                 <w:szCs w:val="40"/>
               </w:rPr>
-              <w:lastRenderedPageBreak/>
               <w:t>“</w:t>
             </w:r>
+            <w:proofErr w:type="gramStart"/>
             <w:r>
               <w:rPr>
                 <w:rFonts w:ascii="BRH Malayalam Extra" w:hAnsi="BRH Malayalam Extra" w:cs="BRH Malayalam Extra"/>
@@ -7224,6 +7569,7 @@
               </w:rPr>
               <w:t>px</w:t>
             </w:r>
+            <w:proofErr w:type="gramEnd"/>
             <w:r>
               <w:rPr>
                 <w:rFonts w:ascii="BRH Malayalam Extra" w:hAnsi="BRH Malayalam Extra" w:cs="BRH Malayalam Extra"/>
@@ -7277,8 +7623,19 @@
                 <w:sz w:val="40"/>
                 <w:szCs w:val="40"/>
               </w:rPr>
-              <w:t>eZ—jJ{</w:t>
-            </w:r>
+              <w:t>eZ—</w:t>
+            </w:r>
+            <w:proofErr w:type="gramStart"/>
+            <w:r>
+              <w:rPr>
+                <w:rFonts w:ascii="BRH Malayalam Extra" w:hAnsi="BRH Malayalam Extra" w:cs="BRH Malayalam Extra"/>
+                <w:color w:val="000000"/>
+                <w:sz w:val="40"/>
+                <w:szCs w:val="40"/>
+              </w:rPr>
+              <w:t>jJ{</w:t>
+            </w:r>
+            <w:proofErr w:type="gramEnd"/>
             <w:r>
               <w:rPr>
                 <w:rFonts w:cs="Arial"/>
@@ -7327,6 +7684,7 @@
               </w:rPr>
               <w:t>“</w:t>
             </w:r>
+            <w:proofErr w:type="gramStart"/>
             <w:r>
               <w:rPr>
                 <w:rFonts w:ascii="BRH Malayalam Extra" w:hAnsi="BRH Malayalam Extra" w:cs="BRH Malayalam Extra"/>
@@ -7336,6 +7694,7 @@
               </w:rPr>
               <w:t>px</w:t>
             </w:r>
+            <w:proofErr w:type="gramEnd"/>
             <w:r>
               <w:rPr>
                 <w:rFonts w:ascii="BRH Malayalam Extra" w:hAnsi="BRH Malayalam Extra" w:cs="BRH Malayalam Extra"/>
@@ -7389,8 +7748,19 @@
                 <w:sz w:val="40"/>
                 <w:szCs w:val="40"/>
               </w:rPr>
-              <w:t>eZ—jJ{</w:t>
-            </w:r>
+              <w:t>eZ—</w:t>
+            </w:r>
+            <w:proofErr w:type="gramStart"/>
+            <w:r>
+              <w:rPr>
+                <w:rFonts w:ascii="BRH Malayalam Extra" w:hAnsi="BRH Malayalam Extra" w:cs="BRH Malayalam Extra"/>
+                <w:color w:val="000000"/>
+                <w:sz w:val="40"/>
+                <w:szCs w:val="40"/>
+              </w:rPr>
+              <w:t>jJ{</w:t>
+            </w:r>
+            <w:proofErr w:type="gramEnd"/>
             <w:r>
               <w:rPr>
                 <w:rFonts w:cs="Arial"/>
@@ -8593,6 +8963,7 @@
                 <w:szCs w:val="40"/>
                 <w:highlight w:val="yellow"/>
               </w:rPr>
+              <w:lastRenderedPageBreak/>
               <w:t>t£b—jix</w:t>
             </w:r>
             <w:r>
@@ -8650,6 +9021,7 @@
                 <w:szCs w:val="40"/>
                 <w:highlight w:val="green"/>
               </w:rPr>
+              <w:lastRenderedPageBreak/>
               <w:t>s</w:t>
             </w:r>
             <w:r>
@@ -8792,6 +9164,7 @@
                 <w:szCs w:val="40"/>
                 <w:highlight w:val="green"/>
               </w:rPr>
+              <w:lastRenderedPageBreak/>
               <w:t>jPâyk</w:t>
             </w:r>
             <w:r>
@@ -8931,6 +9304,7 @@
                 <w:sz w:val="28"/>
                 <w:szCs w:val="28"/>
               </w:rPr>
+              <w:lastRenderedPageBreak/>
               <w:t xml:space="preserve">TA </w:t>
             </w:r>
             <w:r>
@@ -8984,8 +9358,17 @@
                 <w:sz w:val="28"/>
                 <w:szCs w:val="28"/>
               </w:rPr>
-              <w:t>19(1)st</w:t>
-            </w:r>
+              <w:t>19(</w:t>
+            </w:r>
+            <w:proofErr w:type="gramStart"/>
+            <w:r>
+              <w:rPr>
+                <w:sz w:val="28"/>
+                <w:szCs w:val="28"/>
+              </w:rPr>
+              <w:t>1)st</w:t>
+            </w:r>
+            <w:proofErr w:type="gramEnd"/>
             <w:r>
               <w:rPr>
                 <w:sz w:val="28"/>
@@ -9149,7 +9532,6 @@
                 <w:sz w:val="28"/>
                 <w:szCs w:val="28"/>
               </w:rPr>
-              <w:lastRenderedPageBreak/>
               <w:t>TA 2.20.1</w:t>
             </w:r>
           </w:p>
@@ -10332,6 +10714,7 @@
                 <w:sz w:val="28"/>
                 <w:szCs w:val="28"/>
               </w:rPr>
+              <w:lastRenderedPageBreak/>
               <w:t xml:space="preserve">TA </w:t>
             </w:r>
             <w:r>
@@ -11012,7 +11395,6 @@
                 <w:sz w:val="28"/>
                 <w:szCs w:val="28"/>
               </w:rPr>
-              <w:lastRenderedPageBreak/>
               <w:t xml:space="preserve">TA </w:t>
             </w:r>
             <w:r>

</xml_diff>

<commit_message>
nmv 10 04 2025
</commit_message>
<xml_diff>
--- a/AraNyaka/TA 1-4 Malayalam Corrections.docx
+++ b/AraNyaka/TA 1-4 Malayalam Corrections.docx
@@ -73,18 +73,7 @@
           <w:szCs w:val="32"/>
           <w:u w:val="single"/>
         </w:rPr>
-        <w:t xml:space="preserve">Observed </w:t>
-      </w:r>
-      <w:proofErr w:type="gramStart"/>
-      <w:r>
-        <w:rPr>
-          <w:b/>
-          <w:bCs/>
-          <w:sz w:val="32"/>
-          <w:szCs w:val="32"/>
-          <w:u w:val="single"/>
-        </w:rPr>
-        <w:t xml:space="preserve">till </w:t>
+        <w:t xml:space="preserve">Observed till </w:t>
       </w:r>
       <w:r>
         <w:rPr>
@@ -97,7 +86,6 @@
         </w:rPr>
         <w:t>??????</w:t>
       </w:r>
-      <w:proofErr w:type="gramEnd"/>
     </w:p>
     <w:p>
       <w:pPr>
@@ -138,9 +126,9 @@
         <w:tblLook w:val="04A0" w:firstRow="1" w:lastRow="0" w:firstColumn="1" w:lastColumn="0" w:noHBand="0" w:noVBand="1"/>
       </w:tblPr>
       <w:tblGrid>
-        <w:gridCol w:w="2772"/>
+        <w:gridCol w:w="2771"/>
         <w:gridCol w:w="5387"/>
-        <w:gridCol w:w="5528"/>
+        <w:gridCol w:w="5529"/>
       </w:tblGrid>
       <w:tr>
         <w:trPr>
@@ -148,7 +136,7 @@
         </w:trPr>
         <w:tc>
           <w:tcPr>
-            <w:tcW w:w="2772" w:type="dxa"/>
+            <w:tcW w:w="2771" w:type="dxa"/>
           </w:tcPr>
           <w:p>
             <w:pPr>
@@ -209,7 +197,7 @@
         </w:tc>
         <w:tc>
           <w:tcPr>
-            <w:tcW w:w="5528" w:type="dxa"/>
+            <w:tcW w:w="5529" w:type="dxa"/>
           </w:tcPr>
           <w:p>
             <w:pPr>
@@ -252,7 +240,7 @@
       <w:tr>
         <w:tc>
           <w:tcPr>
-            <w:tcW w:w="2772" w:type="dxa"/>
+            <w:tcW w:w="2771" w:type="dxa"/>
             <w:tcBorders>
               <w:top w:val="single" w:sz="4" w:space="0" w:color="000000"/>
               <w:left w:val="single" w:sz="4" w:space="0" w:color="000000"/>
@@ -397,7 +385,7 @@
         </w:tc>
         <w:tc>
           <w:tcPr>
-            <w:tcW w:w="5528" w:type="dxa"/>
+            <w:tcW w:w="5529" w:type="dxa"/>
             <w:tcBorders>
               <w:top w:val="single" w:sz="4" w:space="0" w:color="000000"/>
               <w:left w:val="single" w:sz="4" w:space="0" w:color="000000"/>
@@ -473,7 +461,7 @@
       <w:tr>
         <w:tc>
           <w:tcPr>
-            <w:tcW w:w="2772" w:type="dxa"/>
+            <w:tcW w:w="2771" w:type="dxa"/>
             <w:tcBorders>
               <w:top w:val="single" w:sz="4" w:space="0" w:color="000000"/>
               <w:left w:val="single" w:sz="4" w:space="0" w:color="000000"/>
@@ -592,7 +580,7 @@
         </w:tc>
         <w:tc>
           <w:tcPr>
-            <w:tcW w:w="5528" w:type="dxa"/>
+            <w:tcW w:w="5529" w:type="dxa"/>
             <w:tcBorders>
               <w:top w:val="single" w:sz="4" w:space="0" w:color="000000"/>
               <w:left w:val="single" w:sz="4" w:space="0" w:color="000000"/>
@@ -680,7 +668,7 @@
         </w:trPr>
         <w:tc>
           <w:tcPr>
-            <w:tcW w:w="2772" w:type="dxa"/>
+            <w:tcW w:w="2771" w:type="dxa"/>
             <w:tcBorders>
               <w:top w:val="single" w:sz="4" w:space="0" w:color="000000"/>
               <w:left w:val="single" w:sz="4" w:space="0" w:color="000000"/>
@@ -874,7 +862,7 @@
         </w:tc>
         <w:tc>
           <w:tcPr>
-            <w:tcW w:w="5528" w:type="dxa"/>
+            <w:tcW w:w="5529" w:type="dxa"/>
             <w:tcBorders>
               <w:top w:val="single" w:sz="4" w:space="0" w:color="000000"/>
               <w:left w:val="single" w:sz="4" w:space="0" w:color="000000"/>
@@ -968,7 +956,7 @@
         </w:trPr>
         <w:tc>
           <w:tcPr>
-            <w:tcW w:w="2772" w:type="dxa"/>
+            <w:tcW w:w="2771" w:type="dxa"/>
             <w:tcBorders>
               <w:top w:val="single" w:sz="4" w:space="0" w:color="000000"/>
               <w:left w:val="single" w:sz="4" w:space="0" w:color="000000"/>
@@ -1161,7 +1149,7 @@
         </w:tc>
         <w:tc>
           <w:tcPr>
-            <w:tcW w:w="5528" w:type="dxa"/>
+            <w:tcW w:w="5529" w:type="dxa"/>
             <w:tcBorders>
               <w:top w:val="single" w:sz="4" w:space="0" w:color="000000"/>
               <w:left w:val="single" w:sz="4" w:space="0" w:color="000000"/>
@@ -1249,7 +1237,7 @@
         </w:trPr>
         <w:tc>
           <w:tcPr>
-            <w:tcW w:w="2772" w:type="dxa"/>
+            <w:tcW w:w="2771" w:type="dxa"/>
             <w:tcBorders>
               <w:top w:val="single" w:sz="4" w:space="0" w:color="000000"/>
               <w:left w:val="single" w:sz="4" w:space="0" w:color="000000"/>
@@ -1313,7 +1301,7 @@
                 <w:szCs w:val="28"/>
                 <w:lang w:val="it-IT"/>
               </w:rPr>
-              <w:t>Dasini No - 16</w:t>
+              <w:t>Dasini No - 6</w:t>
             </w:r>
           </w:p>
         </w:tc>
@@ -1476,7 +1464,7 @@
         </w:tc>
         <w:tc>
           <w:tcPr>
-            <w:tcW w:w="5528" w:type="dxa"/>
+            <w:tcW w:w="5529" w:type="dxa"/>
             <w:tcBorders>
               <w:top w:val="single" w:sz="4" w:space="0" w:color="000000"/>
               <w:left w:val="single" w:sz="4" w:space="0" w:color="000000"/>
@@ -1663,7 +1651,7 @@
         </w:trPr>
         <w:tc>
           <w:tcPr>
-            <w:tcW w:w="2772" w:type="dxa"/>
+            <w:tcW w:w="2771" w:type="dxa"/>
             <w:tcBorders>
               <w:top w:val="single" w:sz="4" w:space="0" w:color="000000"/>
               <w:left w:val="single" w:sz="4" w:space="0" w:color="000000"/>
@@ -1688,26 +1676,35 @@
                 <w:szCs w:val="28"/>
                 <w:lang w:val="it-IT"/>
               </w:rPr>
-              <w:t>TA 2.11.1</w:t>
-            </w:r>
-          </w:p>
-          <w:p>
-            <w:pPr>
-              <w:spacing w:before="0" w:line="240" w:lineRule="auto"/>
+              <w:t>TA 2.</w:t>
+            </w:r>
+            <w:r>
               <w:rPr>
                 <w:b/>
                 <w:sz w:val="28"/>
                 <w:szCs w:val="28"/>
                 <w:lang w:val="it-IT"/>
               </w:rPr>
-            </w:pPr>
-            <w:r>
+              <w:t>8.1</w:t>
+            </w:r>
+          </w:p>
+          <w:p>
+            <w:pPr>
+              <w:spacing w:before="0" w:line="240" w:lineRule="auto"/>
               <w:rPr>
                 <w:b/>
                 <w:sz w:val="28"/>
                 <w:szCs w:val="28"/>
                 <w:lang w:val="it-IT"/>
               </w:rPr>
+            </w:pPr>
+            <w:r>
+              <w:rPr>
+                <w:b/>
+                <w:sz w:val="28"/>
+                <w:szCs w:val="28"/>
+                <w:lang w:val="it-IT"/>
+              </w:rPr>
               <w:t xml:space="preserve">Line No. </w:t>
             </w:r>
             <w:r>
@@ -1717,27 +1714,36 @@
                 <w:szCs w:val="28"/>
                 <w:lang w:val="it-IT"/>
               </w:rPr>
+              <w:t>7</w:t>
+            </w:r>
+          </w:p>
+          <w:p>
+            <w:pPr>
+              <w:spacing w:before="0" w:line="240" w:lineRule="auto"/>
+              <w:rPr>
+                <w:b/>
+                <w:sz w:val="28"/>
+                <w:szCs w:val="28"/>
+                <w:lang w:val="it-IT"/>
+              </w:rPr>
+            </w:pPr>
+            <w:r>
+              <w:rPr>
+                <w:b/>
+                <w:sz w:val="28"/>
+                <w:szCs w:val="28"/>
+                <w:lang w:val="it-IT"/>
+              </w:rPr>
+              <w:t xml:space="preserve">Dasini No - </w:t>
+            </w:r>
+            <w:r>
+              <w:rPr>
+                <w:b/>
+                <w:sz w:val="28"/>
+                <w:szCs w:val="28"/>
+                <w:lang w:val="it-IT"/>
+              </w:rPr>
               <w:t>8</w:t>
-            </w:r>
-          </w:p>
-          <w:p>
-            <w:pPr>
-              <w:spacing w:before="0" w:line="240" w:lineRule="auto"/>
-              <w:rPr>
-                <w:b/>
-                <w:sz w:val="28"/>
-                <w:szCs w:val="28"/>
-                <w:lang w:val="it-IT"/>
-              </w:rPr>
-            </w:pPr>
-            <w:r>
-              <w:rPr>
-                <w:b/>
-                <w:sz w:val="28"/>
-                <w:szCs w:val="28"/>
-                <w:lang w:val="it-IT"/>
-              </w:rPr>
-              <w:t>Dasini No - 11</w:t>
             </w:r>
           </w:p>
         </w:tc>
@@ -1770,23 +1776,23 @@
                 <w:sz w:val="40"/>
                 <w:szCs w:val="40"/>
               </w:rPr>
-              <w:t>sxix—dy</w:t>
-            </w:r>
-            <w:r>
-              <w:rPr>
-                <w:rFonts w:ascii="BRH Malayalam Extra" w:hAnsi="BRH Malayalam Extra" w:cs="BRH Malayalam Extra"/>
-                <w:sz w:val="34"/>
-                <w:szCs w:val="40"/>
-              </w:rPr>
-              <w:t>–</w:t>
-            </w:r>
-            <w:r>
-              <w:rPr>
-                <w:rFonts w:ascii="BRH Malayalam Extra" w:hAnsi="BRH Malayalam Extra" w:cs="BRH Malayalam Extra"/>
-                <w:sz w:val="40"/>
-                <w:szCs w:val="40"/>
-              </w:rPr>
-              <w:t xml:space="preserve"> (ja§ s–põI ex–</w:t>
+              <w:t>ixs</w:t>
+            </w:r>
+            <w:r>
+              <w:rPr>
+                <w:rFonts w:ascii="BRH Malayalam Extra" w:hAnsi="BRH Malayalam Extra" w:cs="BRH Malayalam Extra"/>
+                <w:sz w:val="34"/>
+                <w:szCs w:val="40"/>
+              </w:rPr>
+              <w:t>–</w:t>
+            </w:r>
+            <w:r>
+              <w:rPr>
+                <w:rFonts w:ascii="BRH Malayalam Extra" w:hAnsi="BRH Malayalam Extra" w:cs="BRH Malayalam Extra"/>
+                <w:sz w:val="40"/>
+                <w:szCs w:val="40"/>
+              </w:rPr>
+              <w:t xml:space="preserve">J s </w:t>
             </w:r>
             <w:r>
               <w:rPr>
@@ -1795,21 +1801,53 @@
                 <w:szCs w:val="40"/>
                 <w:highlight w:val="yellow"/>
               </w:rPr>
-              <w:t>Yy</w:t>
-            </w:r>
-            <w:r>
-              <w:rPr>
-                <w:rFonts w:ascii="BRH Malayalam Extra" w:hAnsi="BRH Malayalam Extra" w:cs="BRH Malayalam Extra"/>
-                <w:sz w:val="40"/>
-                <w:szCs w:val="40"/>
-              </w:rPr>
-              <w:t xml:space="preserve"> </w:t>
+              <w:t>s</w:t>
+            </w:r>
+            <w:r>
+              <w:rPr>
+                <w:rFonts w:ascii="BRH Malayalam Extra" w:hAnsi="BRH Malayalam Extra" w:cs="BRH Malayalam Extra"/>
+                <w:sz w:val="40"/>
+                <w:szCs w:val="40"/>
+              </w:rPr>
+              <w:t>I</w:t>
+            </w:r>
+            <w:r>
+              <w:rPr>
+                <w:rFonts w:ascii="BRH Devanagari Extra" w:hAnsi="BRH Devanagari Extra" w:cs="BRH Malayalam Extra"/>
+                <w:sz w:val="32"/>
+                <w:szCs w:val="40"/>
+              </w:rPr>
+              <w:t>Æ</w:t>
+            </w:r>
+            <w:r>
+              <w:rPr>
+                <w:rFonts w:ascii="BRH Malayalam Extra" w:hAnsi="BRH Malayalam Extra" w:cs="BRH Malayalam Extra"/>
+                <w:sz w:val="40"/>
+                <w:szCs w:val="40"/>
+              </w:rPr>
+              <w:t>pa§s</w:t>
+            </w:r>
+            <w:r>
+              <w:rPr>
+                <w:rFonts w:ascii="BRH Malayalam Extra" w:hAnsi="BRH Malayalam Extra" w:cs="BRH Malayalam Extra"/>
+                <w:sz w:val="34"/>
+                <w:szCs w:val="40"/>
+              </w:rPr>
+              <w:t>–</w:t>
+            </w:r>
+            <w:r>
+              <w:rPr>
+                <w:rFonts w:ascii="BRH Malayalam Extra" w:hAnsi="BRH Malayalam Extra" w:cs="BRH Malayalam Extra"/>
+                <w:sz w:val="40"/>
+                <w:szCs w:val="40"/>
+              </w:rPr>
+              <w:t>kJ</w:t>
             </w:r>
           </w:p>
         </w:tc>
         <w:tc>
           <w:tcPr>
-            <w:tcW w:w="5528" w:type="dxa"/>
+            <w:tcW w:w="5529" w:type="dxa"/>
             <w:tcBorders>
               <w:top w:val="single" w:sz="4" w:space="0" w:color="000000"/>
               <w:left w:val="single" w:sz="4" w:space="0" w:color="000000"/>
@@ -1836,23 +1874,23 @@
                 <w:sz w:val="40"/>
                 <w:szCs w:val="40"/>
               </w:rPr>
-              <w:t>sxix—dy</w:t>
-            </w:r>
-            <w:r>
-              <w:rPr>
-                <w:rFonts w:ascii="BRH Malayalam Extra" w:hAnsi="BRH Malayalam Extra" w:cs="BRH Malayalam Extra"/>
-                <w:sz w:val="34"/>
-                <w:szCs w:val="40"/>
-              </w:rPr>
-              <w:t>–</w:t>
-            </w:r>
-            <w:r>
-              <w:rPr>
-                <w:rFonts w:ascii="BRH Malayalam Extra" w:hAnsi="BRH Malayalam Extra" w:cs="BRH Malayalam Extra"/>
-                <w:sz w:val="40"/>
-                <w:szCs w:val="40"/>
-              </w:rPr>
-              <w:t xml:space="preserve"> (ja§ s–põI ex–</w:t>
+              <w:t>ixs</w:t>
+            </w:r>
+            <w:r>
+              <w:rPr>
+                <w:rFonts w:ascii="BRH Malayalam Extra" w:hAnsi="BRH Malayalam Extra" w:cs="BRH Malayalam Extra"/>
+                <w:sz w:val="34"/>
+                <w:szCs w:val="40"/>
+              </w:rPr>
+              <w:t>–</w:t>
+            </w:r>
+            <w:r>
+              <w:rPr>
+                <w:rFonts w:ascii="BRH Malayalam Extra" w:hAnsi="BRH Malayalam Extra" w:cs="BRH Malayalam Extra"/>
+                <w:sz w:val="40"/>
+                <w:szCs w:val="40"/>
+              </w:rPr>
+              <w:t xml:space="preserve">J s </w:t>
             </w:r>
             <w:r>
               <w:rPr>
@@ -1861,17 +1899,146 @@
                 <w:szCs w:val="40"/>
                 <w:highlight w:val="green"/>
               </w:rPr>
-              <w:t>YyI</w:t>
-            </w:r>
-            <w:r>
-              <w:rPr>
-                <w:rFonts w:ascii="BRH Malayalam Extra" w:hAnsi="BRH Malayalam Extra" w:cs="BRH Malayalam Extra"/>
-                <w:sz w:val="40"/>
-                <w:szCs w:val="40"/>
-              </w:rPr>
-              <w:t xml:space="preserve"> </w:t>
-            </w:r>
-          </w:p>
+              <w:t>s</w:t>
+            </w:r>
+            <w:r>
+              <w:rPr>
+                <w:rFonts w:ascii="BRH Malayalam Extra" w:hAnsi="BRH Malayalam Extra" w:cs="BRH Malayalam Extra"/>
+                <w:sz w:val="40"/>
+                <w:szCs w:val="40"/>
+              </w:rPr>
+              <w:t>—I</w:t>
+            </w:r>
+            <w:r>
+              <w:rPr>
+                <w:rFonts w:ascii="BRH Devanagari Extra" w:hAnsi="BRH Devanagari Extra" w:cs="BRH Malayalam Extra"/>
+                <w:sz w:val="32"/>
+                <w:szCs w:val="40"/>
+              </w:rPr>
+              <w:t>Æ</w:t>
+            </w:r>
+            <w:r>
+              <w:rPr>
+                <w:rFonts w:ascii="BRH Malayalam Extra" w:hAnsi="BRH Malayalam Extra" w:cs="BRH Malayalam Extra"/>
+                <w:sz w:val="40"/>
+                <w:szCs w:val="40"/>
+              </w:rPr>
+              <w:t>pa§s</w:t>
+            </w:r>
+            <w:r>
+              <w:rPr>
+                <w:rFonts w:ascii="BRH Malayalam Extra" w:hAnsi="BRH Malayalam Extra" w:cs="BRH Malayalam Extra"/>
+                <w:sz w:val="34"/>
+                <w:szCs w:val="40"/>
+              </w:rPr>
+              <w:t>–</w:t>
+            </w:r>
+            <w:r>
+              <w:rPr>
+                <w:rFonts w:ascii="BRH Malayalam Extra" w:hAnsi="BRH Malayalam Extra" w:cs="BRH Malayalam Extra"/>
+                <w:sz w:val="40"/>
+                <w:szCs w:val="40"/>
+              </w:rPr>
+              <w:t>kJ</w:t>
+            </w:r>
+          </w:p>
+        </w:tc>
+      </w:tr>
+      <w:tr>
+        <w:trPr>
+          <w:trHeight w:val="1009"/>
+        </w:trPr>
+        <w:tc>
+          <w:tcPr>
+            <w:tcW w:w="2771" w:type="dxa"/>
+            <w:tcBorders>
+              <w:top w:val="single" w:sz="4" w:space="0" w:color="000000"/>
+              <w:left w:val="single" w:sz="4" w:space="0" w:color="000000"/>
+              <w:bottom w:val="single" w:sz="4" w:space="0" w:color="000000"/>
+              <w:right w:val="single" w:sz="4" w:space="0" w:color="000000"/>
+            </w:tcBorders>
+          </w:tcPr>
+          <w:p>
+            <w:pPr>
+              <w:spacing w:before="0" w:line="240" w:lineRule="auto"/>
+              <w:rPr>
+                <w:b/>
+                <w:sz w:val="28"/>
+                <w:szCs w:val="28"/>
+                <w:lang w:val="it-IT"/>
+              </w:rPr>
+            </w:pPr>
+            <w:r>
+              <w:rPr>
+                <w:b/>
+                <w:sz w:val="28"/>
+                <w:szCs w:val="28"/>
+                <w:lang w:val="it-IT"/>
+              </w:rPr>
+              <w:lastRenderedPageBreak/>
+              <w:t>TA 2.11.1</w:t>
+            </w:r>
+          </w:p>
+          <w:p>
+            <w:pPr>
+              <w:spacing w:before="0" w:line="240" w:lineRule="auto"/>
+              <w:rPr>
+                <w:b/>
+                <w:sz w:val="28"/>
+                <w:szCs w:val="28"/>
+                <w:lang w:val="it-IT"/>
+              </w:rPr>
+            </w:pPr>
+            <w:r>
+              <w:rPr>
+                <w:b/>
+                <w:sz w:val="28"/>
+                <w:szCs w:val="28"/>
+                <w:lang w:val="it-IT"/>
+              </w:rPr>
+              <w:t xml:space="preserve">Line No. </w:t>
+            </w:r>
+            <w:r>
+              <w:rPr>
+                <w:b/>
+                <w:sz w:val="28"/>
+                <w:szCs w:val="28"/>
+                <w:lang w:val="it-IT"/>
+              </w:rPr>
+              <w:t>8</w:t>
+            </w:r>
+          </w:p>
+          <w:p>
+            <w:pPr>
+              <w:spacing w:before="0" w:line="240" w:lineRule="auto"/>
+              <w:rPr>
+                <w:b/>
+                <w:sz w:val="28"/>
+                <w:szCs w:val="28"/>
+                <w:lang w:val="it-IT"/>
+              </w:rPr>
+            </w:pPr>
+            <w:r>
+              <w:rPr>
+                <w:b/>
+                <w:sz w:val="28"/>
+                <w:szCs w:val="28"/>
+                <w:lang w:val="it-IT"/>
+              </w:rPr>
+              <w:t>Dasini No - 11</w:t>
+            </w:r>
+          </w:p>
+        </w:tc>
+        <w:tc>
+          <w:tcPr>
+            <w:tcW w:w="5387" w:type="dxa"/>
+            <w:tcBorders>
+              <w:top w:val="single" w:sz="4" w:space="0" w:color="000000"/>
+              <w:left w:val="single" w:sz="4" w:space="0" w:color="000000"/>
+              <w:bottom w:val="single" w:sz="4" w:space="0" w:color="000000"/>
+              <w:right w:val="single" w:sz="4" w:space="0" w:color="000000"/>
+            </w:tcBorders>
+          </w:tcPr>
           <w:p>
             <w:pPr>
               <w:widowControl w:val="0"/>
@@ -1887,10 +2054,130 @@
             </w:pPr>
             <w:r>
               <w:rPr>
+                <w:rFonts w:ascii="BRH Malayalam Extra" w:hAnsi="BRH Malayalam Extra" w:cs="BRH Malayalam Extra"/>
+                <w:sz w:val="40"/>
+                <w:szCs w:val="40"/>
+              </w:rPr>
+              <w:t>sxix—dy</w:t>
+            </w:r>
+            <w:r>
+              <w:rPr>
+                <w:rFonts w:ascii="BRH Malayalam Extra" w:hAnsi="BRH Malayalam Extra" w:cs="BRH Malayalam Extra"/>
+                <w:sz w:val="34"/>
+                <w:szCs w:val="40"/>
+              </w:rPr>
+              <w:t>–</w:t>
+            </w:r>
+            <w:r>
+              <w:rPr>
+                <w:rFonts w:ascii="BRH Malayalam Extra" w:hAnsi="BRH Malayalam Extra" w:cs="BRH Malayalam Extra"/>
+                <w:sz w:val="40"/>
+                <w:szCs w:val="40"/>
+              </w:rPr>
+              <w:t xml:space="preserve"> (ja§ s–põI ex–</w:t>
+            </w:r>
+            <w:r>
+              <w:rPr>
+                <w:rFonts w:ascii="BRH Malayalam Extra" w:hAnsi="BRH Malayalam Extra" w:cs="BRH Malayalam Extra"/>
+                <w:sz w:val="40"/>
+                <w:szCs w:val="40"/>
+                <w:highlight w:val="yellow"/>
+              </w:rPr>
+              <w:t>Yy</w:t>
+            </w:r>
+            <w:r>
+              <w:rPr>
+                <w:rFonts w:ascii="BRH Malayalam Extra" w:hAnsi="BRH Malayalam Extra" w:cs="BRH Malayalam Extra"/>
+                <w:sz w:val="40"/>
+                <w:szCs w:val="40"/>
+              </w:rPr>
+              <w:t xml:space="preserve"> </w:t>
+            </w:r>
+          </w:p>
+        </w:tc>
+        <w:tc>
+          <w:tcPr>
+            <w:tcW w:w="5529" w:type="dxa"/>
+            <w:tcBorders>
+              <w:top w:val="single" w:sz="4" w:space="0" w:color="000000"/>
+              <w:left w:val="single" w:sz="4" w:space="0" w:color="000000"/>
+              <w:bottom w:val="single" w:sz="4" w:space="0" w:color="000000"/>
+              <w:right w:val="single" w:sz="4" w:space="0" w:color="000000"/>
+            </w:tcBorders>
+          </w:tcPr>
+          <w:p>
+            <w:pPr>
+              <w:widowControl w:val="0"/>
+              <w:autoSpaceDE w:val="0"/>
+              <w:autoSpaceDN w:val="0"/>
+              <w:adjustRightInd w:val="0"/>
+              <w:spacing w:line="252" w:lineRule="auto"/>
+              <w:rPr>
+                <w:rFonts w:ascii="BRH Malayalam Extra" w:hAnsi="BRH Malayalam Extra" w:cs="BRH Malayalam Extra"/>
+                <w:sz w:val="40"/>
+                <w:szCs w:val="40"/>
+              </w:rPr>
+            </w:pPr>
+            <w:r>
+              <w:rPr>
+                <w:rFonts w:ascii="BRH Malayalam Extra" w:hAnsi="BRH Malayalam Extra" w:cs="BRH Malayalam Extra"/>
+                <w:sz w:val="40"/>
+                <w:szCs w:val="40"/>
+              </w:rPr>
+              <w:t>sxix—dy</w:t>
+            </w:r>
+            <w:r>
+              <w:rPr>
+                <w:rFonts w:ascii="BRH Malayalam Extra" w:hAnsi="BRH Malayalam Extra" w:cs="BRH Malayalam Extra"/>
+                <w:sz w:val="34"/>
+                <w:szCs w:val="40"/>
+              </w:rPr>
+              <w:t>–</w:t>
+            </w:r>
+            <w:r>
+              <w:rPr>
+                <w:rFonts w:ascii="BRH Malayalam Extra" w:hAnsi="BRH Malayalam Extra" w:cs="BRH Malayalam Extra"/>
+                <w:sz w:val="40"/>
+                <w:szCs w:val="40"/>
+              </w:rPr>
+              <w:t xml:space="preserve"> (ja§ s–põI ex–</w:t>
+            </w:r>
+            <w:r>
+              <w:rPr>
+                <w:rFonts w:ascii="BRH Malayalam Extra" w:hAnsi="BRH Malayalam Extra" w:cs="BRH Malayalam Extra"/>
+                <w:sz w:val="40"/>
+                <w:szCs w:val="40"/>
+                <w:highlight w:val="green"/>
+              </w:rPr>
+              <w:t>YyI</w:t>
+            </w:r>
+            <w:r>
+              <w:rPr>
+                <w:rFonts w:ascii="BRH Malayalam Extra" w:hAnsi="BRH Malayalam Extra" w:cs="BRH Malayalam Extra"/>
+                <w:sz w:val="40"/>
+                <w:szCs w:val="40"/>
+              </w:rPr>
+              <w:t xml:space="preserve"> </w:t>
+            </w:r>
+          </w:p>
+          <w:p>
+            <w:pPr>
+              <w:widowControl w:val="0"/>
+              <w:autoSpaceDE w:val="0"/>
+              <w:autoSpaceDN w:val="0"/>
+              <w:adjustRightInd w:val="0"/>
+              <w:spacing w:line="252" w:lineRule="auto"/>
+              <w:rPr>
+                <w:rFonts w:ascii="BRH Malayalam Extra" w:hAnsi="BRH Malayalam Extra" w:cs="BRH Malayalam Extra"/>
+                <w:sz w:val="40"/>
+                <w:szCs w:val="40"/>
+              </w:rPr>
+            </w:pPr>
+            <w:r>
+              <w:rPr>
                 <w:sz w:val="32"/>
                 <w:szCs w:val="32"/>
               </w:rPr>
-              <w:lastRenderedPageBreak/>
               <w:t>(missing</w:t>
             </w:r>
             <w:r>
@@ -1908,6 +2195,1385 @@
               </w:rPr>
               <w:t>anuswaram added)</w:t>
             </w:r>
+          </w:p>
+        </w:tc>
+      </w:tr>
+      <w:tr>
+        <w:trPr>
+          <w:trHeight w:val="1057"/>
+        </w:trPr>
+        <w:tc>
+          <w:tcPr>
+            <w:tcW w:w="2771" w:type="dxa"/>
+            <w:tcBorders>
+              <w:top w:val="single" w:sz="4" w:space="0" w:color="000000"/>
+              <w:left w:val="single" w:sz="4" w:space="0" w:color="000000"/>
+              <w:bottom w:val="single" w:sz="4" w:space="0" w:color="000000"/>
+              <w:right w:val="single" w:sz="4" w:space="0" w:color="000000"/>
+            </w:tcBorders>
+          </w:tcPr>
+          <w:p>
+            <w:pPr>
+              <w:spacing w:before="0" w:line="240" w:lineRule="auto"/>
+              <w:rPr>
+                <w:b/>
+                <w:sz w:val="28"/>
+                <w:szCs w:val="28"/>
+                <w:lang w:val="it-IT"/>
+              </w:rPr>
+            </w:pPr>
+            <w:r>
+              <w:rPr>
+                <w:b/>
+                <w:sz w:val="28"/>
+                <w:szCs w:val="28"/>
+                <w:lang w:val="it-IT"/>
+              </w:rPr>
+              <w:t xml:space="preserve">TA </w:t>
+            </w:r>
+            <w:r>
+              <w:rPr>
+                <w:b/>
+                <w:sz w:val="28"/>
+                <w:szCs w:val="28"/>
+                <w:lang w:val="it-IT"/>
+              </w:rPr>
+              <w:t>4.7.2</w:t>
+            </w:r>
+          </w:p>
+          <w:p>
+            <w:pPr>
+              <w:spacing w:before="0" w:line="240" w:lineRule="auto"/>
+              <w:rPr>
+                <w:b/>
+                <w:sz w:val="28"/>
+                <w:szCs w:val="28"/>
+                <w:lang w:val="it-IT"/>
+              </w:rPr>
+            </w:pPr>
+            <w:r>
+              <w:rPr>
+                <w:b/>
+                <w:sz w:val="28"/>
+                <w:szCs w:val="28"/>
+                <w:lang w:val="it-IT"/>
+              </w:rPr>
+              <w:t>Statement</w:t>
+            </w:r>
+            <w:r>
+              <w:rPr>
+                <w:b/>
+                <w:sz w:val="28"/>
+                <w:szCs w:val="28"/>
+                <w:lang w:val="it-IT"/>
+              </w:rPr>
+              <w:t xml:space="preserve"> No. </w:t>
+            </w:r>
+            <w:r>
+              <w:rPr>
+                <w:b/>
+                <w:sz w:val="28"/>
+                <w:szCs w:val="28"/>
+                <w:lang w:val="it-IT"/>
+              </w:rPr>
+              <w:t>3</w:t>
+            </w:r>
+          </w:p>
+          <w:p>
+            <w:pPr>
+              <w:spacing w:before="0" w:line="240" w:lineRule="auto"/>
+              <w:rPr>
+                <w:sz w:val="32"/>
+                <w:szCs w:val="32"/>
+                <w:lang w:val="it-IT"/>
+              </w:rPr>
+            </w:pPr>
+            <w:r>
+              <w:rPr>
+                <w:b/>
+                <w:sz w:val="28"/>
+                <w:szCs w:val="28"/>
+                <w:lang w:val="it-IT"/>
+              </w:rPr>
+              <w:t xml:space="preserve">Dasini No - </w:t>
+            </w:r>
+            <w:r>
+              <w:rPr>
+                <w:b/>
+                <w:sz w:val="28"/>
+                <w:szCs w:val="28"/>
+                <w:lang w:val="it-IT"/>
+              </w:rPr>
+              <w:t>18</w:t>
+            </w:r>
+          </w:p>
+        </w:tc>
+        <w:tc>
+          <w:tcPr>
+            <w:tcW w:w="5387" w:type="dxa"/>
+            <w:tcBorders>
+              <w:top w:val="single" w:sz="4" w:space="0" w:color="000000"/>
+              <w:left w:val="single" w:sz="4" w:space="0" w:color="000000"/>
+              <w:bottom w:val="single" w:sz="4" w:space="0" w:color="000000"/>
+              <w:right w:val="single" w:sz="4" w:space="0" w:color="000000"/>
+            </w:tcBorders>
+          </w:tcPr>
+          <w:p>
+            <w:pPr>
+              <w:spacing w:before="0" w:line="240" w:lineRule="auto"/>
+              <w:rPr>
+                <w:sz w:val="32"/>
+                <w:szCs w:val="32"/>
+                <w:lang w:val="it-IT"/>
+              </w:rPr>
+            </w:pPr>
+            <w:r>
+              <w:rPr>
+                <w:rFonts w:ascii="BRH Malayalam Extra" w:eastAsia="Times New Roman" w:hAnsi="BRH Malayalam Extra" w:cs="BRH Malayalam Extra"/>
+                <w:color w:val="000000"/>
+                <w:sz w:val="40"/>
+                <w:szCs w:val="40"/>
+                <w:lang w:val="it-IT" w:eastAsia="en-IN" w:bidi="ml-IN"/>
+              </w:rPr>
+              <w:t>¥i¥</w:t>
+            </w:r>
+            <w:r>
+              <w:rPr>
+                <w:rFonts w:ascii="BRH Malayalam Extra" w:eastAsia="Times New Roman" w:hAnsi="BRH Malayalam Extra" w:cs="BRH Malayalam Extra"/>
+                <w:color w:val="000000"/>
+                <w:sz w:val="40"/>
+                <w:szCs w:val="40"/>
+                <w:highlight w:val="yellow"/>
+                <w:lang w:val="it-IT" w:eastAsia="en-IN" w:bidi="ml-IN"/>
+              </w:rPr>
+              <w:t>N</w:t>
+            </w:r>
+            <w:r>
+              <w:rPr>
+                <w:rFonts w:ascii="BRH Malayalam Extra" w:eastAsia="Times New Roman" w:hAnsi="BRH Malayalam Extra" w:cs="BRH Malayalam Extra"/>
+                <w:color w:val="000000"/>
+                <w:sz w:val="40"/>
+                <w:szCs w:val="40"/>
+                <w:lang w:val="it-IT" w:eastAsia="en-IN" w:bidi="ml-IN"/>
+              </w:rPr>
+              <w:t>õx</w:t>
+            </w:r>
+            <w:r>
+              <w:rPr>
+                <w:rFonts w:ascii="BRH Malayalam Extra" w:eastAsia="Times New Roman" w:hAnsi="BRH Malayalam Extra" w:cs="BRH Malayalam Extra"/>
+                <w:color w:val="000000"/>
+                <w:sz w:val="34"/>
+                <w:szCs w:val="40"/>
+                <w:lang w:val="it-IT" w:eastAsia="en-IN" w:bidi="ml-IN"/>
+              </w:rPr>
+              <w:t>–</w:t>
+            </w:r>
+            <w:r>
+              <w:rPr>
+                <w:rFonts w:ascii="BRH Malayalam Extra" w:eastAsia="Times New Roman" w:hAnsi="BRH Malayalam Extra" w:cs="BRH Malayalam Extra"/>
+                <w:color w:val="000000"/>
+                <w:sz w:val="40"/>
+                <w:szCs w:val="40"/>
+                <w:lang w:val="it-IT" w:eastAsia="en-IN" w:bidi="ml-IN"/>
+              </w:rPr>
+              <w:t xml:space="preserve"> hp—I </w:t>
+            </w:r>
+            <w:r>
+              <w:rPr>
+                <w:rFonts w:ascii="BRH Devanagari Extra" w:eastAsia="Times New Roman" w:hAnsi="BRH Devanagari Extra" w:cs="BRH Malayalam Extra"/>
+                <w:color w:val="000000"/>
+                <w:sz w:val="32"/>
+                <w:szCs w:val="40"/>
+                <w:lang w:val="it-IT" w:eastAsia="en-IN" w:bidi="ml-IN"/>
+              </w:rPr>
+              <w:t>Æ</w:t>
+            </w:r>
+            <w:r>
+              <w:rPr>
+                <w:rFonts w:ascii="BRH Malayalam Extra" w:eastAsia="Times New Roman" w:hAnsi="BRH Malayalam Extra" w:cs="BRH Malayalam Extra"/>
+                <w:color w:val="000000"/>
+                <w:sz w:val="40"/>
+                <w:szCs w:val="40"/>
+                <w:lang w:val="it-IT" w:eastAsia="en-IN" w:bidi="ml-IN"/>
+              </w:rPr>
+              <w:t>j</w:t>
+            </w:r>
+            <w:r>
+              <w:rPr>
+                <w:rFonts w:ascii="BRH Malayalam Extra" w:eastAsia="Times New Roman" w:hAnsi="BRH Malayalam Extra" w:cs="BRH Malayalam Extra"/>
+                <w:color w:val="000000"/>
+                <w:sz w:val="34"/>
+                <w:szCs w:val="40"/>
+                <w:lang w:val="it-IT" w:eastAsia="en-IN" w:bidi="ml-IN"/>
+              </w:rPr>
+              <w:t>–</w:t>
+            </w:r>
+            <w:r>
+              <w:rPr>
+                <w:rFonts w:ascii="BRH Malayalam Extra" w:eastAsia="Times New Roman" w:hAnsi="BRH Malayalam Extra" w:cs="BRH Malayalam Extra"/>
+                <w:color w:val="000000"/>
+                <w:sz w:val="40"/>
+                <w:szCs w:val="40"/>
+                <w:lang w:val="it-IT" w:eastAsia="en-IN" w:bidi="ml-IN"/>
+              </w:rPr>
+              <w:t>¥id</w:t>
+            </w:r>
+          </w:p>
+        </w:tc>
+        <w:tc>
+          <w:tcPr>
+            <w:tcW w:w="5529" w:type="dxa"/>
+            <w:tcBorders>
+              <w:top w:val="single" w:sz="4" w:space="0" w:color="000000"/>
+              <w:left w:val="single" w:sz="4" w:space="0" w:color="000000"/>
+              <w:bottom w:val="single" w:sz="4" w:space="0" w:color="000000"/>
+              <w:right w:val="single" w:sz="4" w:space="0" w:color="000000"/>
+            </w:tcBorders>
+          </w:tcPr>
+          <w:p>
+            <w:pPr>
+              <w:spacing w:before="0" w:line="240" w:lineRule="auto"/>
+              <w:ind w:right="-18"/>
+              <w:rPr>
+                <w:sz w:val="32"/>
+                <w:szCs w:val="32"/>
+                <w:lang w:val="it-IT"/>
+              </w:rPr>
+            </w:pPr>
+            <w:r>
+              <w:rPr>
+                <w:rFonts w:ascii="BRH Malayalam Extra" w:eastAsia="Times New Roman" w:hAnsi="BRH Malayalam Extra" w:cs="BRH Malayalam Extra"/>
+                <w:color w:val="000000"/>
+                <w:sz w:val="40"/>
+                <w:szCs w:val="40"/>
+                <w:lang w:val="it-IT" w:eastAsia="en-IN" w:bidi="ml-IN"/>
+              </w:rPr>
+              <w:t>¥i¥</w:t>
+            </w:r>
+            <w:r>
+              <w:rPr>
+                <w:rFonts w:ascii="BRH Malayalam Extra" w:eastAsia="Times New Roman" w:hAnsi="BRH Malayalam Extra" w:cs="BRH Malayalam Extra"/>
+                <w:color w:val="000000"/>
+                <w:sz w:val="40"/>
+                <w:szCs w:val="40"/>
+                <w:highlight w:val="green"/>
+                <w:lang w:val="it-IT" w:eastAsia="en-IN" w:bidi="ml-IN"/>
+              </w:rPr>
+              <w:t>c</w:t>
+            </w:r>
+            <w:r>
+              <w:rPr>
+                <w:rFonts w:ascii="BRH Malayalam Extra" w:eastAsia="Times New Roman" w:hAnsi="BRH Malayalam Extra" w:cs="BRH Malayalam Extra"/>
+                <w:color w:val="000000"/>
+                <w:sz w:val="40"/>
+                <w:szCs w:val="40"/>
+                <w:lang w:val="it-IT" w:eastAsia="en-IN" w:bidi="ml-IN"/>
+              </w:rPr>
+              <w:t>õx</w:t>
+            </w:r>
+            <w:r>
+              <w:rPr>
+                <w:rFonts w:ascii="BRH Malayalam Extra" w:eastAsia="Times New Roman" w:hAnsi="BRH Malayalam Extra" w:cs="BRH Malayalam Extra"/>
+                <w:color w:val="000000"/>
+                <w:sz w:val="34"/>
+                <w:szCs w:val="40"/>
+                <w:lang w:val="it-IT" w:eastAsia="en-IN" w:bidi="ml-IN"/>
+              </w:rPr>
+              <w:t>–</w:t>
+            </w:r>
+            <w:r>
+              <w:rPr>
+                <w:rFonts w:ascii="BRH Malayalam Extra" w:eastAsia="Times New Roman" w:hAnsi="BRH Malayalam Extra" w:cs="BRH Malayalam Extra"/>
+                <w:color w:val="000000"/>
+                <w:sz w:val="40"/>
+                <w:szCs w:val="40"/>
+                <w:lang w:val="it-IT" w:eastAsia="en-IN" w:bidi="ml-IN"/>
+              </w:rPr>
+              <w:t xml:space="preserve"> hp—I </w:t>
+            </w:r>
+            <w:r>
+              <w:rPr>
+                <w:rFonts w:ascii="BRH Devanagari Extra" w:eastAsia="Times New Roman" w:hAnsi="BRH Devanagari Extra" w:cs="BRH Malayalam Extra"/>
+                <w:color w:val="000000"/>
+                <w:sz w:val="32"/>
+                <w:szCs w:val="40"/>
+                <w:lang w:val="it-IT" w:eastAsia="en-IN" w:bidi="ml-IN"/>
+              </w:rPr>
+              <w:t>Æ</w:t>
+            </w:r>
+            <w:r>
+              <w:rPr>
+                <w:rFonts w:ascii="BRH Malayalam Extra" w:eastAsia="Times New Roman" w:hAnsi="BRH Malayalam Extra" w:cs="BRH Malayalam Extra"/>
+                <w:color w:val="000000"/>
+                <w:sz w:val="40"/>
+                <w:szCs w:val="40"/>
+                <w:lang w:val="it-IT" w:eastAsia="en-IN" w:bidi="ml-IN"/>
+              </w:rPr>
+              <w:t>j</w:t>
+            </w:r>
+            <w:r>
+              <w:rPr>
+                <w:rFonts w:ascii="BRH Malayalam Extra" w:eastAsia="Times New Roman" w:hAnsi="BRH Malayalam Extra" w:cs="BRH Malayalam Extra"/>
+                <w:color w:val="000000"/>
+                <w:sz w:val="34"/>
+                <w:szCs w:val="40"/>
+                <w:lang w:val="it-IT" w:eastAsia="en-IN" w:bidi="ml-IN"/>
+              </w:rPr>
+              <w:t>–</w:t>
+            </w:r>
+            <w:r>
+              <w:rPr>
+                <w:rFonts w:ascii="BRH Malayalam Extra" w:eastAsia="Times New Roman" w:hAnsi="BRH Malayalam Extra" w:cs="BRH Malayalam Extra"/>
+                <w:color w:val="000000"/>
+                <w:sz w:val="40"/>
+                <w:szCs w:val="40"/>
+                <w:lang w:val="it-IT" w:eastAsia="en-IN" w:bidi="ml-IN"/>
+              </w:rPr>
+              <w:t>¥id</w:t>
+            </w:r>
+          </w:p>
+        </w:tc>
+      </w:tr>
+      <w:tr>
+        <w:trPr>
+          <w:trHeight w:val="873"/>
+        </w:trPr>
+        <w:tc>
+          <w:tcPr>
+            <w:tcW w:w="2771" w:type="dxa"/>
+            <w:tcBorders>
+              <w:top w:val="single" w:sz="4" w:space="0" w:color="000000"/>
+              <w:left w:val="single" w:sz="4" w:space="0" w:color="000000"/>
+              <w:bottom w:val="single" w:sz="4" w:space="0" w:color="000000"/>
+              <w:right w:val="single" w:sz="4" w:space="0" w:color="000000"/>
+            </w:tcBorders>
+          </w:tcPr>
+          <w:p>
+            <w:pPr>
+              <w:spacing w:before="0" w:line="240" w:lineRule="auto"/>
+              <w:rPr>
+                <w:b/>
+                <w:sz w:val="28"/>
+                <w:szCs w:val="28"/>
+                <w:lang w:val="it-IT"/>
+              </w:rPr>
+            </w:pPr>
+            <w:r>
+              <w:rPr>
+                <w:b/>
+                <w:sz w:val="28"/>
+                <w:szCs w:val="28"/>
+                <w:lang w:val="it-IT"/>
+              </w:rPr>
+              <w:t xml:space="preserve">TA </w:t>
+            </w:r>
+            <w:r>
+              <w:rPr>
+                <w:b/>
+                <w:sz w:val="28"/>
+                <w:szCs w:val="28"/>
+                <w:lang w:val="it-IT"/>
+              </w:rPr>
+              <w:t>4.7.3</w:t>
+            </w:r>
+          </w:p>
+          <w:p>
+            <w:pPr>
+              <w:spacing w:before="0" w:line="240" w:lineRule="auto"/>
+              <w:rPr>
+                <w:b/>
+                <w:sz w:val="28"/>
+                <w:szCs w:val="28"/>
+                <w:lang w:val="it-IT"/>
+              </w:rPr>
+            </w:pPr>
+            <w:r>
+              <w:rPr>
+                <w:b/>
+                <w:sz w:val="28"/>
+                <w:szCs w:val="28"/>
+                <w:lang w:val="it-IT"/>
+              </w:rPr>
+              <w:t>Statement</w:t>
+            </w:r>
+            <w:r>
+              <w:rPr>
+                <w:b/>
+                <w:sz w:val="28"/>
+                <w:szCs w:val="28"/>
+                <w:lang w:val="it-IT"/>
+              </w:rPr>
+              <w:t xml:space="preserve"> No. </w:t>
+            </w:r>
+            <w:r>
+              <w:rPr>
+                <w:b/>
+                <w:sz w:val="28"/>
+                <w:szCs w:val="28"/>
+                <w:lang w:val="it-IT"/>
+              </w:rPr>
+              <w:t>9</w:t>
+            </w:r>
+          </w:p>
+          <w:p>
+            <w:pPr>
+              <w:spacing w:before="0" w:line="240" w:lineRule="auto"/>
+              <w:rPr>
+                <w:b/>
+                <w:sz w:val="28"/>
+                <w:szCs w:val="28"/>
+                <w:lang w:val="it-IT"/>
+              </w:rPr>
+            </w:pPr>
+            <w:r>
+              <w:rPr>
+                <w:b/>
+                <w:sz w:val="28"/>
+                <w:szCs w:val="28"/>
+                <w:lang w:val="it-IT"/>
+              </w:rPr>
+              <w:t xml:space="preserve">Dasini No - </w:t>
+            </w:r>
+            <w:r>
+              <w:rPr>
+                <w:b/>
+                <w:sz w:val="28"/>
+                <w:szCs w:val="28"/>
+                <w:lang w:val="it-IT"/>
+              </w:rPr>
+              <w:t>19</w:t>
+            </w:r>
+          </w:p>
+        </w:tc>
+        <w:tc>
+          <w:tcPr>
+            <w:tcW w:w="5387" w:type="dxa"/>
+            <w:tcBorders>
+              <w:top w:val="single" w:sz="4" w:space="0" w:color="000000"/>
+              <w:left w:val="single" w:sz="4" w:space="0" w:color="000000"/>
+              <w:bottom w:val="single" w:sz="4" w:space="0" w:color="000000"/>
+              <w:right w:val="single" w:sz="4" w:space="0" w:color="000000"/>
+            </w:tcBorders>
+          </w:tcPr>
+          <w:p>
+            <w:pPr>
+              <w:spacing w:before="0" w:line="240" w:lineRule="auto"/>
+              <w:rPr>
+                <w:rFonts w:ascii="BRH Devanagari Extra" w:hAnsi="BRH Devanagari Extra" w:cs="BRH Devanagari Extra"/>
+                <w:sz w:val="40"/>
+                <w:szCs w:val="40"/>
+                <w:lang w:val="it-IT" w:bidi="ml-IN"/>
+              </w:rPr>
+            </w:pPr>
+            <w:r>
+              <w:rPr>
+                <w:rFonts w:ascii="BRH Malayalam Extra" w:eastAsia="Times New Roman" w:hAnsi="BRH Malayalam Extra" w:cs="BRH Malayalam Extra"/>
+                <w:color w:val="000000"/>
+                <w:sz w:val="40"/>
+                <w:szCs w:val="40"/>
+                <w:lang w:val="it-IT" w:eastAsia="en-IN" w:bidi="ml-IN"/>
+              </w:rPr>
+              <w:t>ey</w:t>
+            </w:r>
+            <w:r>
+              <w:rPr>
+                <w:rFonts w:ascii="BRH Malayalam Extra" w:eastAsia="Times New Roman" w:hAnsi="BRH Malayalam Extra" w:cs="BRH Malayalam Extra"/>
+                <w:color w:val="000000"/>
+                <w:sz w:val="34"/>
+                <w:szCs w:val="40"/>
+                <w:lang w:val="it-IT" w:eastAsia="en-IN" w:bidi="ml-IN"/>
+              </w:rPr>
+              <w:t>–</w:t>
+            </w:r>
+            <w:r>
+              <w:rPr>
+                <w:rFonts w:ascii="BRH Malayalam Extra" w:eastAsia="Times New Roman" w:hAnsi="BRH Malayalam Extra" w:cs="BRH Malayalam Extra"/>
+                <w:color w:val="000000"/>
+                <w:sz w:val="40"/>
+                <w:szCs w:val="40"/>
+                <w:lang w:val="it-IT" w:eastAsia="en-IN" w:bidi="ml-IN"/>
+              </w:rPr>
+              <w:t>Z¥kx— ¥b</w:t>
+            </w:r>
+            <w:r>
+              <w:rPr>
+                <w:rFonts w:ascii="BRH Malayalam Extra" w:eastAsia="Times New Roman" w:hAnsi="BRH Malayalam Extra" w:cs="BRH Malayalam Extra"/>
+                <w:color w:val="000000"/>
+                <w:sz w:val="34"/>
+                <w:szCs w:val="40"/>
+                <w:lang w:val="it-IT" w:eastAsia="en-IN" w:bidi="ml-IN"/>
+              </w:rPr>
+              <w:t>–</w:t>
+            </w:r>
+            <w:r>
+              <w:rPr>
+                <w:rFonts w:ascii="BRH Malayalam Extra" w:eastAsia="Times New Roman" w:hAnsi="BRH Malayalam Extra" w:cs="BRH Malayalam Extra"/>
+                <w:color w:val="000000"/>
+                <w:sz w:val="40"/>
+                <w:szCs w:val="40"/>
+                <w:highlight w:val="yellow"/>
+                <w:lang w:val="it-IT" w:eastAsia="en-IN" w:bidi="ml-IN"/>
+              </w:rPr>
+              <w:t>px</w:t>
+            </w:r>
+            <w:r>
+              <w:rPr>
+                <w:rFonts w:ascii="BRH Malayalam Extra" w:eastAsia="Times New Roman" w:hAnsi="BRH Malayalam Extra" w:cs="BRH Malayalam Extra"/>
+                <w:color w:val="000000"/>
+                <w:sz w:val="40"/>
+                <w:szCs w:val="40"/>
+                <w:lang w:val="it-IT" w:eastAsia="en-IN" w:bidi="ml-IN"/>
+              </w:rPr>
+              <w:t>Zx˜ ( ) |</w:t>
+            </w:r>
+          </w:p>
+        </w:tc>
+        <w:tc>
+          <w:tcPr>
+            <w:tcW w:w="5529" w:type="dxa"/>
+            <w:tcBorders>
+              <w:top w:val="single" w:sz="4" w:space="0" w:color="000000"/>
+              <w:left w:val="single" w:sz="4" w:space="0" w:color="000000"/>
+              <w:bottom w:val="single" w:sz="4" w:space="0" w:color="000000"/>
+              <w:right w:val="single" w:sz="4" w:space="0" w:color="000000"/>
+            </w:tcBorders>
+          </w:tcPr>
+          <w:p>
+            <w:pPr>
+              <w:spacing w:before="0" w:line="240" w:lineRule="auto"/>
+              <w:ind w:right="-18"/>
+              <w:rPr>
+                <w:rFonts w:ascii="BRH Devanagari Extra" w:hAnsi="BRH Devanagari Extra" w:cs="BRH Devanagari Extra"/>
+                <w:sz w:val="40"/>
+                <w:szCs w:val="40"/>
+                <w:lang w:val="it-IT" w:bidi="ml-IN"/>
+              </w:rPr>
+            </w:pPr>
+            <w:r>
+              <w:rPr>
+                <w:rFonts w:ascii="BRH Malayalam Extra" w:eastAsia="Times New Roman" w:hAnsi="BRH Malayalam Extra" w:cs="BRH Malayalam Extra"/>
+                <w:color w:val="000000"/>
+                <w:sz w:val="40"/>
+                <w:szCs w:val="40"/>
+                <w:lang w:val="it-IT" w:eastAsia="en-IN" w:bidi="ml-IN"/>
+              </w:rPr>
+              <w:t>ey</w:t>
+            </w:r>
+            <w:r>
+              <w:rPr>
+                <w:rFonts w:ascii="BRH Malayalam Extra" w:eastAsia="Times New Roman" w:hAnsi="BRH Malayalam Extra" w:cs="BRH Malayalam Extra"/>
+                <w:color w:val="000000"/>
+                <w:sz w:val="34"/>
+                <w:szCs w:val="40"/>
+                <w:lang w:val="it-IT" w:eastAsia="en-IN" w:bidi="ml-IN"/>
+              </w:rPr>
+              <w:t>–</w:t>
+            </w:r>
+            <w:r>
+              <w:rPr>
+                <w:rFonts w:ascii="BRH Malayalam Extra" w:eastAsia="Times New Roman" w:hAnsi="BRH Malayalam Extra" w:cs="BRH Malayalam Extra"/>
+                <w:color w:val="000000"/>
+                <w:sz w:val="40"/>
+                <w:szCs w:val="40"/>
+                <w:lang w:val="it-IT" w:eastAsia="en-IN" w:bidi="ml-IN"/>
+              </w:rPr>
+              <w:t>Z¥kx— ¥b</w:t>
+            </w:r>
+            <w:r>
+              <w:rPr>
+                <w:rFonts w:ascii="BRH Malayalam Extra" w:eastAsia="Times New Roman" w:hAnsi="BRH Malayalam Extra" w:cs="BRH Malayalam Extra"/>
+                <w:color w:val="000000"/>
+                <w:sz w:val="34"/>
+                <w:szCs w:val="40"/>
+                <w:lang w:val="it-IT" w:eastAsia="en-IN" w:bidi="ml-IN"/>
+              </w:rPr>
+              <w:t>–</w:t>
+            </w:r>
+            <w:r>
+              <w:rPr>
+                <w:rFonts w:ascii="BRH Malayalam Extra" w:eastAsia="Times New Roman" w:hAnsi="BRH Malayalam Extra" w:cs="BRH Malayalam Extra"/>
+                <w:color w:val="000000"/>
+                <w:sz w:val="40"/>
+                <w:szCs w:val="40"/>
+                <w:highlight w:val="green"/>
+                <w:lang w:val="it-IT" w:eastAsia="en-IN" w:bidi="ml-IN"/>
+              </w:rPr>
+              <w:t>p</w:t>
+            </w:r>
+            <w:r>
+              <w:rPr>
+                <w:rFonts w:ascii="BRH Malayalam Extra" w:eastAsia="Times New Roman" w:hAnsi="BRH Malayalam Extra" w:cs="BRH Malayalam Extra"/>
+                <w:color w:val="000000"/>
+                <w:sz w:val="40"/>
+                <w:szCs w:val="40"/>
+                <w:lang w:val="it-IT" w:eastAsia="en-IN" w:bidi="ml-IN"/>
+              </w:rPr>
+              <w:t>Zx˜ ( ) |</w:t>
+            </w:r>
+          </w:p>
+        </w:tc>
+      </w:tr>
+      <w:tr>
+        <w:trPr>
+          <w:trHeight w:val="873"/>
+        </w:trPr>
+        <w:tc>
+          <w:tcPr>
+            <w:tcW w:w="2771" w:type="dxa"/>
+            <w:tcBorders>
+              <w:top w:val="single" w:sz="4" w:space="0" w:color="000000"/>
+              <w:left w:val="single" w:sz="4" w:space="0" w:color="000000"/>
+              <w:bottom w:val="single" w:sz="4" w:space="0" w:color="000000"/>
+              <w:right w:val="single" w:sz="4" w:space="0" w:color="000000"/>
+            </w:tcBorders>
+          </w:tcPr>
+          <w:p>
+            <w:pPr>
+              <w:spacing w:before="0" w:line="240" w:lineRule="auto"/>
+              <w:rPr>
+                <w:b/>
+                <w:sz w:val="28"/>
+                <w:szCs w:val="28"/>
+                <w:lang w:val="it-IT"/>
+              </w:rPr>
+            </w:pPr>
+            <w:r>
+              <w:rPr>
+                <w:b/>
+                <w:sz w:val="28"/>
+                <w:szCs w:val="28"/>
+                <w:lang w:val="it-IT"/>
+              </w:rPr>
+              <w:t xml:space="preserve">TA </w:t>
+            </w:r>
+            <w:r>
+              <w:rPr>
+                <w:b/>
+                <w:sz w:val="28"/>
+                <w:szCs w:val="28"/>
+                <w:lang w:val="it-IT"/>
+              </w:rPr>
+              <w:t>4.8.1</w:t>
+            </w:r>
+          </w:p>
+          <w:p>
+            <w:pPr>
+              <w:spacing w:before="0" w:line="240" w:lineRule="auto"/>
+              <w:rPr>
+                <w:b/>
+                <w:sz w:val="28"/>
+                <w:szCs w:val="28"/>
+                <w:lang w:val="it-IT"/>
+              </w:rPr>
+            </w:pPr>
+            <w:r>
+              <w:rPr>
+                <w:b/>
+                <w:sz w:val="28"/>
+                <w:szCs w:val="28"/>
+                <w:lang w:val="it-IT"/>
+              </w:rPr>
+              <w:t>Statement</w:t>
+            </w:r>
+            <w:r>
+              <w:rPr>
+                <w:b/>
+                <w:sz w:val="28"/>
+                <w:szCs w:val="28"/>
+                <w:lang w:val="it-IT"/>
+              </w:rPr>
+              <w:t xml:space="preserve"> No. </w:t>
+            </w:r>
+            <w:r>
+              <w:rPr>
+                <w:b/>
+                <w:sz w:val="28"/>
+                <w:szCs w:val="28"/>
+                <w:lang w:val="it-IT"/>
+              </w:rPr>
+              <w:t>3</w:t>
+            </w:r>
+          </w:p>
+          <w:p>
+            <w:pPr>
+              <w:spacing w:before="0" w:line="240" w:lineRule="auto"/>
+              <w:rPr>
+                <w:b/>
+                <w:sz w:val="28"/>
+                <w:szCs w:val="28"/>
+                <w:lang w:val="it-IT"/>
+              </w:rPr>
+            </w:pPr>
+            <w:r>
+              <w:rPr>
+                <w:b/>
+                <w:sz w:val="28"/>
+                <w:szCs w:val="28"/>
+                <w:lang w:val="it-IT"/>
+              </w:rPr>
+              <w:t xml:space="preserve">Dasini No - </w:t>
+            </w:r>
+            <w:r>
+              <w:rPr>
+                <w:b/>
+                <w:sz w:val="28"/>
+                <w:szCs w:val="28"/>
+                <w:lang w:val="it-IT"/>
+              </w:rPr>
+              <w:t>20</w:t>
+            </w:r>
+          </w:p>
+        </w:tc>
+        <w:tc>
+          <w:tcPr>
+            <w:tcW w:w="5387" w:type="dxa"/>
+            <w:tcBorders>
+              <w:top w:val="single" w:sz="4" w:space="0" w:color="000000"/>
+              <w:left w:val="single" w:sz="4" w:space="0" w:color="000000"/>
+              <w:bottom w:val="single" w:sz="4" w:space="0" w:color="000000"/>
+              <w:right w:val="single" w:sz="4" w:space="0" w:color="000000"/>
+            </w:tcBorders>
+          </w:tcPr>
+          <w:p>
+            <w:pPr>
+              <w:spacing w:before="0" w:line="240" w:lineRule="auto"/>
+              <w:rPr>
+                <w:rFonts w:ascii="BRH Devanagari Extra" w:hAnsi="BRH Devanagari Extra" w:cs="BRH Devanagari Extra"/>
+                <w:sz w:val="40"/>
+                <w:szCs w:val="40"/>
+                <w:lang w:val="it-IT" w:bidi="ml-IN"/>
+              </w:rPr>
+            </w:pPr>
+            <w:r>
+              <w:rPr>
+                <w:rFonts w:ascii="BRH Malayalam Extra" w:eastAsia="Times New Roman" w:hAnsi="BRH Malayalam Extra" w:cs="BRH Malayalam Extra"/>
+                <w:color w:val="000000"/>
+                <w:sz w:val="40"/>
+                <w:szCs w:val="40"/>
+                <w:lang w:val="it-IT" w:eastAsia="en-IN" w:bidi="ml-IN"/>
+              </w:rPr>
+              <w:t>G</w:t>
+            </w:r>
+            <w:r>
+              <w:rPr>
+                <w:rFonts w:ascii="BRH Malayalam Extra" w:eastAsia="Times New Roman" w:hAnsi="BRH Malayalam Extra" w:cs="BRH Malayalam Extra"/>
+                <w:color w:val="000000"/>
+                <w:sz w:val="34"/>
+                <w:szCs w:val="40"/>
+                <w:lang w:val="it-IT" w:eastAsia="en-IN" w:bidi="ml-IN"/>
+              </w:rPr>
+              <w:t>–</w:t>
+            </w:r>
+            <w:r>
+              <w:rPr>
+                <w:rFonts w:ascii="BRH Malayalam Extra" w:eastAsia="Times New Roman" w:hAnsi="BRH Malayalam Extra" w:cs="BRH Malayalam Extra"/>
+                <w:color w:val="000000"/>
+                <w:sz w:val="40"/>
+                <w:szCs w:val="40"/>
+                <w:lang w:val="it-IT" w:eastAsia="en-IN" w:bidi="ml-IN"/>
+              </w:rPr>
+              <w:t xml:space="preserve">rx </w:t>
+            </w:r>
+            <w:r>
+              <w:rPr>
+                <w:rFonts w:ascii="BRH Malayalam Extra" w:eastAsia="Times New Roman" w:hAnsi="BRH Malayalam Extra" w:cs="BRH Malayalam Extra"/>
+                <w:color w:val="000000"/>
+                <w:sz w:val="40"/>
+                <w:szCs w:val="40"/>
+                <w:highlight w:val="yellow"/>
+                <w:lang w:val="it-IT" w:eastAsia="en-IN" w:bidi="ml-IN"/>
+              </w:rPr>
+              <w:t>¥Z</w:t>
+            </w:r>
+            <w:r>
+              <w:rPr>
+                <w:rFonts w:ascii="BRH Malayalam Extra" w:eastAsia="Times New Roman" w:hAnsi="BRH Malayalam Extra" w:cs="BRH Malayalam Extra"/>
+                <w:color w:val="000000"/>
+                <w:sz w:val="40"/>
+                <w:szCs w:val="40"/>
+                <w:lang w:val="it-IT" w:eastAsia="en-IN" w:bidi="ml-IN"/>
+              </w:rPr>
+              <w:t xml:space="preserve"> ji</w:t>
+            </w:r>
+            <w:r>
+              <w:rPr>
+                <w:rFonts w:ascii="BRH Malayalam Extra" w:eastAsia="Times New Roman" w:hAnsi="BRH Malayalam Extra" w:cs="BRH Malayalam Extra"/>
+                <w:color w:val="000000"/>
+                <w:sz w:val="34"/>
+                <w:szCs w:val="40"/>
+                <w:lang w:val="it-IT" w:eastAsia="en-IN" w:bidi="ml-IN"/>
+              </w:rPr>
+              <w:t>–</w:t>
+            </w:r>
+            <w:r>
+              <w:rPr>
+                <w:rFonts w:ascii="BRH Malayalam Extra" w:eastAsia="Times New Roman" w:hAnsi="BRH Malayalam Extra" w:cs="BRH Malayalam Extra"/>
+                <w:color w:val="000000"/>
+                <w:sz w:val="40"/>
+                <w:szCs w:val="40"/>
+                <w:lang w:val="it-IT" w:eastAsia="en-IN" w:bidi="ml-IN"/>
+              </w:rPr>
+              <w:t>sxb—¥d sû</w:t>
+            </w:r>
+            <w:r>
+              <w:rPr>
+                <w:rFonts w:ascii="BRH Malayalam Extra" w:eastAsia="Times New Roman" w:hAnsi="BRH Malayalam Extra" w:cs="BRH Malayalam Extra"/>
+                <w:color w:val="000000"/>
+                <w:sz w:val="34"/>
+                <w:szCs w:val="40"/>
+                <w:lang w:val="it-IT" w:eastAsia="en-IN" w:bidi="ml-IN"/>
+              </w:rPr>
+              <w:t>–</w:t>
+            </w:r>
+            <w:r>
+              <w:rPr>
+                <w:rFonts w:ascii="BRH Malayalam Extra" w:eastAsia="Times New Roman" w:hAnsi="BRH Malayalam Extra" w:cs="BRH Malayalam Extra"/>
+                <w:color w:val="000000"/>
+                <w:sz w:val="40"/>
+                <w:szCs w:val="40"/>
+                <w:lang w:val="it-IT" w:eastAsia="en-IN" w:bidi="ml-IN"/>
+              </w:rPr>
+              <w:t>cx</w:t>
+            </w:r>
+          </w:p>
+        </w:tc>
+        <w:tc>
+          <w:tcPr>
+            <w:tcW w:w="5529" w:type="dxa"/>
+            <w:tcBorders>
+              <w:top w:val="single" w:sz="4" w:space="0" w:color="000000"/>
+              <w:left w:val="single" w:sz="4" w:space="0" w:color="000000"/>
+              <w:bottom w:val="single" w:sz="4" w:space="0" w:color="000000"/>
+              <w:right w:val="single" w:sz="4" w:space="0" w:color="000000"/>
+            </w:tcBorders>
+          </w:tcPr>
+          <w:p>
+            <w:pPr>
+              <w:spacing w:before="0" w:line="240" w:lineRule="auto"/>
+              <w:ind w:right="-18"/>
+              <w:rPr>
+                <w:rFonts w:ascii="BRH Devanagari Extra" w:hAnsi="BRH Devanagari Extra" w:cs="BRH Devanagari Extra"/>
+                <w:sz w:val="40"/>
+                <w:szCs w:val="40"/>
+                <w:lang w:val="it-IT" w:bidi="ml-IN"/>
+              </w:rPr>
+            </w:pPr>
+            <w:r>
+              <w:rPr>
+                <w:rFonts w:ascii="BRH Malayalam Extra" w:eastAsia="Times New Roman" w:hAnsi="BRH Malayalam Extra" w:cs="BRH Malayalam Extra"/>
+                <w:color w:val="000000"/>
+                <w:sz w:val="40"/>
+                <w:szCs w:val="40"/>
+                <w:lang w:val="it-IT" w:eastAsia="en-IN" w:bidi="ml-IN"/>
+              </w:rPr>
+              <w:t>G</w:t>
+            </w:r>
+            <w:r>
+              <w:rPr>
+                <w:rFonts w:ascii="BRH Malayalam Extra" w:eastAsia="Times New Roman" w:hAnsi="BRH Malayalam Extra" w:cs="BRH Malayalam Extra"/>
+                <w:color w:val="000000"/>
+                <w:sz w:val="34"/>
+                <w:szCs w:val="40"/>
+                <w:lang w:val="it-IT" w:eastAsia="en-IN" w:bidi="ml-IN"/>
+              </w:rPr>
+              <w:t>–</w:t>
+            </w:r>
+            <w:r>
+              <w:rPr>
+                <w:rFonts w:ascii="BRH Malayalam Extra" w:eastAsia="Times New Roman" w:hAnsi="BRH Malayalam Extra" w:cs="BRH Malayalam Extra"/>
+                <w:color w:val="000000"/>
+                <w:sz w:val="40"/>
+                <w:szCs w:val="40"/>
+                <w:lang w:val="it-IT" w:eastAsia="en-IN" w:bidi="ml-IN"/>
+              </w:rPr>
+              <w:t xml:space="preserve">rx </w:t>
+            </w:r>
+            <w:r>
+              <w:rPr>
+                <w:rFonts w:ascii="BRH Malayalam Extra" w:eastAsia="Times New Roman" w:hAnsi="BRH Malayalam Extra" w:cs="BRH Malayalam Extra"/>
+                <w:color w:val="000000"/>
+                <w:sz w:val="40"/>
+                <w:szCs w:val="40"/>
+                <w:highlight w:val="green"/>
+                <w:lang w:val="it-IT" w:eastAsia="en-IN" w:bidi="ml-IN"/>
+              </w:rPr>
+              <w:t>¥Z</w:t>
+            </w:r>
+            <w:r>
+              <w:rPr>
+                <w:rFonts w:ascii="BRH Malayalam Extra" w:eastAsia="Times New Roman" w:hAnsi="BRH Malayalam Extra" w:cs="BRH Malayalam Extra"/>
+                <w:color w:val="000000"/>
+                <w:sz w:val="40"/>
+                <w:szCs w:val="40"/>
+                <w:lang w:val="it-IT" w:eastAsia="en-IN" w:bidi="ml-IN"/>
+              </w:rPr>
+              <w:t>— ji</w:t>
+            </w:r>
+            <w:r>
+              <w:rPr>
+                <w:rFonts w:ascii="BRH Malayalam Extra" w:eastAsia="Times New Roman" w:hAnsi="BRH Malayalam Extra" w:cs="BRH Malayalam Extra"/>
+                <w:color w:val="000000"/>
+                <w:sz w:val="34"/>
+                <w:szCs w:val="40"/>
+                <w:lang w:val="it-IT" w:eastAsia="en-IN" w:bidi="ml-IN"/>
+              </w:rPr>
+              <w:t>–</w:t>
+            </w:r>
+            <w:r>
+              <w:rPr>
+                <w:rFonts w:ascii="BRH Malayalam Extra" w:eastAsia="Times New Roman" w:hAnsi="BRH Malayalam Extra" w:cs="BRH Malayalam Extra"/>
+                <w:color w:val="000000"/>
+                <w:sz w:val="40"/>
+                <w:szCs w:val="40"/>
+                <w:lang w:val="it-IT" w:eastAsia="en-IN" w:bidi="ml-IN"/>
+              </w:rPr>
+              <w:t>sxb—¥d sû</w:t>
+            </w:r>
+            <w:r>
+              <w:rPr>
+                <w:rFonts w:ascii="BRH Malayalam Extra" w:eastAsia="Times New Roman" w:hAnsi="BRH Malayalam Extra" w:cs="BRH Malayalam Extra"/>
+                <w:color w:val="000000"/>
+                <w:sz w:val="34"/>
+                <w:szCs w:val="40"/>
+                <w:lang w:val="it-IT" w:eastAsia="en-IN" w:bidi="ml-IN"/>
+              </w:rPr>
+              <w:t>–</w:t>
+            </w:r>
+            <w:r>
+              <w:rPr>
+                <w:rFonts w:ascii="BRH Malayalam Extra" w:eastAsia="Times New Roman" w:hAnsi="BRH Malayalam Extra" w:cs="BRH Malayalam Extra"/>
+                <w:color w:val="000000"/>
+                <w:sz w:val="40"/>
+                <w:szCs w:val="40"/>
+                <w:lang w:val="it-IT" w:eastAsia="en-IN" w:bidi="ml-IN"/>
+              </w:rPr>
+              <w:t>cx</w:t>
+            </w:r>
+          </w:p>
+        </w:tc>
+      </w:tr>
+      <w:tr>
+        <w:trPr>
+          <w:trHeight w:val="873"/>
+        </w:trPr>
+        <w:tc>
+          <w:tcPr>
+            <w:tcW w:w="2771" w:type="dxa"/>
+            <w:tcBorders>
+              <w:top w:val="single" w:sz="4" w:space="0" w:color="000000"/>
+              <w:left w:val="single" w:sz="4" w:space="0" w:color="000000"/>
+              <w:bottom w:val="single" w:sz="4" w:space="0" w:color="000000"/>
+              <w:right w:val="single" w:sz="4" w:space="0" w:color="000000"/>
+            </w:tcBorders>
+          </w:tcPr>
+          <w:p>
+            <w:pPr>
+              <w:spacing w:before="0" w:line="240" w:lineRule="auto"/>
+              <w:rPr>
+                <w:b/>
+                <w:sz w:val="28"/>
+                <w:szCs w:val="28"/>
+                <w:lang w:val="it-IT"/>
+              </w:rPr>
+            </w:pPr>
+            <w:r>
+              <w:rPr>
+                <w:b/>
+                <w:sz w:val="28"/>
+                <w:szCs w:val="28"/>
+                <w:lang w:val="it-IT"/>
+              </w:rPr>
+              <w:t xml:space="preserve">TA </w:t>
+            </w:r>
+            <w:r>
+              <w:rPr>
+                <w:b/>
+                <w:sz w:val="28"/>
+                <w:szCs w:val="28"/>
+                <w:lang w:val="it-IT"/>
+              </w:rPr>
+              <w:t>4.10.2</w:t>
+            </w:r>
+          </w:p>
+          <w:p>
+            <w:pPr>
+              <w:spacing w:before="0" w:line="240" w:lineRule="auto"/>
+              <w:rPr>
+                <w:b/>
+                <w:sz w:val="28"/>
+                <w:szCs w:val="28"/>
+                <w:lang w:val="it-IT"/>
+              </w:rPr>
+            </w:pPr>
+            <w:r>
+              <w:rPr>
+                <w:b/>
+                <w:sz w:val="28"/>
+                <w:szCs w:val="28"/>
+                <w:lang w:val="it-IT"/>
+              </w:rPr>
+              <w:t>Statement</w:t>
+            </w:r>
+            <w:r>
+              <w:rPr>
+                <w:b/>
+                <w:sz w:val="28"/>
+                <w:szCs w:val="28"/>
+                <w:lang w:val="it-IT"/>
+              </w:rPr>
+              <w:t xml:space="preserve"> No. </w:t>
+            </w:r>
+            <w:r>
+              <w:rPr>
+                <w:b/>
+                <w:sz w:val="28"/>
+                <w:szCs w:val="28"/>
+                <w:lang w:val="it-IT"/>
+              </w:rPr>
+              <w:t>3</w:t>
+            </w:r>
+          </w:p>
+          <w:p>
+            <w:pPr>
+              <w:spacing w:before="0" w:line="240" w:lineRule="auto"/>
+              <w:rPr>
+                <w:b/>
+                <w:sz w:val="28"/>
+                <w:szCs w:val="28"/>
+                <w:lang w:val="it-IT"/>
+              </w:rPr>
+            </w:pPr>
+            <w:r>
+              <w:rPr>
+                <w:b/>
+                <w:sz w:val="28"/>
+                <w:szCs w:val="28"/>
+                <w:lang w:val="it-IT"/>
+              </w:rPr>
+              <w:t xml:space="preserve">Dasini No - </w:t>
+            </w:r>
+            <w:r>
+              <w:rPr>
+                <w:b/>
+                <w:sz w:val="28"/>
+                <w:szCs w:val="28"/>
+                <w:lang w:val="it-IT"/>
+              </w:rPr>
+              <w:t>24</w:t>
+            </w:r>
+          </w:p>
+        </w:tc>
+        <w:tc>
+          <w:tcPr>
+            <w:tcW w:w="5387" w:type="dxa"/>
+            <w:tcBorders>
+              <w:top w:val="single" w:sz="4" w:space="0" w:color="000000"/>
+              <w:left w:val="single" w:sz="4" w:space="0" w:color="000000"/>
+              <w:bottom w:val="single" w:sz="4" w:space="0" w:color="000000"/>
+              <w:right w:val="single" w:sz="4" w:space="0" w:color="000000"/>
+            </w:tcBorders>
+          </w:tcPr>
+          <w:p>
+            <w:pPr>
+              <w:spacing w:before="0" w:line="240" w:lineRule="auto"/>
+              <w:rPr>
+                <w:rFonts w:ascii="BRH Devanagari Extra" w:hAnsi="BRH Devanagari Extra" w:cs="BRH Devanagari Extra"/>
+                <w:sz w:val="40"/>
+                <w:szCs w:val="40"/>
+                <w:lang w:val="it-IT" w:bidi="ml-IN"/>
+              </w:rPr>
+            </w:pPr>
+            <w:r>
+              <w:rPr>
+                <w:rFonts w:ascii="BRH Malayalam Extra" w:eastAsia="Times New Roman" w:hAnsi="BRH Malayalam Extra" w:cs="BRH Malayalam Extra"/>
+                <w:color w:val="000000"/>
+                <w:sz w:val="40"/>
+                <w:szCs w:val="40"/>
+                <w:lang w:val="it-IT" w:eastAsia="en-IN" w:bidi="ml-IN"/>
+              </w:rPr>
+              <w:t>i£</w:t>
+            </w:r>
+            <w:r>
+              <w:rPr>
+                <w:rFonts w:ascii="BRH Malayalam Extra" w:eastAsia="Times New Roman" w:hAnsi="BRH Malayalam Extra" w:cs="BRH Malayalam Extra"/>
+                <w:color w:val="000000"/>
+                <w:sz w:val="34"/>
+                <w:szCs w:val="40"/>
+                <w:lang w:val="it-IT" w:eastAsia="en-IN" w:bidi="ml-IN"/>
+              </w:rPr>
+              <w:t>–</w:t>
+            </w:r>
+            <w:r>
+              <w:rPr>
+                <w:rFonts w:ascii="BRH Malayalam Extra" w:eastAsia="Times New Roman" w:hAnsi="BRH Malayalam Extra" w:cs="BRH Malayalam Extra"/>
+                <w:color w:val="000000"/>
+                <w:sz w:val="40"/>
+                <w:szCs w:val="40"/>
+                <w:lang w:val="it-IT" w:eastAsia="en-IN" w:bidi="ml-IN"/>
+              </w:rPr>
+              <w:t>¥ZõxJ e</w:t>
+            </w:r>
+            <w:r>
+              <w:rPr>
+                <w:rFonts w:ascii="BRH Malayalam Extra" w:eastAsia="Times New Roman" w:hAnsi="BRH Malayalam Extra" w:cs="BRH Malayalam Extra"/>
+                <w:color w:val="000000"/>
+                <w:sz w:val="34"/>
+                <w:szCs w:val="40"/>
+                <w:lang w:val="it-IT" w:eastAsia="en-IN" w:bidi="ml-IN"/>
+              </w:rPr>
+              <w:t>–</w:t>
+            </w:r>
+            <w:r>
+              <w:rPr>
+                <w:rFonts w:ascii="BRH Malayalam Extra" w:eastAsia="Times New Roman" w:hAnsi="BRH Malayalam Extra" w:cs="BRH Malayalam Extra"/>
+                <w:color w:val="000000"/>
+                <w:sz w:val="40"/>
+                <w:szCs w:val="40"/>
+                <w:lang w:val="it-IT" w:eastAsia="en-IN" w:bidi="ml-IN"/>
+              </w:rPr>
+              <w:t xml:space="preserve">bI </w:t>
+            </w:r>
+            <w:r>
+              <w:rPr>
+                <w:rFonts w:ascii="BRH Devanagari Extra" w:eastAsia="Times New Roman" w:hAnsi="BRH Devanagari Extra" w:cs="BRH Malayalam Extra"/>
+                <w:color w:val="000000"/>
+                <w:sz w:val="32"/>
+                <w:szCs w:val="40"/>
+                <w:lang w:val="it-IT" w:eastAsia="en-IN" w:bidi="ml-IN"/>
+              </w:rPr>
+              <w:t>Æ</w:t>
+            </w:r>
+            <w:r>
+              <w:rPr>
+                <w:rFonts w:ascii="BRH Malayalam Extra" w:eastAsia="Times New Roman" w:hAnsi="BRH Malayalam Extra" w:cs="BRH Malayalam Extra"/>
+                <w:color w:val="000000"/>
+                <w:sz w:val="40"/>
+                <w:szCs w:val="40"/>
+                <w:highlight w:val="yellow"/>
+                <w:lang w:val="it-IT" w:eastAsia="en-IN" w:bidi="ml-IN"/>
+              </w:rPr>
+              <w:t>¥jx</w:t>
+            </w:r>
+            <w:r>
+              <w:rPr>
+                <w:rFonts w:ascii="BRH Malayalam Extra" w:eastAsia="Times New Roman" w:hAnsi="BRH Malayalam Extra" w:cs="BRH Malayalam Extra"/>
+                <w:color w:val="000000"/>
+                <w:sz w:val="40"/>
+                <w:szCs w:val="40"/>
+                <w:lang w:val="it-IT" w:eastAsia="en-IN" w:bidi="ml-IN"/>
+              </w:rPr>
+              <w:t>ej—¥Çx</w:t>
+            </w:r>
+            <w:r>
+              <w:rPr>
+                <w:rFonts w:ascii="BRH Malayalam Extra" w:eastAsia="Times New Roman" w:hAnsi="BRH Malayalam Extra" w:cs="BRH Malayalam Extra"/>
+                <w:color w:val="000000"/>
+                <w:sz w:val="34"/>
+                <w:szCs w:val="40"/>
+                <w:lang w:val="it-IT" w:eastAsia="en-IN" w:bidi="ml-IN"/>
+              </w:rPr>
+              <w:t>–</w:t>
+            </w:r>
+          </w:p>
+        </w:tc>
+        <w:tc>
+          <w:tcPr>
+            <w:tcW w:w="5529" w:type="dxa"/>
+            <w:tcBorders>
+              <w:top w:val="single" w:sz="4" w:space="0" w:color="000000"/>
+              <w:left w:val="single" w:sz="4" w:space="0" w:color="000000"/>
+              <w:bottom w:val="single" w:sz="4" w:space="0" w:color="000000"/>
+              <w:right w:val="single" w:sz="4" w:space="0" w:color="000000"/>
+            </w:tcBorders>
+          </w:tcPr>
+          <w:p>
+            <w:pPr>
+              <w:spacing w:before="0" w:line="240" w:lineRule="auto"/>
+              <w:ind w:right="-18"/>
+              <w:rPr>
+                <w:rFonts w:ascii="BRH Devanagari Extra" w:hAnsi="BRH Devanagari Extra" w:cs="BRH Devanagari Extra"/>
+                <w:sz w:val="40"/>
+                <w:szCs w:val="40"/>
+                <w:lang w:val="it-IT" w:bidi="ml-IN"/>
+              </w:rPr>
+            </w:pPr>
+            <w:r>
+              <w:rPr>
+                <w:rFonts w:ascii="BRH Malayalam Extra" w:eastAsia="Times New Roman" w:hAnsi="BRH Malayalam Extra" w:cs="BRH Malayalam Extra"/>
+                <w:color w:val="000000"/>
+                <w:sz w:val="40"/>
+                <w:szCs w:val="40"/>
+                <w:lang w:val="it-IT" w:eastAsia="en-IN" w:bidi="ml-IN"/>
+              </w:rPr>
+              <w:t>i£</w:t>
+            </w:r>
+            <w:r>
+              <w:rPr>
+                <w:rFonts w:ascii="BRH Malayalam Extra" w:eastAsia="Times New Roman" w:hAnsi="BRH Malayalam Extra" w:cs="BRH Malayalam Extra"/>
+                <w:color w:val="000000"/>
+                <w:sz w:val="34"/>
+                <w:szCs w:val="40"/>
+                <w:lang w:val="it-IT" w:eastAsia="en-IN" w:bidi="ml-IN"/>
+              </w:rPr>
+              <w:t>–</w:t>
+            </w:r>
+            <w:r>
+              <w:rPr>
+                <w:rFonts w:ascii="BRH Malayalam Extra" w:eastAsia="Times New Roman" w:hAnsi="BRH Malayalam Extra" w:cs="BRH Malayalam Extra"/>
+                <w:color w:val="000000"/>
+                <w:sz w:val="40"/>
+                <w:szCs w:val="40"/>
+                <w:lang w:val="it-IT" w:eastAsia="en-IN" w:bidi="ml-IN"/>
+              </w:rPr>
+              <w:t>¥ZõxJ e</w:t>
+            </w:r>
+            <w:r>
+              <w:rPr>
+                <w:rFonts w:ascii="BRH Malayalam Extra" w:eastAsia="Times New Roman" w:hAnsi="BRH Malayalam Extra" w:cs="BRH Malayalam Extra"/>
+                <w:color w:val="000000"/>
+                <w:sz w:val="34"/>
+                <w:szCs w:val="40"/>
+                <w:lang w:val="it-IT" w:eastAsia="en-IN" w:bidi="ml-IN"/>
+              </w:rPr>
+              <w:t>–</w:t>
+            </w:r>
+            <w:r>
+              <w:rPr>
+                <w:rFonts w:ascii="BRH Malayalam Extra" w:eastAsia="Times New Roman" w:hAnsi="BRH Malayalam Extra" w:cs="BRH Malayalam Extra"/>
+                <w:color w:val="000000"/>
+                <w:sz w:val="40"/>
+                <w:szCs w:val="40"/>
+                <w:lang w:val="it-IT" w:eastAsia="en-IN" w:bidi="ml-IN"/>
+              </w:rPr>
+              <w:t xml:space="preserve">bI </w:t>
+            </w:r>
+            <w:r>
+              <w:rPr>
+                <w:rFonts w:ascii="BRH Devanagari Extra" w:eastAsia="Times New Roman" w:hAnsi="BRH Devanagari Extra" w:cs="BRH Malayalam Extra"/>
+                <w:color w:val="000000"/>
+                <w:sz w:val="32"/>
+                <w:szCs w:val="40"/>
+                <w:highlight w:val="green"/>
+                <w:lang w:val="it-IT" w:eastAsia="en-IN" w:bidi="ml-IN"/>
+              </w:rPr>
+              <w:t>Æ</w:t>
+            </w:r>
+            <w:r>
+              <w:rPr>
+                <w:rFonts w:ascii="BRH Malayalam Extra" w:eastAsia="Times New Roman" w:hAnsi="BRH Malayalam Extra" w:cs="BRH Malayalam Extra"/>
+                <w:color w:val="000000"/>
+                <w:sz w:val="40"/>
+                <w:szCs w:val="40"/>
+                <w:highlight w:val="green"/>
+                <w:lang w:val="it-IT" w:eastAsia="en-IN" w:bidi="ml-IN"/>
+              </w:rPr>
+              <w:t>¥jx</w:t>
+            </w:r>
+            <w:r>
+              <w:rPr>
+                <w:rFonts w:ascii="BRH Malayalam Extra" w:eastAsia="Times New Roman" w:hAnsi="BRH Malayalam Extra" w:cs="BRH Malayalam Extra"/>
+                <w:color w:val="000000"/>
+                <w:sz w:val="34"/>
+                <w:szCs w:val="40"/>
+                <w:highlight w:val="green"/>
+                <w:lang w:val="it-IT" w:eastAsia="en-IN" w:bidi="ml-IN"/>
+              </w:rPr>
+              <w:t>–</w:t>
+            </w:r>
+            <w:r>
+              <w:rPr>
+                <w:rFonts w:ascii="BRH Malayalam Extra" w:eastAsia="Times New Roman" w:hAnsi="BRH Malayalam Extra" w:cs="BRH Malayalam Extra"/>
+                <w:color w:val="000000"/>
+                <w:sz w:val="40"/>
+                <w:szCs w:val="40"/>
+                <w:lang w:val="it-IT" w:eastAsia="en-IN" w:bidi="ml-IN"/>
+              </w:rPr>
+              <w:t>ej—¥Çx</w:t>
+            </w:r>
+            <w:r>
+              <w:rPr>
+                <w:rFonts w:ascii="BRH Malayalam Extra" w:eastAsia="Times New Roman" w:hAnsi="BRH Malayalam Extra" w:cs="BRH Malayalam Extra"/>
+                <w:color w:val="000000"/>
+                <w:sz w:val="34"/>
+                <w:szCs w:val="40"/>
+                <w:lang w:val="it-IT" w:eastAsia="en-IN" w:bidi="ml-IN"/>
+              </w:rPr>
+              <w:t>–</w:t>
+            </w:r>
+          </w:p>
+        </w:tc>
+      </w:tr>
+      <w:tr>
+        <w:trPr>
+          <w:trHeight w:val="1057"/>
+        </w:trPr>
+        <w:tc>
+          <w:tcPr>
+            <w:tcW w:w="2771" w:type="dxa"/>
+            <w:tcBorders>
+              <w:top w:val="single" w:sz="4" w:space="0" w:color="000000"/>
+              <w:left w:val="single" w:sz="4" w:space="0" w:color="000000"/>
+              <w:bottom w:val="single" w:sz="4" w:space="0" w:color="000000"/>
+              <w:right w:val="single" w:sz="4" w:space="0" w:color="000000"/>
+            </w:tcBorders>
+          </w:tcPr>
+          <w:p>
+            <w:pPr>
+              <w:spacing w:before="0" w:line="240" w:lineRule="auto"/>
+              <w:rPr>
+                <w:b/>
+                <w:sz w:val="28"/>
+                <w:szCs w:val="28"/>
+                <w:lang w:val="it-IT"/>
+              </w:rPr>
+            </w:pPr>
+          </w:p>
+        </w:tc>
+        <w:tc>
+          <w:tcPr>
+            <w:tcW w:w="5387" w:type="dxa"/>
+            <w:tcBorders>
+              <w:top w:val="single" w:sz="4" w:space="0" w:color="000000"/>
+              <w:left w:val="single" w:sz="4" w:space="0" w:color="000000"/>
+              <w:bottom w:val="single" w:sz="4" w:space="0" w:color="000000"/>
+              <w:right w:val="single" w:sz="4" w:space="0" w:color="000000"/>
+            </w:tcBorders>
+          </w:tcPr>
+          <w:p>
+            <w:pPr>
+              <w:spacing w:before="0" w:line="240" w:lineRule="auto"/>
+              <w:rPr>
+                <w:rFonts w:ascii="BRH Malayalam Extra" w:eastAsia="Times New Roman" w:hAnsi="BRH Malayalam Extra" w:cs="BRH Malayalam Extra"/>
+                <w:color w:val="000000"/>
+                <w:sz w:val="40"/>
+                <w:szCs w:val="40"/>
+                <w:lang w:val="it-IT" w:eastAsia="en-IN" w:bidi="ml-IN"/>
+              </w:rPr>
+            </w:pPr>
+          </w:p>
+        </w:tc>
+        <w:tc>
+          <w:tcPr>
+            <w:tcW w:w="5529" w:type="dxa"/>
+            <w:tcBorders>
+              <w:top w:val="single" w:sz="4" w:space="0" w:color="000000"/>
+              <w:left w:val="single" w:sz="4" w:space="0" w:color="000000"/>
+              <w:bottom w:val="single" w:sz="4" w:space="0" w:color="000000"/>
+              <w:right w:val="single" w:sz="4" w:space="0" w:color="000000"/>
+            </w:tcBorders>
+          </w:tcPr>
+          <w:p>
+            <w:pPr>
+              <w:spacing w:before="0" w:line="240" w:lineRule="auto"/>
+              <w:ind w:right="-18"/>
+              <w:rPr>
+                <w:rFonts w:ascii="BRH Malayalam Extra" w:eastAsia="Times New Roman" w:hAnsi="BRH Malayalam Extra" w:cs="BRH Malayalam Extra"/>
+                <w:color w:val="000000"/>
+                <w:sz w:val="40"/>
+                <w:szCs w:val="40"/>
+                <w:lang w:val="it-IT" w:eastAsia="en-IN" w:bidi="ml-IN"/>
+              </w:rPr>
+            </w:pPr>
           </w:p>
         </w:tc>
       </w:tr>
@@ -1921,6 +3587,7 @@
           <w:sz w:val="32"/>
           <w:szCs w:val="32"/>
           <w:u w:val="single"/>
+          <w:lang w:val="it-IT"/>
         </w:rPr>
       </w:pPr>
     </w:p>
@@ -1933,6 +3600,7 @@
           <w:sz w:val="32"/>
           <w:szCs w:val="32"/>
           <w:u w:val="single"/>
+          <w:lang w:val="it-IT"/>
         </w:rPr>
       </w:pPr>
     </w:p>
@@ -1945,6 +3613,7 @@
           <w:sz w:val="32"/>
           <w:szCs w:val="32"/>
           <w:u w:val="single"/>
+          <w:lang w:val="it-IT"/>
         </w:rPr>
       </w:pPr>
     </w:p>
@@ -1957,6 +3626,7 @@
           <w:sz w:val="32"/>
           <w:szCs w:val="32"/>
           <w:u w:val="single"/>
+          <w:lang w:val="it-IT"/>
         </w:rPr>
       </w:pPr>
     </w:p>
@@ -1969,6 +3639,7 @@
           <w:sz w:val="32"/>
           <w:szCs w:val="32"/>
           <w:u w:val="single"/>
+          <w:lang w:val="it-IT"/>
         </w:rPr>
       </w:pPr>
     </w:p>
@@ -1991,6 +3662,7 @@
           <w:szCs w:val="32"/>
           <w:u w:val="single"/>
         </w:rPr>
+        <w:lastRenderedPageBreak/>
         <w:t xml:space="preserve">TaittirIya </w:t>
       </w:r>
       <w:r>
@@ -2923,7 +4595,6 @@
                 <w:sz w:val="28"/>
                 <w:szCs w:val="28"/>
               </w:rPr>
-              <w:lastRenderedPageBreak/>
               <w:t xml:space="preserve">TA </w:t>
             </w:r>
             <w:r>
@@ -3717,6 +5388,7 @@
                 <w:sz w:val="28"/>
                 <w:szCs w:val="28"/>
               </w:rPr>
+              <w:lastRenderedPageBreak/>
               <w:t xml:space="preserve">TA </w:t>
             </w:r>
             <w:r>
@@ -4342,27 +6014,7 @@
                 <w:sz w:val="40"/>
                 <w:szCs w:val="40"/>
               </w:rPr>
-              <w:t>¥</w:t>
-            </w:r>
-            <w:proofErr w:type="gramStart"/>
-            <w:r>
-              <w:rPr>
-                <w:rFonts w:ascii="BRH Malayalam Extra" w:hAnsi="BRH Malayalam Extra" w:cs="BRH Malayalam Extra"/>
-                <w:color w:val="000000"/>
-                <w:sz w:val="40"/>
-                <w:szCs w:val="40"/>
-              </w:rPr>
-              <w:t>öK  |</w:t>
-            </w:r>
-            <w:proofErr w:type="gramEnd"/>
-            <w:r>
-              <w:rPr>
-                <w:rFonts w:ascii="BRH Malayalam Extra" w:hAnsi="BRH Malayalam Extra" w:cs="BRH Malayalam Extra"/>
-                <w:color w:val="000000"/>
-                <w:sz w:val="40"/>
-                <w:szCs w:val="40"/>
-              </w:rPr>
-              <w:t xml:space="preserve"> </w:t>
+              <w:t xml:space="preserve">¥öK  | </w:t>
             </w:r>
           </w:p>
         </w:tc>
@@ -4508,27 +6160,7 @@
                 <w:sz w:val="40"/>
                 <w:szCs w:val="40"/>
               </w:rPr>
-              <w:t>¥</w:t>
-            </w:r>
-            <w:proofErr w:type="gramStart"/>
-            <w:r>
-              <w:rPr>
-                <w:rFonts w:ascii="BRH Malayalam Extra" w:hAnsi="BRH Malayalam Extra" w:cs="BRH Malayalam Extra"/>
-                <w:color w:val="000000"/>
-                <w:sz w:val="40"/>
-                <w:szCs w:val="40"/>
-              </w:rPr>
-              <w:t>öK  |</w:t>
-            </w:r>
-            <w:proofErr w:type="gramEnd"/>
-            <w:r>
-              <w:rPr>
-                <w:rFonts w:ascii="BRH Malayalam Extra" w:hAnsi="BRH Malayalam Extra" w:cs="BRH Malayalam Extra"/>
-                <w:color w:val="000000"/>
-                <w:sz w:val="40"/>
-                <w:szCs w:val="40"/>
-              </w:rPr>
-              <w:t xml:space="preserve"> </w:t>
+              <w:t xml:space="preserve">¥öK  | </w:t>
             </w:r>
           </w:p>
         </w:tc>
@@ -4962,7 +6594,6 @@
                 <w:sz w:val="40"/>
                 <w:szCs w:val="40"/>
               </w:rPr>
-              <w:lastRenderedPageBreak/>
               <w:t>A</w:t>
             </w:r>
             <w:r>
@@ -5040,7 +6671,6 @@
                 <w:sz w:val="40"/>
                 <w:szCs w:val="40"/>
               </w:rPr>
-              <w:lastRenderedPageBreak/>
               <w:t>s</w:t>
             </w:r>
             <w:r>
@@ -5132,7 +6762,6 @@
                 <w:sz w:val="40"/>
                 <w:szCs w:val="40"/>
               </w:rPr>
-              <w:lastRenderedPageBreak/>
               <w:t>A</w:t>
             </w:r>
             <w:r>
@@ -5217,7 +6846,6 @@
                 <w:sz w:val="28"/>
                 <w:szCs w:val="28"/>
               </w:rPr>
-              <w:lastRenderedPageBreak/>
               <w:t xml:space="preserve">TA </w:t>
             </w:r>
             <w:r>
@@ -5941,6 +7569,7 @@
                 <w:sz w:val="28"/>
                 <w:szCs w:val="28"/>
               </w:rPr>
+              <w:lastRenderedPageBreak/>
               <w:t xml:space="preserve">TA </w:t>
             </w:r>
             <w:r>
@@ -6036,6 +7665,7 @@
                 <w:sz w:val="40"/>
                 <w:szCs w:val="40"/>
               </w:rPr>
+              <w:lastRenderedPageBreak/>
               <w:t>C</w:t>
             </w:r>
             <w:r>
@@ -6170,6 +7800,7 @@
                 <w:sz w:val="40"/>
                 <w:szCs w:val="40"/>
               </w:rPr>
+              <w:lastRenderedPageBreak/>
               <w:t>C</w:t>
             </w:r>
             <w:r>
@@ -6282,6 +7913,7 @@
                 <w:sz w:val="28"/>
                 <w:szCs w:val="28"/>
               </w:rPr>
+              <w:lastRenderedPageBreak/>
               <w:t xml:space="preserve">TA </w:t>
             </w:r>
             <w:r>
@@ -7057,7 +8689,6 @@
                 <w:sz w:val="28"/>
                 <w:szCs w:val="28"/>
               </w:rPr>
-              <w:lastRenderedPageBreak/>
               <w:t xml:space="preserve">TA </w:t>
             </w:r>
             <w:r>
@@ -7083,7 +8714,6 @@
               </w:rPr>
               <w:t xml:space="preserve">3rd </w:t>
             </w:r>
-            <w:proofErr w:type="gramStart"/>
             <w:r>
               <w:rPr>
                 <w:sz w:val="28"/>
@@ -7096,15 +8726,7 @@
                 <w:sz w:val="28"/>
                 <w:szCs w:val="28"/>
               </w:rPr>
-              <w:t>,</w:t>
-            </w:r>
-            <w:proofErr w:type="gramEnd"/>
-            <w:r>
-              <w:rPr>
-                <w:sz w:val="28"/>
-                <w:szCs w:val="28"/>
-              </w:rPr>
-              <w:t xml:space="preserve"> 102nd</w:t>
+              <w:t>, 102nd</w:t>
             </w:r>
             <w:r>
               <w:rPr>
@@ -7559,7 +9181,6 @@
               </w:rPr>
               <w:t>“</w:t>
             </w:r>
-            <w:proofErr w:type="gramStart"/>
             <w:r>
               <w:rPr>
                 <w:rFonts w:ascii="BRH Malayalam Extra" w:hAnsi="BRH Malayalam Extra" w:cs="BRH Malayalam Extra"/>
@@ -7569,7 +9190,6 @@
               </w:rPr>
               <w:t>px</w:t>
             </w:r>
-            <w:proofErr w:type="gramEnd"/>
             <w:r>
               <w:rPr>
                 <w:rFonts w:ascii="BRH Malayalam Extra" w:hAnsi="BRH Malayalam Extra" w:cs="BRH Malayalam Extra"/>
@@ -7623,19 +9243,8 @@
                 <w:sz w:val="40"/>
                 <w:szCs w:val="40"/>
               </w:rPr>
-              <w:t>eZ—</w:t>
-            </w:r>
-            <w:proofErr w:type="gramStart"/>
-            <w:r>
-              <w:rPr>
-                <w:rFonts w:ascii="BRH Malayalam Extra" w:hAnsi="BRH Malayalam Extra" w:cs="BRH Malayalam Extra"/>
-                <w:color w:val="000000"/>
-                <w:sz w:val="40"/>
-                <w:szCs w:val="40"/>
-              </w:rPr>
-              <w:t>jJ{</w:t>
-            </w:r>
-            <w:proofErr w:type="gramEnd"/>
+              <w:t>eZ—jJ{</w:t>
+            </w:r>
             <w:r>
               <w:rPr>
                 <w:rFonts w:cs="Arial"/>
@@ -7684,7 +9293,6 @@
               </w:rPr>
               <w:t>“</w:t>
             </w:r>
-            <w:proofErr w:type="gramStart"/>
             <w:r>
               <w:rPr>
                 <w:rFonts w:ascii="BRH Malayalam Extra" w:hAnsi="BRH Malayalam Extra" w:cs="BRH Malayalam Extra"/>
@@ -7694,7 +9302,6 @@
               </w:rPr>
               <w:t>px</w:t>
             </w:r>
-            <w:proofErr w:type="gramEnd"/>
             <w:r>
               <w:rPr>
                 <w:rFonts w:ascii="BRH Malayalam Extra" w:hAnsi="BRH Malayalam Extra" w:cs="BRH Malayalam Extra"/>
@@ -7748,19 +9355,8 @@
                 <w:sz w:val="40"/>
                 <w:szCs w:val="40"/>
               </w:rPr>
-              <w:t>eZ—</w:t>
-            </w:r>
-            <w:proofErr w:type="gramStart"/>
-            <w:r>
-              <w:rPr>
-                <w:rFonts w:ascii="BRH Malayalam Extra" w:hAnsi="BRH Malayalam Extra" w:cs="BRH Malayalam Extra"/>
-                <w:color w:val="000000"/>
-                <w:sz w:val="40"/>
-                <w:szCs w:val="40"/>
-              </w:rPr>
-              <w:t>jJ{</w:t>
-            </w:r>
-            <w:proofErr w:type="gramEnd"/>
+              <w:t>eZ—jJ{</w:t>
+            </w:r>
             <w:r>
               <w:rPr>
                 <w:rFonts w:cs="Arial"/>
@@ -8081,6 +9677,7 @@
                 <w:sz w:val="28"/>
                 <w:szCs w:val="28"/>
               </w:rPr>
+              <w:lastRenderedPageBreak/>
               <w:t xml:space="preserve">TA </w:t>
             </w:r>
             <w:r>
@@ -8185,6 +9782,7 @@
                 <w:sz w:val="36"/>
                 <w:szCs w:val="36"/>
               </w:rPr>
+              <w:lastRenderedPageBreak/>
               <w:t>sªph¢ZxcyeZ¥j d</w:t>
             </w:r>
             <w:r>
@@ -8273,6 +9871,7 @@
                 <w:sz w:val="36"/>
                 <w:szCs w:val="36"/>
               </w:rPr>
+              <w:lastRenderedPageBreak/>
               <w:t xml:space="preserve">sªph¢ZxcyeZ¥j </w:t>
             </w:r>
             <w:r>
@@ -8339,6 +9938,7 @@
                 <w:sz w:val="28"/>
                 <w:szCs w:val="28"/>
               </w:rPr>
+              <w:lastRenderedPageBreak/>
               <w:t xml:space="preserve">TA </w:t>
             </w:r>
             <w:r>
@@ -8963,7 +10563,6 @@
                 <w:szCs w:val="40"/>
                 <w:highlight w:val="yellow"/>
               </w:rPr>
-              <w:lastRenderedPageBreak/>
               <w:t>t£b—jix</w:t>
             </w:r>
             <w:r>
@@ -9021,7 +10620,6 @@
                 <w:szCs w:val="40"/>
                 <w:highlight w:val="green"/>
               </w:rPr>
-              <w:lastRenderedPageBreak/>
               <w:t>s</w:t>
             </w:r>
             <w:r>
@@ -9164,7 +10762,6 @@
                 <w:szCs w:val="40"/>
                 <w:highlight w:val="green"/>
               </w:rPr>
-              <w:lastRenderedPageBreak/>
               <w:t>jPâyk</w:t>
             </w:r>
             <w:r>
@@ -9304,7 +10901,6 @@
                 <w:sz w:val="28"/>
                 <w:szCs w:val="28"/>
               </w:rPr>
-              <w:lastRenderedPageBreak/>
               <w:t xml:space="preserve">TA </w:t>
             </w:r>
             <w:r>
@@ -9358,17 +10954,8 @@
                 <w:sz w:val="28"/>
                 <w:szCs w:val="28"/>
               </w:rPr>
-              <w:t>19(</w:t>
-            </w:r>
-            <w:proofErr w:type="gramStart"/>
-            <w:r>
-              <w:rPr>
-                <w:sz w:val="28"/>
-                <w:szCs w:val="28"/>
-              </w:rPr>
-              <w:t>1)st</w:t>
-            </w:r>
-            <w:proofErr w:type="gramEnd"/>
+              <w:t>19(1)st</w:t>
+            </w:r>
             <w:r>
               <w:rPr>
                 <w:sz w:val="28"/>
@@ -9725,6 +11312,7 @@
                 <w:sz w:val="28"/>
                 <w:szCs w:val="28"/>
               </w:rPr>
+              <w:lastRenderedPageBreak/>
               <w:t xml:space="preserve">TA </w:t>
             </w:r>
             <w:r>
@@ -10714,7 +12302,6 @@
                 <w:sz w:val="28"/>
                 <w:szCs w:val="28"/>
               </w:rPr>
-              <w:lastRenderedPageBreak/>
               <w:t xml:space="preserve">TA </w:t>
             </w:r>
             <w:r>

</xml_diff>

<commit_message>
nmv 17 04 2025
</commit_message>
<xml_diff>
--- a/AraNyaka/TA 1-4 Malayalam Corrections.docx
+++ b/AraNyaka/TA 1-4 Malayalam Corrections.docx
@@ -1976,6 +1976,290 @@
                 <w:lang w:val="it-IT"/>
               </w:rPr>
               <w:lastRenderedPageBreak/>
+              <w:t>TA 2.</w:t>
+            </w:r>
+            <w:r>
+              <w:rPr>
+                <w:b/>
+                <w:sz w:val="28"/>
+                <w:szCs w:val="28"/>
+                <w:lang w:val="it-IT"/>
+              </w:rPr>
+              <w:t>11</w:t>
+            </w:r>
+            <w:r>
+              <w:rPr>
+                <w:b/>
+                <w:sz w:val="28"/>
+                <w:szCs w:val="28"/>
+                <w:lang w:val="it-IT"/>
+              </w:rPr>
+              <w:t>.1</w:t>
+            </w:r>
+          </w:p>
+          <w:p>
+            <w:pPr>
+              <w:spacing w:before="0" w:line="240" w:lineRule="auto"/>
+              <w:rPr>
+                <w:b/>
+                <w:sz w:val="28"/>
+                <w:szCs w:val="28"/>
+                <w:lang w:val="it-IT"/>
+              </w:rPr>
+            </w:pPr>
+            <w:r>
+              <w:rPr>
+                <w:b/>
+                <w:sz w:val="28"/>
+                <w:szCs w:val="28"/>
+                <w:lang w:val="it-IT"/>
+              </w:rPr>
+              <w:t xml:space="preserve">Line No. </w:t>
+            </w:r>
+            <w:r>
+              <w:rPr>
+                <w:b/>
+                <w:sz w:val="28"/>
+                <w:szCs w:val="28"/>
+                <w:lang w:val="it-IT"/>
+              </w:rPr>
+              <w:t>7</w:t>
+            </w:r>
+          </w:p>
+          <w:p>
+            <w:pPr>
+              <w:spacing w:before="0" w:line="240" w:lineRule="auto"/>
+              <w:rPr>
+                <w:b/>
+                <w:sz w:val="28"/>
+                <w:szCs w:val="28"/>
+                <w:lang w:val="it-IT"/>
+              </w:rPr>
+            </w:pPr>
+            <w:r>
+              <w:rPr>
+                <w:b/>
+                <w:sz w:val="28"/>
+                <w:szCs w:val="28"/>
+                <w:lang w:val="it-IT"/>
+              </w:rPr>
+              <w:t xml:space="preserve">Dasini No - </w:t>
+            </w:r>
+            <w:r>
+              <w:rPr>
+                <w:b/>
+                <w:sz w:val="28"/>
+                <w:szCs w:val="28"/>
+                <w:lang w:val="it-IT"/>
+              </w:rPr>
+              <w:t>11</w:t>
+            </w:r>
+          </w:p>
+        </w:tc>
+        <w:tc>
+          <w:tcPr>
+            <w:tcW w:w="5387" w:type="dxa"/>
+            <w:tcBorders>
+              <w:top w:val="single" w:sz="4" w:space="0" w:color="000000"/>
+              <w:left w:val="single" w:sz="4" w:space="0" w:color="000000"/>
+              <w:bottom w:val="single" w:sz="4" w:space="0" w:color="000000"/>
+              <w:right w:val="single" w:sz="4" w:space="0" w:color="000000"/>
+            </w:tcBorders>
+          </w:tcPr>
+          <w:p>
+            <w:pPr>
+              <w:widowControl w:val="0"/>
+              <w:autoSpaceDE w:val="0"/>
+              <w:autoSpaceDN w:val="0"/>
+              <w:adjustRightInd w:val="0"/>
+              <w:spacing w:line="252" w:lineRule="auto"/>
+              <w:rPr>
+                <w:rFonts w:ascii="BRH Malayalam Extra" w:hAnsi="BRH Malayalam Extra" w:cs="BRH Malayalam Extra"/>
+                <w:sz w:val="40"/>
+                <w:szCs w:val="40"/>
+              </w:rPr>
+            </w:pPr>
+            <w:r>
+              <w:rPr>
+                <w:rFonts w:ascii="BRH Malayalam Extra" w:hAnsi="BRH Malayalam Extra" w:cs="BRH Malayalam Extra"/>
+                <w:sz w:val="40"/>
+                <w:szCs w:val="40"/>
+              </w:rPr>
+              <w:t>¥Z</w:t>
+            </w:r>
+            <w:r>
+              <w:rPr>
+                <w:rFonts w:ascii="BRH Malayalam Extra" w:hAnsi="BRH Malayalam Extra" w:cs="BRH Malayalam Extra"/>
+                <w:sz w:val="40"/>
+                <w:szCs w:val="40"/>
+                <w:highlight w:val="yellow"/>
+              </w:rPr>
+              <w:t>d</w:t>
+            </w:r>
+            <w:r>
+              <w:rPr>
+                <w:rFonts w:ascii="BRH Malayalam Extra" w:hAnsi="BRH Malayalam Extra" w:cs="BRH Malayalam Extra"/>
+                <w:sz w:val="40"/>
+                <w:szCs w:val="40"/>
+              </w:rPr>
+              <w:t xml:space="preserve"> jR¢</w:t>
+            </w:r>
+            <w:r>
+              <w:rPr>
+                <w:rFonts w:ascii="BRH Devanagari Extra" w:hAnsi="BRH Devanagari Extra" w:cs="BRH Malayalam Extra"/>
+                <w:sz w:val="32"/>
+                <w:szCs w:val="40"/>
+              </w:rPr>
+              <w:t>óè</w:t>
+            </w:r>
+            <w:r>
+              <w:rPr>
+                <w:rFonts w:ascii="BRH Malayalam Extra" w:hAnsi="BRH Malayalam Extra" w:cs="BRH Malayalam Extra"/>
+                <w:sz w:val="40"/>
+                <w:szCs w:val="40"/>
+              </w:rPr>
+              <w:t>—ry</w:t>
+            </w:r>
+            <w:r>
+              <w:rPr>
+                <w:rFonts w:ascii="BRH Malayalam Extra" w:hAnsi="BRH Malayalam Extra" w:cs="BRH Malayalam Extra"/>
+                <w:sz w:val="34"/>
+                <w:szCs w:val="40"/>
+              </w:rPr>
+              <w:t>–</w:t>
+            </w:r>
+            <w:r>
+              <w:rPr>
+                <w:rFonts w:ascii="BRH Malayalam Extra" w:hAnsi="BRH Malayalam Extra" w:cs="BRH Malayalam Extra"/>
+                <w:sz w:val="40"/>
+                <w:szCs w:val="40"/>
+              </w:rPr>
+              <w:t xml:space="preserve"> ja§</w:t>
+            </w:r>
+          </w:p>
+        </w:tc>
+        <w:tc>
+          <w:tcPr>
+            <w:tcW w:w="5529" w:type="dxa"/>
+            <w:tcBorders>
+              <w:top w:val="single" w:sz="4" w:space="0" w:color="000000"/>
+              <w:left w:val="single" w:sz="4" w:space="0" w:color="000000"/>
+              <w:bottom w:val="single" w:sz="4" w:space="0" w:color="000000"/>
+              <w:right w:val="single" w:sz="4" w:space="0" w:color="000000"/>
+            </w:tcBorders>
+          </w:tcPr>
+          <w:p>
+            <w:pPr>
+              <w:widowControl w:val="0"/>
+              <w:autoSpaceDE w:val="0"/>
+              <w:autoSpaceDN w:val="0"/>
+              <w:adjustRightInd w:val="0"/>
+              <w:spacing w:line="252" w:lineRule="auto"/>
+              <w:rPr>
+                <w:rFonts w:ascii="BRH Malayalam Extra" w:hAnsi="BRH Malayalam Extra" w:cs="BRH Malayalam Extra"/>
+                <w:sz w:val="40"/>
+                <w:szCs w:val="40"/>
+              </w:rPr>
+            </w:pPr>
+            <w:r>
+              <w:rPr>
+                <w:rFonts w:ascii="BRH Malayalam Extra" w:hAnsi="BRH Malayalam Extra" w:cs="BRH Malayalam Extra"/>
+                <w:sz w:val="40"/>
+                <w:szCs w:val="40"/>
+              </w:rPr>
+              <w:t>¥Z</w:t>
+            </w:r>
+            <w:r>
+              <w:rPr>
+                <w:rFonts w:ascii="BRH Malayalam Extra" w:hAnsi="BRH Malayalam Extra" w:cs="BRH Malayalam Extra"/>
+                <w:sz w:val="40"/>
+                <w:szCs w:val="40"/>
+                <w:highlight w:val="green"/>
+              </w:rPr>
+              <w:t>d</w:t>
+            </w:r>
+            <w:r>
+              <w:rPr>
+                <w:rFonts w:ascii="BRH Malayalam Extra" w:hAnsi="BRH Malayalam Extra" w:cs="BRH Malayalam Extra"/>
+                <w:sz w:val="34"/>
+                <w:szCs w:val="40"/>
+              </w:rPr>
+              <w:t>–</w:t>
+            </w:r>
+            <w:r>
+              <w:rPr>
+                <w:rFonts w:ascii="BRH Malayalam Extra" w:hAnsi="BRH Malayalam Extra" w:cs="BRH Malayalam Extra"/>
+                <w:sz w:val="40"/>
+                <w:szCs w:val="40"/>
+              </w:rPr>
+              <w:t xml:space="preserve"> jR¢</w:t>
+            </w:r>
+            <w:r>
+              <w:rPr>
+                <w:rFonts w:ascii="BRH Devanagari Extra" w:hAnsi="BRH Devanagari Extra" w:cs="BRH Malayalam Extra"/>
+                <w:sz w:val="32"/>
+                <w:szCs w:val="40"/>
+              </w:rPr>
+              <w:t>óè</w:t>
+            </w:r>
+            <w:r>
+              <w:rPr>
+                <w:rFonts w:ascii="BRH Malayalam Extra" w:hAnsi="BRH Malayalam Extra" w:cs="BRH Malayalam Extra"/>
+                <w:sz w:val="40"/>
+                <w:szCs w:val="40"/>
+              </w:rPr>
+              <w:t>—ry</w:t>
+            </w:r>
+            <w:r>
+              <w:rPr>
+                <w:rFonts w:ascii="BRH Malayalam Extra" w:hAnsi="BRH Malayalam Extra" w:cs="BRH Malayalam Extra"/>
+                <w:sz w:val="34"/>
+                <w:szCs w:val="40"/>
+              </w:rPr>
+              <w:t>–</w:t>
+            </w:r>
+            <w:r>
+              <w:rPr>
+                <w:rFonts w:ascii="BRH Malayalam Extra" w:hAnsi="BRH Malayalam Extra" w:cs="BRH Malayalam Extra"/>
+                <w:sz w:val="40"/>
+                <w:szCs w:val="40"/>
+              </w:rPr>
+              <w:t xml:space="preserve"> ja§</w:t>
+            </w:r>
+          </w:p>
+        </w:tc>
+      </w:tr>
+      <w:tr>
+        <w:trPr>
+          <w:trHeight w:val="1009"/>
+        </w:trPr>
+        <w:tc>
+          <w:tcPr>
+            <w:tcW w:w="2771" w:type="dxa"/>
+            <w:tcBorders>
+              <w:top w:val="single" w:sz="4" w:space="0" w:color="000000"/>
+              <w:left w:val="single" w:sz="4" w:space="0" w:color="000000"/>
+              <w:bottom w:val="single" w:sz="4" w:space="0" w:color="000000"/>
+              <w:right w:val="single" w:sz="4" w:space="0" w:color="000000"/>
+            </w:tcBorders>
+          </w:tcPr>
+          <w:p>
+            <w:pPr>
+              <w:spacing w:before="0" w:line="240" w:lineRule="auto"/>
+              <w:rPr>
+                <w:b/>
+                <w:sz w:val="28"/>
+                <w:szCs w:val="28"/>
+                <w:lang w:val="it-IT"/>
+              </w:rPr>
+            </w:pPr>
+            <w:r>
+              <w:rPr>
+                <w:b/>
+                <w:sz w:val="28"/>
+                <w:szCs w:val="28"/>
+                <w:lang w:val="it-IT"/>
+              </w:rPr>
               <w:t>TA 2.11.1</w:t>
             </w:r>
           </w:p>
@@ -1996,16 +2280,7 @@
                 <w:szCs w:val="28"/>
                 <w:lang w:val="it-IT"/>
               </w:rPr>
-              <w:t xml:space="preserve">Line No. </w:t>
-            </w:r>
-            <w:r>
-              <w:rPr>
-                <w:b/>
-                <w:sz w:val="28"/>
-                <w:szCs w:val="28"/>
-                <w:lang w:val="it-IT"/>
-              </w:rPr>
-              <w:t>8</w:t>
+              <w:t>Line No. 8</w:t>
             </w:r>
           </w:p>
           <w:p>
@@ -3662,7 +3937,6 @@
           <w:szCs w:val="32"/>
           <w:u w:val="single"/>
         </w:rPr>
-        <w:lastRenderedPageBreak/>
         <w:t xml:space="preserve">TaittirIya </w:t>
       </w:r>
       <w:r>
@@ -5294,6 +5568,7 @@
                 <w:sz w:val="36"/>
                 <w:szCs w:val="36"/>
               </w:rPr>
+              <w:lastRenderedPageBreak/>
               <w:t>A</w:t>
             </w:r>
             <w:r>
@@ -7569,7 +7844,6 @@
                 <w:sz w:val="28"/>
                 <w:szCs w:val="28"/>
               </w:rPr>
-              <w:lastRenderedPageBreak/>
               <w:t xml:space="preserve">TA </w:t>
             </w:r>
             <w:r>
@@ -7665,7 +7939,6 @@
                 <w:sz w:val="40"/>
                 <w:szCs w:val="40"/>
               </w:rPr>
-              <w:lastRenderedPageBreak/>
               <w:t>C</w:t>
             </w:r>
             <w:r>
@@ -7800,7 +8073,6 @@
                 <w:sz w:val="40"/>
                 <w:szCs w:val="40"/>
               </w:rPr>
-              <w:lastRenderedPageBreak/>
               <w:t>C</w:t>
             </w:r>
             <w:r>
@@ -7913,7 +8185,6 @@
                 <w:sz w:val="28"/>
                 <w:szCs w:val="28"/>
               </w:rPr>
-              <w:lastRenderedPageBreak/>
               <w:t xml:space="preserve">TA </w:t>
             </w:r>
             <w:r>
@@ -9448,6 +9719,7 @@
                 <w:sz w:val="28"/>
                 <w:szCs w:val="28"/>
               </w:rPr>
+              <w:lastRenderedPageBreak/>
               <w:t>115th</w:t>
             </w:r>
             <w:r>
@@ -9490,6 +9762,7 @@
                 <w:sz w:val="40"/>
                 <w:szCs w:val="40"/>
               </w:rPr>
+              <w:lastRenderedPageBreak/>
               <w:t>Zsõx</w:t>
             </w:r>
             <w:r>
@@ -9677,7 +9950,6 @@
                 <w:sz w:val="28"/>
                 <w:szCs w:val="28"/>
               </w:rPr>
-              <w:lastRenderedPageBreak/>
               <w:t xml:space="preserve">TA </w:t>
             </w:r>
             <w:r>
@@ -9782,7 +10054,6 @@
                 <w:sz w:val="36"/>
                 <w:szCs w:val="36"/>
               </w:rPr>
-              <w:lastRenderedPageBreak/>
               <w:t>sªph¢ZxcyeZ¥j d</w:t>
             </w:r>
             <w:r>
@@ -9871,7 +10142,6 @@
                 <w:sz w:val="36"/>
                 <w:szCs w:val="36"/>
               </w:rPr>
-              <w:lastRenderedPageBreak/>
               <w:t xml:space="preserve">sªph¢ZxcyeZ¥j </w:t>
             </w:r>
             <w:r>
@@ -9938,7 +10208,6 @@
                 <w:sz w:val="28"/>
                 <w:szCs w:val="28"/>
               </w:rPr>
-              <w:lastRenderedPageBreak/>
               <w:t xml:space="preserve">TA </w:t>
             </w:r>
             <w:r>
@@ -11119,6 +11388,7 @@
                 <w:sz w:val="28"/>
                 <w:szCs w:val="28"/>
               </w:rPr>
+              <w:lastRenderedPageBreak/>
               <w:t>TA 2.20.1</w:t>
             </w:r>
           </w:p>
@@ -11312,7 +11582,6 @@
                 <w:sz w:val="28"/>
                 <w:szCs w:val="28"/>
               </w:rPr>
-              <w:lastRenderedPageBreak/>
               <w:t xml:space="preserve">TA </w:t>
             </w:r>
             <w:r>
@@ -12982,6 +13251,7 @@
                 <w:sz w:val="28"/>
                 <w:szCs w:val="28"/>
               </w:rPr>
+              <w:lastRenderedPageBreak/>
               <w:t xml:space="preserve">TA </w:t>
             </w:r>
             <w:r>

</xml_diff>

<commit_message>
05 05 2025 , nmv
</commit_message>
<xml_diff>
--- a/AraNyaka/TA 1-4 Malayalam Corrections.docx
+++ b/AraNyaka/TA 1-4 Malayalam Corrections.docx
@@ -73,7 +73,18 @@
           <w:szCs w:val="32"/>
           <w:u w:val="single"/>
         </w:rPr>
-        <w:t xml:space="preserve">Observed till </w:t>
+        <w:t xml:space="preserve">Observed </w:t>
+      </w:r>
+      <w:proofErr w:type="gramStart"/>
+      <w:r>
+        <w:rPr>
+          <w:b/>
+          <w:bCs/>
+          <w:sz w:val="32"/>
+          <w:szCs w:val="32"/>
+          <w:u w:val="single"/>
+        </w:rPr>
+        <w:t xml:space="preserve">till </w:t>
       </w:r>
       <w:r>
         <w:rPr>
@@ -86,6 +97,7 @@
         </w:rPr>
         <w:t>??????</w:t>
       </w:r>
+      <w:proofErr w:type="gramEnd"/>
     </w:p>
     <w:p>
       <w:pPr>
@@ -1985,16 +1997,7 @@
                 <w:szCs w:val="28"/>
                 <w:lang w:val="it-IT"/>
               </w:rPr>
-              <w:t>11</w:t>
-            </w:r>
-            <w:r>
-              <w:rPr>
-                <w:b/>
-                <w:sz w:val="28"/>
-                <w:szCs w:val="28"/>
-                <w:lang w:val="it-IT"/>
-              </w:rPr>
-              <w:t>.1</w:t>
+              <w:t>11.1</w:t>
             </w:r>
           </w:p>
           <w:p>
@@ -2475,7 +2478,7 @@
       </w:tr>
       <w:tr>
         <w:trPr>
-          <w:trHeight w:val="1057"/>
+          <w:trHeight w:val="873"/>
         </w:trPr>
         <w:tc>
           <w:tcPr>
@@ -2513,7 +2516,7 @@
                 <w:szCs w:val="28"/>
                 <w:lang w:val="it-IT"/>
               </w:rPr>
-              <w:t>4.7.2</w:t>
+              <w:t>4.7.3</w:t>
             </w:r>
           </w:p>
           <w:p>
@@ -2551,15 +2554,16 @@
                 <w:szCs w:val="28"/>
                 <w:lang w:val="it-IT"/>
               </w:rPr>
-              <w:t>3</w:t>
-            </w:r>
-          </w:p>
-          <w:p>
-            <w:pPr>
-              <w:spacing w:before="0" w:line="240" w:lineRule="auto"/>
-              <w:rPr>
-                <w:sz w:val="32"/>
-                <w:szCs w:val="32"/>
+              <w:t>9</w:t>
+            </w:r>
+          </w:p>
+          <w:p>
+            <w:pPr>
+              <w:spacing w:before="0" w:line="240" w:lineRule="auto"/>
+              <w:rPr>
+                <w:b/>
+                <w:sz w:val="28"/>
+                <w:szCs w:val="28"/>
                 <w:lang w:val="it-IT"/>
               </w:rPr>
             </w:pPr>
@@ -2579,7 +2583,7 @@
                 <w:szCs w:val="28"/>
                 <w:lang w:val="it-IT"/>
               </w:rPr>
-              <w:t>18</w:t>
+              <w:t>19</w:t>
             </w:r>
           </w:p>
         </w:tc>
@@ -2597,9 +2601,10 @@
             <w:pPr>
               <w:spacing w:before="0" w:line="240" w:lineRule="auto"/>
               <w:rPr>
-                <w:sz w:val="32"/>
-                <w:szCs w:val="32"/>
-                <w:lang w:val="it-IT"/>
+                <w:rFonts w:ascii="BRH Devanagari Extra" w:hAnsi="BRH Devanagari Extra" w:cs="BRH Devanagari Extra"/>
+                <w:sz w:val="40"/>
+                <w:szCs w:val="40"/>
+                <w:lang w:val="it-IT" w:bidi="ml-IN"/>
               </w:rPr>
             </w:pPr>
             <w:r>
@@ -2610,7 +2615,37 @@
                 <w:szCs w:val="40"/>
                 <w:lang w:val="it-IT" w:eastAsia="en-IN" w:bidi="ml-IN"/>
               </w:rPr>
-              <w:t>¥i¥</w:t>
+              <w:t>ey</w:t>
+            </w:r>
+            <w:r>
+              <w:rPr>
+                <w:rFonts w:ascii="BRH Malayalam Extra" w:eastAsia="Times New Roman" w:hAnsi="BRH Malayalam Extra" w:cs="BRH Malayalam Extra"/>
+                <w:color w:val="000000"/>
+                <w:sz w:val="34"/>
+                <w:szCs w:val="40"/>
+                <w:lang w:val="it-IT" w:eastAsia="en-IN" w:bidi="ml-IN"/>
+              </w:rPr>
+              <w:t>–</w:t>
+            </w:r>
+            <w:r>
+              <w:rPr>
+                <w:rFonts w:ascii="BRH Malayalam Extra" w:eastAsia="Times New Roman" w:hAnsi="BRH Malayalam Extra" w:cs="BRH Malayalam Extra"/>
+                <w:color w:val="000000"/>
+                <w:sz w:val="40"/>
+                <w:szCs w:val="40"/>
+                <w:lang w:val="it-IT" w:eastAsia="en-IN" w:bidi="ml-IN"/>
+              </w:rPr>
+              <w:t>Z¥kx— ¥b</w:t>
+            </w:r>
+            <w:r>
+              <w:rPr>
+                <w:rFonts w:ascii="BRH Malayalam Extra" w:eastAsia="Times New Roman" w:hAnsi="BRH Malayalam Extra" w:cs="BRH Malayalam Extra"/>
+                <w:color w:val="000000"/>
+                <w:sz w:val="34"/>
+                <w:szCs w:val="40"/>
+                <w:lang w:val="it-IT" w:eastAsia="en-IN" w:bidi="ml-IN"/>
+              </w:rPr>
+              <w:t>–</w:t>
             </w:r>
             <w:r>
               <w:rPr>
@@ -2621,7 +2656,7 @@
                 <w:highlight w:val="yellow"/>
                 <w:lang w:val="it-IT" w:eastAsia="en-IN" w:bidi="ml-IN"/>
               </w:rPr>
-              <w:t>N</w:t>
+              <w:t>px</w:t>
             </w:r>
             <w:r>
               <w:rPr>
@@ -2631,67 +2666,7 @@
                 <w:szCs w:val="40"/>
                 <w:lang w:val="it-IT" w:eastAsia="en-IN" w:bidi="ml-IN"/>
               </w:rPr>
-              <w:t>õx</w:t>
-            </w:r>
-            <w:r>
-              <w:rPr>
-                <w:rFonts w:ascii="BRH Malayalam Extra" w:eastAsia="Times New Roman" w:hAnsi="BRH Malayalam Extra" w:cs="BRH Malayalam Extra"/>
-                <w:color w:val="000000"/>
-                <w:sz w:val="34"/>
-                <w:szCs w:val="40"/>
-                <w:lang w:val="it-IT" w:eastAsia="en-IN" w:bidi="ml-IN"/>
-              </w:rPr>
-              <w:t>–</w:t>
-            </w:r>
-            <w:r>
-              <w:rPr>
-                <w:rFonts w:ascii="BRH Malayalam Extra" w:eastAsia="Times New Roman" w:hAnsi="BRH Malayalam Extra" w:cs="BRH Malayalam Extra"/>
-                <w:color w:val="000000"/>
-                <w:sz w:val="40"/>
-                <w:szCs w:val="40"/>
-                <w:lang w:val="it-IT" w:eastAsia="en-IN" w:bidi="ml-IN"/>
-              </w:rPr>
-              <w:t xml:space="preserve"> hp—I </w:t>
-            </w:r>
-            <w:r>
-              <w:rPr>
-                <w:rFonts w:ascii="BRH Devanagari Extra" w:eastAsia="Times New Roman" w:hAnsi="BRH Devanagari Extra" w:cs="BRH Malayalam Extra"/>
-                <w:color w:val="000000"/>
-                <w:sz w:val="32"/>
-                <w:szCs w:val="40"/>
-                <w:lang w:val="it-IT" w:eastAsia="en-IN" w:bidi="ml-IN"/>
-              </w:rPr>
-              <w:t>Æ</w:t>
-            </w:r>
-            <w:r>
-              <w:rPr>
-                <w:rFonts w:ascii="BRH Malayalam Extra" w:eastAsia="Times New Roman" w:hAnsi="BRH Malayalam Extra" w:cs="BRH Malayalam Extra"/>
-                <w:color w:val="000000"/>
-                <w:sz w:val="40"/>
-                <w:szCs w:val="40"/>
-                <w:lang w:val="it-IT" w:eastAsia="en-IN" w:bidi="ml-IN"/>
-              </w:rPr>
-              <w:t>j</w:t>
-            </w:r>
-            <w:r>
-              <w:rPr>
-                <w:rFonts w:ascii="BRH Malayalam Extra" w:eastAsia="Times New Roman" w:hAnsi="BRH Malayalam Extra" w:cs="BRH Malayalam Extra"/>
-                <w:color w:val="000000"/>
-                <w:sz w:val="34"/>
-                <w:szCs w:val="40"/>
-                <w:lang w:val="it-IT" w:eastAsia="en-IN" w:bidi="ml-IN"/>
-              </w:rPr>
-              <w:t>–</w:t>
-            </w:r>
-            <w:r>
-              <w:rPr>
-                <w:rFonts w:ascii="BRH Malayalam Extra" w:eastAsia="Times New Roman" w:hAnsi="BRH Malayalam Extra" w:cs="BRH Malayalam Extra"/>
-                <w:color w:val="000000"/>
-                <w:sz w:val="40"/>
-                <w:szCs w:val="40"/>
-                <w:lang w:val="it-IT" w:eastAsia="en-IN" w:bidi="ml-IN"/>
-              </w:rPr>
-              <w:t>¥id</w:t>
+              <w:t>Zx˜ ( ) |</w:t>
             </w:r>
           </w:p>
         </w:tc>
@@ -2710,9 +2685,10 @@
               <w:spacing w:before="0" w:line="240" w:lineRule="auto"/>
               <w:ind w:right="-18"/>
               <w:rPr>
-                <w:sz w:val="32"/>
-                <w:szCs w:val="32"/>
-                <w:lang w:val="it-IT"/>
+                <w:rFonts w:ascii="BRH Devanagari Extra" w:hAnsi="BRH Devanagari Extra" w:cs="BRH Devanagari Extra"/>
+                <w:sz w:val="40"/>
+                <w:szCs w:val="40"/>
+                <w:lang w:val="it-IT" w:bidi="ml-IN"/>
               </w:rPr>
             </w:pPr>
             <w:r>
@@ -2723,7 +2699,37 @@
                 <w:szCs w:val="40"/>
                 <w:lang w:val="it-IT" w:eastAsia="en-IN" w:bidi="ml-IN"/>
               </w:rPr>
-              <w:t>¥i¥</w:t>
+              <w:t>ey</w:t>
+            </w:r>
+            <w:r>
+              <w:rPr>
+                <w:rFonts w:ascii="BRH Malayalam Extra" w:eastAsia="Times New Roman" w:hAnsi="BRH Malayalam Extra" w:cs="BRH Malayalam Extra"/>
+                <w:color w:val="000000"/>
+                <w:sz w:val="34"/>
+                <w:szCs w:val="40"/>
+                <w:lang w:val="it-IT" w:eastAsia="en-IN" w:bidi="ml-IN"/>
+              </w:rPr>
+              <w:t>–</w:t>
+            </w:r>
+            <w:r>
+              <w:rPr>
+                <w:rFonts w:ascii="BRH Malayalam Extra" w:eastAsia="Times New Roman" w:hAnsi="BRH Malayalam Extra" w:cs="BRH Malayalam Extra"/>
+                <w:color w:val="000000"/>
+                <w:sz w:val="40"/>
+                <w:szCs w:val="40"/>
+                <w:lang w:val="it-IT" w:eastAsia="en-IN" w:bidi="ml-IN"/>
+              </w:rPr>
+              <w:t>Z¥kx— ¥b</w:t>
+            </w:r>
+            <w:r>
+              <w:rPr>
+                <w:rFonts w:ascii="BRH Malayalam Extra" w:eastAsia="Times New Roman" w:hAnsi="BRH Malayalam Extra" w:cs="BRH Malayalam Extra"/>
+                <w:color w:val="000000"/>
+                <w:sz w:val="34"/>
+                <w:szCs w:val="40"/>
+                <w:lang w:val="it-IT" w:eastAsia="en-IN" w:bidi="ml-IN"/>
+              </w:rPr>
+              <w:t>–</w:t>
             </w:r>
             <w:r>
               <w:rPr>
@@ -2734,7 +2740,7 @@
                 <w:highlight w:val="green"/>
                 <w:lang w:val="it-IT" w:eastAsia="en-IN" w:bidi="ml-IN"/>
               </w:rPr>
-              <w:t>c</w:t>
+              <w:t>p</w:t>
             </w:r>
             <w:r>
               <w:rPr>
@@ -2744,67 +2750,7 @@
                 <w:szCs w:val="40"/>
                 <w:lang w:val="it-IT" w:eastAsia="en-IN" w:bidi="ml-IN"/>
               </w:rPr>
-              <w:t>õx</w:t>
-            </w:r>
-            <w:r>
-              <w:rPr>
-                <w:rFonts w:ascii="BRH Malayalam Extra" w:eastAsia="Times New Roman" w:hAnsi="BRH Malayalam Extra" w:cs="BRH Malayalam Extra"/>
-                <w:color w:val="000000"/>
-                <w:sz w:val="34"/>
-                <w:szCs w:val="40"/>
-                <w:lang w:val="it-IT" w:eastAsia="en-IN" w:bidi="ml-IN"/>
-              </w:rPr>
-              <w:t>–</w:t>
-            </w:r>
-            <w:r>
-              <w:rPr>
-                <w:rFonts w:ascii="BRH Malayalam Extra" w:eastAsia="Times New Roman" w:hAnsi="BRH Malayalam Extra" w:cs="BRH Malayalam Extra"/>
-                <w:color w:val="000000"/>
-                <w:sz w:val="40"/>
-                <w:szCs w:val="40"/>
-                <w:lang w:val="it-IT" w:eastAsia="en-IN" w:bidi="ml-IN"/>
-              </w:rPr>
-              <w:t xml:space="preserve"> hp—I </w:t>
-            </w:r>
-            <w:r>
-              <w:rPr>
-                <w:rFonts w:ascii="BRH Devanagari Extra" w:eastAsia="Times New Roman" w:hAnsi="BRH Devanagari Extra" w:cs="BRH Malayalam Extra"/>
-                <w:color w:val="000000"/>
-                <w:sz w:val="32"/>
-                <w:szCs w:val="40"/>
-                <w:lang w:val="it-IT" w:eastAsia="en-IN" w:bidi="ml-IN"/>
-              </w:rPr>
-              <w:t>Æ</w:t>
-            </w:r>
-            <w:r>
-              <w:rPr>
-                <w:rFonts w:ascii="BRH Malayalam Extra" w:eastAsia="Times New Roman" w:hAnsi="BRH Malayalam Extra" w:cs="BRH Malayalam Extra"/>
-                <w:color w:val="000000"/>
-                <w:sz w:val="40"/>
-                <w:szCs w:val="40"/>
-                <w:lang w:val="it-IT" w:eastAsia="en-IN" w:bidi="ml-IN"/>
-              </w:rPr>
-              <w:t>j</w:t>
-            </w:r>
-            <w:r>
-              <w:rPr>
-                <w:rFonts w:ascii="BRH Malayalam Extra" w:eastAsia="Times New Roman" w:hAnsi="BRH Malayalam Extra" w:cs="BRH Malayalam Extra"/>
-                <w:color w:val="000000"/>
-                <w:sz w:val="34"/>
-                <w:szCs w:val="40"/>
-                <w:lang w:val="it-IT" w:eastAsia="en-IN" w:bidi="ml-IN"/>
-              </w:rPr>
-              <w:t>–</w:t>
-            </w:r>
-            <w:r>
-              <w:rPr>
-                <w:rFonts w:ascii="BRH Malayalam Extra" w:eastAsia="Times New Roman" w:hAnsi="BRH Malayalam Extra" w:cs="BRH Malayalam Extra"/>
-                <w:color w:val="000000"/>
-                <w:sz w:val="40"/>
-                <w:szCs w:val="40"/>
-                <w:lang w:val="it-IT" w:eastAsia="en-IN" w:bidi="ml-IN"/>
-              </w:rPr>
-              <w:t>¥id</w:t>
+              <w:t>Zx˜ ( ) |</w:t>
             </w:r>
           </w:p>
         </w:tc>
@@ -2849,7 +2795,7 @@
                 <w:szCs w:val="28"/>
                 <w:lang w:val="it-IT"/>
               </w:rPr>
-              <w:t>4.7.3</w:t>
+              <w:t>4.8.1</w:t>
             </w:r>
           </w:p>
           <w:p>
@@ -2887,7 +2833,7 @@
                 <w:szCs w:val="28"/>
                 <w:lang w:val="it-IT"/>
               </w:rPr>
-              <w:t>9</w:t>
+              <w:t>3</w:t>
             </w:r>
           </w:p>
           <w:p>
@@ -2916,7 +2862,7 @@
                 <w:szCs w:val="28"/>
                 <w:lang w:val="it-IT"/>
               </w:rPr>
-              <w:t>19</w:t>
+              <w:t>20</w:t>
             </w:r>
           </w:p>
         </w:tc>
@@ -2948,7 +2894,7 @@
                 <w:szCs w:val="40"/>
                 <w:lang w:val="it-IT" w:eastAsia="en-IN" w:bidi="ml-IN"/>
               </w:rPr>
-              <w:t>ey</w:t>
+              <w:t>G</w:t>
             </w:r>
             <w:r>
               <w:rPr>
@@ -2968,17 +2914,7 @@
                 <w:szCs w:val="40"/>
                 <w:lang w:val="it-IT" w:eastAsia="en-IN" w:bidi="ml-IN"/>
               </w:rPr>
-              <w:t>Z¥kx— ¥b</w:t>
-            </w:r>
-            <w:r>
-              <w:rPr>
-                <w:rFonts w:ascii="BRH Malayalam Extra" w:eastAsia="Times New Roman" w:hAnsi="BRH Malayalam Extra" w:cs="BRH Malayalam Extra"/>
-                <w:color w:val="000000"/>
-                <w:sz w:val="34"/>
-                <w:szCs w:val="40"/>
-                <w:lang w:val="it-IT" w:eastAsia="en-IN" w:bidi="ml-IN"/>
-              </w:rPr>
-              <w:t>–</w:t>
+              <w:t xml:space="preserve">rx </w:t>
             </w:r>
             <w:r>
               <w:rPr>
@@ -2989,7 +2925,7 @@
                 <w:highlight w:val="yellow"/>
                 <w:lang w:val="it-IT" w:eastAsia="en-IN" w:bidi="ml-IN"/>
               </w:rPr>
-              <w:t>px</w:t>
+              <w:t>¥Z</w:t>
             </w:r>
             <w:r>
               <w:rPr>
@@ -2999,7 +2935,47 @@
                 <w:szCs w:val="40"/>
                 <w:lang w:val="it-IT" w:eastAsia="en-IN" w:bidi="ml-IN"/>
               </w:rPr>
-              <w:t>Zx˜ ( ) |</w:t>
+              <w:t xml:space="preserve"> ji</w:t>
+            </w:r>
+            <w:r>
+              <w:rPr>
+                <w:rFonts w:ascii="BRH Malayalam Extra" w:eastAsia="Times New Roman" w:hAnsi="BRH Malayalam Extra" w:cs="BRH Malayalam Extra"/>
+                <w:color w:val="000000"/>
+                <w:sz w:val="34"/>
+                <w:szCs w:val="40"/>
+                <w:lang w:val="it-IT" w:eastAsia="en-IN" w:bidi="ml-IN"/>
+              </w:rPr>
+              <w:t>–</w:t>
+            </w:r>
+            <w:r>
+              <w:rPr>
+                <w:rFonts w:ascii="BRH Malayalam Extra" w:eastAsia="Times New Roman" w:hAnsi="BRH Malayalam Extra" w:cs="BRH Malayalam Extra"/>
+                <w:color w:val="000000"/>
+                <w:sz w:val="40"/>
+                <w:szCs w:val="40"/>
+                <w:lang w:val="it-IT" w:eastAsia="en-IN" w:bidi="ml-IN"/>
+              </w:rPr>
+              <w:t>sxb—¥d sû</w:t>
+            </w:r>
+            <w:r>
+              <w:rPr>
+                <w:rFonts w:ascii="BRH Malayalam Extra" w:eastAsia="Times New Roman" w:hAnsi="BRH Malayalam Extra" w:cs="BRH Malayalam Extra"/>
+                <w:color w:val="000000"/>
+                <w:sz w:val="34"/>
+                <w:szCs w:val="40"/>
+                <w:lang w:val="it-IT" w:eastAsia="en-IN" w:bidi="ml-IN"/>
+              </w:rPr>
+              <w:t>–</w:t>
+            </w:r>
+            <w:r>
+              <w:rPr>
+                <w:rFonts w:ascii="BRH Malayalam Extra" w:eastAsia="Times New Roman" w:hAnsi="BRH Malayalam Extra" w:cs="BRH Malayalam Extra"/>
+                <w:color w:val="000000"/>
+                <w:sz w:val="40"/>
+                <w:szCs w:val="40"/>
+                <w:lang w:val="it-IT" w:eastAsia="en-IN" w:bidi="ml-IN"/>
+              </w:rPr>
+              <w:t>cx</w:t>
             </w:r>
           </w:p>
         </w:tc>
@@ -3032,7 +3008,7 @@
                 <w:szCs w:val="40"/>
                 <w:lang w:val="it-IT" w:eastAsia="en-IN" w:bidi="ml-IN"/>
               </w:rPr>
-              <w:t>ey</w:t>
+              <w:t>G</w:t>
             </w:r>
             <w:r>
               <w:rPr>
@@ -3052,17 +3028,7 @@
                 <w:szCs w:val="40"/>
                 <w:lang w:val="it-IT" w:eastAsia="en-IN" w:bidi="ml-IN"/>
               </w:rPr>
-              <w:t>Z¥kx— ¥b</w:t>
-            </w:r>
-            <w:r>
-              <w:rPr>
-                <w:rFonts w:ascii="BRH Malayalam Extra" w:eastAsia="Times New Roman" w:hAnsi="BRH Malayalam Extra" w:cs="BRH Malayalam Extra"/>
-                <w:color w:val="000000"/>
-                <w:sz w:val="34"/>
-                <w:szCs w:val="40"/>
-                <w:lang w:val="it-IT" w:eastAsia="en-IN" w:bidi="ml-IN"/>
-              </w:rPr>
-              <w:t>–</w:t>
+              <w:t xml:space="preserve">rx </w:t>
             </w:r>
             <w:r>
               <w:rPr>
@@ -3073,7 +3039,7 @@
                 <w:highlight w:val="green"/>
                 <w:lang w:val="it-IT" w:eastAsia="en-IN" w:bidi="ml-IN"/>
               </w:rPr>
-              <w:t>p</w:t>
+              <w:t>¥Z</w:t>
             </w:r>
             <w:r>
               <w:rPr>
@@ -3083,7 +3049,47 @@
                 <w:szCs w:val="40"/>
                 <w:lang w:val="it-IT" w:eastAsia="en-IN" w:bidi="ml-IN"/>
               </w:rPr>
-              <w:t>Zx˜ ( ) |</w:t>
+              <w:t>— ji</w:t>
+            </w:r>
+            <w:r>
+              <w:rPr>
+                <w:rFonts w:ascii="BRH Malayalam Extra" w:eastAsia="Times New Roman" w:hAnsi="BRH Malayalam Extra" w:cs="BRH Malayalam Extra"/>
+                <w:color w:val="000000"/>
+                <w:sz w:val="34"/>
+                <w:szCs w:val="40"/>
+                <w:lang w:val="it-IT" w:eastAsia="en-IN" w:bidi="ml-IN"/>
+              </w:rPr>
+              <w:t>–</w:t>
+            </w:r>
+            <w:r>
+              <w:rPr>
+                <w:rFonts w:ascii="BRH Malayalam Extra" w:eastAsia="Times New Roman" w:hAnsi="BRH Malayalam Extra" w:cs="BRH Malayalam Extra"/>
+                <w:color w:val="000000"/>
+                <w:sz w:val="40"/>
+                <w:szCs w:val="40"/>
+                <w:lang w:val="it-IT" w:eastAsia="en-IN" w:bidi="ml-IN"/>
+              </w:rPr>
+              <w:t>sxb—¥d sû</w:t>
+            </w:r>
+            <w:r>
+              <w:rPr>
+                <w:rFonts w:ascii="BRH Malayalam Extra" w:eastAsia="Times New Roman" w:hAnsi="BRH Malayalam Extra" w:cs="BRH Malayalam Extra"/>
+                <w:color w:val="000000"/>
+                <w:sz w:val="34"/>
+                <w:szCs w:val="40"/>
+                <w:lang w:val="it-IT" w:eastAsia="en-IN" w:bidi="ml-IN"/>
+              </w:rPr>
+              <w:t>–</w:t>
+            </w:r>
+            <w:r>
+              <w:rPr>
+                <w:rFonts w:ascii="BRH Malayalam Extra" w:eastAsia="Times New Roman" w:hAnsi="BRH Malayalam Extra" w:cs="BRH Malayalam Extra"/>
+                <w:color w:val="000000"/>
+                <w:sz w:val="40"/>
+                <w:szCs w:val="40"/>
+                <w:lang w:val="it-IT" w:eastAsia="en-IN" w:bidi="ml-IN"/>
+              </w:rPr>
+              <w:t>cx</w:t>
             </w:r>
           </w:p>
         </w:tc>
@@ -3128,7 +3134,7 @@
                 <w:szCs w:val="28"/>
                 <w:lang w:val="it-IT"/>
               </w:rPr>
-              <w:t>4.8.1</w:t>
+              <w:t>4.10.2</w:t>
             </w:r>
           </w:p>
           <w:p>
@@ -3195,7 +3201,7 @@
                 <w:szCs w:val="28"/>
                 <w:lang w:val="it-IT"/>
               </w:rPr>
-              <w:t>20</w:t>
+              <w:t>24</w:t>
             </w:r>
           </w:p>
         </w:tc>
@@ -3227,7 +3233,7 @@
                 <w:szCs w:val="40"/>
                 <w:lang w:val="it-IT" w:eastAsia="en-IN" w:bidi="ml-IN"/>
               </w:rPr>
-              <w:t>G</w:t>
+              <w:t>i£</w:t>
             </w:r>
             <w:r>
               <w:rPr>
@@ -3247,7 +3253,37 @@
                 <w:szCs w:val="40"/>
                 <w:lang w:val="it-IT" w:eastAsia="en-IN" w:bidi="ml-IN"/>
               </w:rPr>
-              <w:t xml:space="preserve">rx </w:t>
+              <w:t>¥ZõxJ e</w:t>
+            </w:r>
+            <w:r>
+              <w:rPr>
+                <w:rFonts w:ascii="BRH Malayalam Extra" w:eastAsia="Times New Roman" w:hAnsi="BRH Malayalam Extra" w:cs="BRH Malayalam Extra"/>
+                <w:color w:val="000000"/>
+                <w:sz w:val="34"/>
+                <w:szCs w:val="40"/>
+                <w:lang w:val="it-IT" w:eastAsia="en-IN" w:bidi="ml-IN"/>
+              </w:rPr>
+              <w:t>–</w:t>
+            </w:r>
+            <w:r>
+              <w:rPr>
+                <w:rFonts w:ascii="BRH Malayalam Extra" w:eastAsia="Times New Roman" w:hAnsi="BRH Malayalam Extra" w:cs="BRH Malayalam Extra"/>
+                <w:color w:val="000000"/>
+                <w:sz w:val="40"/>
+                <w:szCs w:val="40"/>
+                <w:lang w:val="it-IT" w:eastAsia="en-IN" w:bidi="ml-IN"/>
+              </w:rPr>
+              <w:t xml:space="preserve">bI </w:t>
+            </w:r>
+            <w:r>
+              <w:rPr>
+                <w:rFonts w:ascii="BRH Devanagari Extra" w:eastAsia="Times New Roman" w:hAnsi="BRH Devanagari Extra" w:cs="BRH Malayalam Extra"/>
+                <w:color w:val="000000"/>
+                <w:sz w:val="32"/>
+                <w:szCs w:val="40"/>
+                <w:lang w:val="it-IT" w:eastAsia="en-IN" w:bidi="ml-IN"/>
+              </w:rPr>
+              <w:t>Æ</w:t>
             </w:r>
             <w:r>
               <w:rPr>
@@ -3258,7 +3294,7 @@
                 <w:highlight w:val="yellow"/>
                 <w:lang w:val="it-IT" w:eastAsia="en-IN" w:bidi="ml-IN"/>
               </w:rPr>
-              <w:t>¥Z</w:t>
+              <w:t>¥jx</w:t>
             </w:r>
             <w:r>
               <w:rPr>
@@ -3268,7 +3304,7 @@
                 <w:szCs w:val="40"/>
                 <w:lang w:val="it-IT" w:eastAsia="en-IN" w:bidi="ml-IN"/>
               </w:rPr>
-              <w:t xml:space="preserve"> ji</w:t>
+              <w:t>ej—¥Çx</w:t>
             </w:r>
             <w:r>
               <w:rPr>
@@ -3279,36 +3315,6 @@
                 <w:lang w:val="it-IT" w:eastAsia="en-IN" w:bidi="ml-IN"/>
               </w:rPr>
               <w:t>–</w:t>
-            </w:r>
-            <w:r>
-              <w:rPr>
-                <w:rFonts w:ascii="BRH Malayalam Extra" w:eastAsia="Times New Roman" w:hAnsi="BRH Malayalam Extra" w:cs="BRH Malayalam Extra"/>
-                <w:color w:val="000000"/>
-                <w:sz w:val="40"/>
-                <w:szCs w:val="40"/>
-                <w:lang w:val="it-IT" w:eastAsia="en-IN" w:bidi="ml-IN"/>
-              </w:rPr>
-              <w:t>sxb—¥d sû</w:t>
-            </w:r>
-            <w:r>
-              <w:rPr>
-                <w:rFonts w:ascii="BRH Malayalam Extra" w:eastAsia="Times New Roman" w:hAnsi="BRH Malayalam Extra" w:cs="BRH Malayalam Extra"/>
-                <w:color w:val="000000"/>
-                <w:sz w:val="34"/>
-                <w:szCs w:val="40"/>
-                <w:lang w:val="it-IT" w:eastAsia="en-IN" w:bidi="ml-IN"/>
-              </w:rPr>
-              <w:t>–</w:t>
-            </w:r>
-            <w:r>
-              <w:rPr>
-                <w:rFonts w:ascii="BRH Malayalam Extra" w:eastAsia="Times New Roman" w:hAnsi="BRH Malayalam Extra" w:cs="BRH Malayalam Extra"/>
-                <w:color w:val="000000"/>
-                <w:sz w:val="40"/>
-                <w:szCs w:val="40"/>
-                <w:lang w:val="it-IT" w:eastAsia="en-IN" w:bidi="ml-IN"/>
-              </w:rPr>
-              <w:t>cx</w:t>
             </w:r>
           </w:p>
         </w:tc>
@@ -3341,7 +3347,7 @@
                 <w:szCs w:val="40"/>
                 <w:lang w:val="it-IT" w:eastAsia="en-IN" w:bidi="ml-IN"/>
               </w:rPr>
-              <w:t>G</w:t>
+              <w:t>i£</w:t>
             </w:r>
             <w:r>
               <w:rPr>
@@ -3361,261 +3367,37 @@
                 <w:szCs w:val="40"/>
                 <w:lang w:val="it-IT" w:eastAsia="en-IN" w:bidi="ml-IN"/>
               </w:rPr>
-              <w:t xml:space="preserve">rx </w:t>
-            </w:r>
-            <w:r>
-              <w:rPr>
-                <w:rFonts w:ascii="BRH Malayalam Extra" w:eastAsia="Times New Roman" w:hAnsi="BRH Malayalam Extra" w:cs="BRH Malayalam Extra"/>
-                <w:color w:val="000000"/>
-                <w:sz w:val="40"/>
+              <w:t>¥ZõxJ e</w:t>
+            </w:r>
+            <w:r>
+              <w:rPr>
+                <w:rFonts w:ascii="BRH Malayalam Extra" w:eastAsia="Times New Roman" w:hAnsi="BRH Malayalam Extra" w:cs="BRH Malayalam Extra"/>
+                <w:color w:val="000000"/>
+                <w:sz w:val="34"/>
+                <w:szCs w:val="40"/>
+                <w:lang w:val="it-IT" w:eastAsia="en-IN" w:bidi="ml-IN"/>
+              </w:rPr>
+              <w:t>–</w:t>
+            </w:r>
+            <w:r>
+              <w:rPr>
+                <w:rFonts w:ascii="BRH Malayalam Extra" w:eastAsia="Times New Roman" w:hAnsi="BRH Malayalam Extra" w:cs="BRH Malayalam Extra"/>
+                <w:color w:val="000000"/>
+                <w:sz w:val="40"/>
+                <w:szCs w:val="40"/>
+                <w:lang w:val="it-IT" w:eastAsia="en-IN" w:bidi="ml-IN"/>
+              </w:rPr>
+              <w:t xml:space="preserve">bI </w:t>
+            </w:r>
+            <w:r>
+              <w:rPr>
+                <w:rFonts w:ascii="BRH Devanagari Extra" w:eastAsia="Times New Roman" w:hAnsi="BRH Devanagari Extra" w:cs="BRH Malayalam Extra"/>
+                <w:color w:val="000000"/>
+                <w:sz w:val="32"/>
                 <w:szCs w:val="40"/>
                 <w:highlight w:val="green"/>
                 <w:lang w:val="it-IT" w:eastAsia="en-IN" w:bidi="ml-IN"/>
               </w:rPr>
-              <w:t>¥Z</w:t>
-            </w:r>
-            <w:r>
-              <w:rPr>
-                <w:rFonts w:ascii="BRH Malayalam Extra" w:eastAsia="Times New Roman" w:hAnsi="BRH Malayalam Extra" w:cs="BRH Malayalam Extra"/>
-                <w:color w:val="000000"/>
-                <w:sz w:val="40"/>
-                <w:szCs w:val="40"/>
-                <w:lang w:val="it-IT" w:eastAsia="en-IN" w:bidi="ml-IN"/>
-              </w:rPr>
-              <w:t>— ji</w:t>
-            </w:r>
-            <w:r>
-              <w:rPr>
-                <w:rFonts w:ascii="BRH Malayalam Extra" w:eastAsia="Times New Roman" w:hAnsi="BRH Malayalam Extra" w:cs="BRH Malayalam Extra"/>
-                <w:color w:val="000000"/>
-                <w:sz w:val="34"/>
-                <w:szCs w:val="40"/>
-                <w:lang w:val="it-IT" w:eastAsia="en-IN" w:bidi="ml-IN"/>
-              </w:rPr>
-              <w:t>–</w:t>
-            </w:r>
-            <w:r>
-              <w:rPr>
-                <w:rFonts w:ascii="BRH Malayalam Extra" w:eastAsia="Times New Roman" w:hAnsi="BRH Malayalam Extra" w:cs="BRH Malayalam Extra"/>
-                <w:color w:val="000000"/>
-                <w:sz w:val="40"/>
-                <w:szCs w:val="40"/>
-                <w:lang w:val="it-IT" w:eastAsia="en-IN" w:bidi="ml-IN"/>
-              </w:rPr>
-              <w:t>sxb—¥d sû</w:t>
-            </w:r>
-            <w:r>
-              <w:rPr>
-                <w:rFonts w:ascii="BRH Malayalam Extra" w:eastAsia="Times New Roman" w:hAnsi="BRH Malayalam Extra" w:cs="BRH Malayalam Extra"/>
-                <w:color w:val="000000"/>
-                <w:sz w:val="34"/>
-                <w:szCs w:val="40"/>
-                <w:lang w:val="it-IT" w:eastAsia="en-IN" w:bidi="ml-IN"/>
-              </w:rPr>
-              <w:t>–</w:t>
-            </w:r>
-            <w:r>
-              <w:rPr>
-                <w:rFonts w:ascii="BRH Malayalam Extra" w:eastAsia="Times New Roman" w:hAnsi="BRH Malayalam Extra" w:cs="BRH Malayalam Extra"/>
-                <w:color w:val="000000"/>
-                <w:sz w:val="40"/>
-                <w:szCs w:val="40"/>
-                <w:lang w:val="it-IT" w:eastAsia="en-IN" w:bidi="ml-IN"/>
-              </w:rPr>
-              <w:t>cx</w:t>
-            </w:r>
-          </w:p>
-        </w:tc>
-      </w:tr>
-      <w:tr>
-        <w:trPr>
-          <w:trHeight w:val="873"/>
-        </w:trPr>
-        <w:tc>
-          <w:tcPr>
-            <w:tcW w:w="2771" w:type="dxa"/>
-            <w:tcBorders>
-              <w:top w:val="single" w:sz="4" w:space="0" w:color="000000"/>
-              <w:left w:val="single" w:sz="4" w:space="0" w:color="000000"/>
-              <w:bottom w:val="single" w:sz="4" w:space="0" w:color="000000"/>
-              <w:right w:val="single" w:sz="4" w:space="0" w:color="000000"/>
-            </w:tcBorders>
-          </w:tcPr>
-          <w:p>
-            <w:pPr>
-              <w:spacing w:before="0" w:line="240" w:lineRule="auto"/>
-              <w:rPr>
-                <w:b/>
-                <w:sz w:val="28"/>
-                <w:szCs w:val="28"/>
-                <w:lang w:val="it-IT"/>
-              </w:rPr>
-            </w:pPr>
-            <w:r>
-              <w:rPr>
-                <w:b/>
-                <w:sz w:val="28"/>
-                <w:szCs w:val="28"/>
-                <w:lang w:val="it-IT"/>
-              </w:rPr>
-              <w:t xml:space="preserve">TA </w:t>
-            </w:r>
-            <w:r>
-              <w:rPr>
-                <w:b/>
-                <w:sz w:val="28"/>
-                <w:szCs w:val="28"/>
-                <w:lang w:val="it-IT"/>
-              </w:rPr>
-              <w:t>4.10.2</w:t>
-            </w:r>
-          </w:p>
-          <w:p>
-            <w:pPr>
-              <w:spacing w:before="0" w:line="240" w:lineRule="auto"/>
-              <w:rPr>
-                <w:b/>
-                <w:sz w:val="28"/>
-                <w:szCs w:val="28"/>
-                <w:lang w:val="it-IT"/>
-              </w:rPr>
-            </w:pPr>
-            <w:r>
-              <w:rPr>
-                <w:b/>
-                <w:sz w:val="28"/>
-                <w:szCs w:val="28"/>
-                <w:lang w:val="it-IT"/>
-              </w:rPr>
-              <w:t>Statement</w:t>
-            </w:r>
-            <w:r>
-              <w:rPr>
-                <w:b/>
-                <w:sz w:val="28"/>
-                <w:szCs w:val="28"/>
-                <w:lang w:val="it-IT"/>
-              </w:rPr>
-              <w:t xml:space="preserve"> No. </w:t>
-            </w:r>
-            <w:r>
-              <w:rPr>
-                <w:b/>
-                <w:sz w:val="28"/>
-                <w:szCs w:val="28"/>
-                <w:lang w:val="it-IT"/>
-              </w:rPr>
-              <w:t>3</w:t>
-            </w:r>
-          </w:p>
-          <w:p>
-            <w:pPr>
-              <w:spacing w:before="0" w:line="240" w:lineRule="auto"/>
-              <w:rPr>
-                <w:b/>
-                <w:sz w:val="28"/>
-                <w:szCs w:val="28"/>
-                <w:lang w:val="it-IT"/>
-              </w:rPr>
-            </w:pPr>
-            <w:r>
-              <w:rPr>
-                <w:b/>
-                <w:sz w:val="28"/>
-                <w:szCs w:val="28"/>
-                <w:lang w:val="it-IT"/>
-              </w:rPr>
-              <w:t xml:space="preserve">Dasini No - </w:t>
-            </w:r>
-            <w:r>
-              <w:rPr>
-                <w:b/>
-                <w:sz w:val="28"/>
-                <w:szCs w:val="28"/>
-                <w:lang w:val="it-IT"/>
-              </w:rPr>
-              <w:t>24</w:t>
-            </w:r>
-          </w:p>
-        </w:tc>
-        <w:tc>
-          <w:tcPr>
-            <w:tcW w:w="5387" w:type="dxa"/>
-            <w:tcBorders>
-              <w:top w:val="single" w:sz="4" w:space="0" w:color="000000"/>
-              <w:left w:val="single" w:sz="4" w:space="0" w:color="000000"/>
-              <w:bottom w:val="single" w:sz="4" w:space="0" w:color="000000"/>
-              <w:right w:val="single" w:sz="4" w:space="0" w:color="000000"/>
-            </w:tcBorders>
-          </w:tcPr>
-          <w:p>
-            <w:pPr>
-              <w:spacing w:before="0" w:line="240" w:lineRule="auto"/>
-              <w:rPr>
-                <w:rFonts w:ascii="BRH Devanagari Extra" w:hAnsi="BRH Devanagari Extra" w:cs="BRH Devanagari Extra"/>
-                <w:sz w:val="40"/>
-                <w:szCs w:val="40"/>
-                <w:lang w:val="it-IT" w:bidi="ml-IN"/>
-              </w:rPr>
-            </w:pPr>
-            <w:r>
-              <w:rPr>
-                <w:rFonts w:ascii="BRH Malayalam Extra" w:eastAsia="Times New Roman" w:hAnsi="BRH Malayalam Extra" w:cs="BRH Malayalam Extra"/>
-                <w:color w:val="000000"/>
-                <w:sz w:val="40"/>
-                <w:szCs w:val="40"/>
-                <w:lang w:val="it-IT" w:eastAsia="en-IN" w:bidi="ml-IN"/>
-              </w:rPr>
-              <w:t>i£</w:t>
-            </w:r>
-            <w:r>
-              <w:rPr>
-                <w:rFonts w:ascii="BRH Malayalam Extra" w:eastAsia="Times New Roman" w:hAnsi="BRH Malayalam Extra" w:cs="BRH Malayalam Extra"/>
-                <w:color w:val="000000"/>
-                <w:sz w:val="34"/>
-                <w:szCs w:val="40"/>
-                <w:lang w:val="it-IT" w:eastAsia="en-IN" w:bidi="ml-IN"/>
-              </w:rPr>
-              <w:t>–</w:t>
-            </w:r>
-            <w:r>
-              <w:rPr>
-                <w:rFonts w:ascii="BRH Malayalam Extra" w:eastAsia="Times New Roman" w:hAnsi="BRH Malayalam Extra" w:cs="BRH Malayalam Extra"/>
-                <w:color w:val="000000"/>
-                <w:sz w:val="40"/>
-                <w:szCs w:val="40"/>
-                <w:lang w:val="it-IT" w:eastAsia="en-IN" w:bidi="ml-IN"/>
-              </w:rPr>
-              <w:t>¥ZõxJ e</w:t>
-            </w:r>
-            <w:r>
-              <w:rPr>
-                <w:rFonts w:ascii="BRH Malayalam Extra" w:eastAsia="Times New Roman" w:hAnsi="BRH Malayalam Extra" w:cs="BRH Malayalam Extra"/>
-                <w:color w:val="000000"/>
-                <w:sz w:val="34"/>
-                <w:szCs w:val="40"/>
-                <w:lang w:val="it-IT" w:eastAsia="en-IN" w:bidi="ml-IN"/>
-              </w:rPr>
-              <w:t>–</w:t>
-            </w:r>
-            <w:r>
-              <w:rPr>
-                <w:rFonts w:ascii="BRH Malayalam Extra" w:eastAsia="Times New Roman" w:hAnsi="BRH Malayalam Extra" w:cs="BRH Malayalam Extra"/>
-                <w:color w:val="000000"/>
-                <w:sz w:val="40"/>
-                <w:szCs w:val="40"/>
-                <w:lang w:val="it-IT" w:eastAsia="en-IN" w:bidi="ml-IN"/>
-              </w:rPr>
-              <w:t xml:space="preserve">bI </w:t>
-            </w:r>
-            <w:r>
-              <w:rPr>
-                <w:rFonts w:ascii="BRH Devanagari Extra" w:eastAsia="Times New Roman" w:hAnsi="BRH Devanagari Extra" w:cs="BRH Malayalam Extra"/>
-                <w:color w:val="000000"/>
-                <w:sz w:val="32"/>
-                <w:szCs w:val="40"/>
-                <w:lang w:val="it-IT" w:eastAsia="en-IN" w:bidi="ml-IN"/>
-              </w:rPr>
               <w:t>Æ</w:t>
             </w:r>
             <w:r>
@@ -3623,236 +3405,84 @@
                 <w:rFonts w:ascii="BRH Malayalam Extra" w:eastAsia="Times New Roman" w:hAnsi="BRH Malayalam Extra" w:cs="BRH Malayalam Extra"/>
                 <w:color w:val="000000"/>
                 <w:sz w:val="40"/>
-                <w:szCs w:val="40"/>
-                <w:highlight w:val="yellow"/>
-                <w:lang w:val="it-IT" w:eastAsia="en-IN" w:bidi="ml-IN"/>
-              </w:rPr>
-              <w:t>¥jx</w:t>
-            </w:r>
-            <w:r>
-              <w:rPr>
-                <w:rFonts w:ascii="BRH Malayalam Extra" w:eastAsia="Times New Roman" w:hAnsi="BRH Malayalam Extra" w:cs="BRH Malayalam Extra"/>
-                <w:color w:val="000000"/>
-                <w:sz w:val="40"/>
-                <w:szCs w:val="40"/>
-                <w:lang w:val="it-IT" w:eastAsia="en-IN" w:bidi="ml-IN"/>
-              </w:rPr>
-              <w:t>ej—¥Çx</w:t>
-            </w:r>
-            <w:r>
-              <w:rPr>
-                <w:rFonts w:ascii="BRH Malayalam Extra" w:eastAsia="Times New Roman" w:hAnsi="BRH Malayalam Extra" w:cs="BRH Malayalam Extra"/>
-                <w:color w:val="000000"/>
-                <w:sz w:val="34"/>
-                <w:szCs w:val="40"/>
-                <w:lang w:val="it-IT" w:eastAsia="en-IN" w:bidi="ml-IN"/>
-              </w:rPr>
-              <w:t>–</w:t>
-            </w:r>
-          </w:p>
-        </w:tc>
-        <w:tc>
-          <w:tcPr>
-            <w:tcW w:w="5529" w:type="dxa"/>
-            <w:tcBorders>
-              <w:top w:val="single" w:sz="4" w:space="0" w:color="000000"/>
-              <w:left w:val="single" w:sz="4" w:space="0" w:color="000000"/>
-              <w:bottom w:val="single" w:sz="4" w:space="0" w:color="000000"/>
-              <w:right w:val="single" w:sz="4" w:space="0" w:color="000000"/>
-            </w:tcBorders>
-          </w:tcPr>
-          <w:p>
-            <w:pPr>
-              <w:spacing w:before="0" w:line="240" w:lineRule="auto"/>
-              <w:ind w:right="-18"/>
-              <w:rPr>
-                <w:rFonts w:ascii="BRH Devanagari Extra" w:hAnsi="BRH Devanagari Extra" w:cs="BRH Devanagari Extra"/>
-                <w:sz w:val="40"/>
-                <w:szCs w:val="40"/>
-                <w:lang w:val="it-IT" w:bidi="ml-IN"/>
-              </w:rPr>
-            </w:pPr>
-            <w:r>
-              <w:rPr>
-                <w:rFonts w:ascii="BRH Malayalam Extra" w:eastAsia="Times New Roman" w:hAnsi="BRH Malayalam Extra" w:cs="BRH Malayalam Extra"/>
-                <w:color w:val="000000"/>
-                <w:sz w:val="40"/>
-                <w:szCs w:val="40"/>
-                <w:lang w:val="it-IT" w:eastAsia="en-IN" w:bidi="ml-IN"/>
-              </w:rPr>
-              <w:t>i£</w:t>
-            </w:r>
-            <w:r>
-              <w:rPr>
-                <w:rFonts w:ascii="BRH Malayalam Extra" w:eastAsia="Times New Roman" w:hAnsi="BRH Malayalam Extra" w:cs="BRH Malayalam Extra"/>
-                <w:color w:val="000000"/>
-                <w:sz w:val="34"/>
-                <w:szCs w:val="40"/>
-                <w:lang w:val="it-IT" w:eastAsia="en-IN" w:bidi="ml-IN"/>
-              </w:rPr>
-              <w:t>–</w:t>
-            </w:r>
-            <w:r>
-              <w:rPr>
-                <w:rFonts w:ascii="BRH Malayalam Extra" w:eastAsia="Times New Roman" w:hAnsi="BRH Malayalam Extra" w:cs="BRH Malayalam Extra"/>
-                <w:color w:val="000000"/>
-                <w:sz w:val="40"/>
-                <w:szCs w:val="40"/>
-                <w:lang w:val="it-IT" w:eastAsia="en-IN" w:bidi="ml-IN"/>
-              </w:rPr>
-              <w:t>¥ZõxJ e</w:t>
-            </w:r>
-            <w:r>
-              <w:rPr>
-                <w:rFonts w:ascii="BRH Malayalam Extra" w:eastAsia="Times New Roman" w:hAnsi="BRH Malayalam Extra" w:cs="BRH Malayalam Extra"/>
-                <w:color w:val="000000"/>
-                <w:sz w:val="34"/>
-                <w:szCs w:val="40"/>
-                <w:lang w:val="it-IT" w:eastAsia="en-IN" w:bidi="ml-IN"/>
-              </w:rPr>
-              <w:t>–</w:t>
-            </w:r>
-            <w:r>
-              <w:rPr>
-                <w:rFonts w:ascii="BRH Malayalam Extra" w:eastAsia="Times New Roman" w:hAnsi="BRH Malayalam Extra" w:cs="BRH Malayalam Extra"/>
-                <w:color w:val="000000"/>
-                <w:sz w:val="40"/>
-                <w:szCs w:val="40"/>
-                <w:lang w:val="it-IT" w:eastAsia="en-IN" w:bidi="ml-IN"/>
-              </w:rPr>
-              <w:t xml:space="preserve">bI </w:t>
-            </w:r>
-            <w:r>
-              <w:rPr>
-                <w:rFonts w:ascii="BRH Devanagari Extra" w:eastAsia="Times New Roman" w:hAnsi="BRH Devanagari Extra" w:cs="BRH Malayalam Extra"/>
-                <w:color w:val="000000"/>
-                <w:sz w:val="32"/>
                 <w:szCs w:val="40"/>
                 <w:highlight w:val="green"/>
                 <w:lang w:val="it-IT" w:eastAsia="en-IN" w:bidi="ml-IN"/>
               </w:rPr>
-              <w:t>Æ</w:t>
-            </w:r>
-            <w:r>
-              <w:rPr>
-                <w:rFonts w:ascii="BRH Malayalam Extra" w:eastAsia="Times New Roman" w:hAnsi="BRH Malayalam Extra" w:cs="BRH Malayalam Extra"/>
-                <w:color w:val="000000"/>
-                <w:sz w:val="40"/>
+              <w:t>¥jx</w:t>
+            </w:r>
+            <w:r>
+              <w:rPr>
+                <w:rFonts w:ascii="BRH Malayalam Extra" w:eastAsia="Times New Roman" w:hAnsi="BRH Malayalam Extra" w:cs="BRH Malayalam Extra"/>
+                <w:color w:val="000000"/>
+                <w:sz w:val="34"/>
                 <w:szCs w:val="40"/>
                 <w:highlight w:val="green"/>
                 <w:lang w:val="it-IT" w:eastAsia="en-IN" w:bidi="ml-IN"/>
               </w:rPr>
-              <w:t>¥jx</w:t>
-            </w:r>
-            <w:r>
-              <w:rPr>
-                <w:rFonts w:ascii="BRH Malayalam Extra" w:eastAsia="Times New Roman" w:hAnsi="BRH Malayalam Extra" w:cs="BRH Malayalam Extra"/>
-                <w:color w:val="000000"/>
-                <w:sz w:val="34"/>
-                <w:szCs w:val="40"/>
-                <w:highlight w:val="green"/>
+              <w:t>–</w:t>
+            </w:r>
+            <w:r>
+              <w:rPr>
+                <w:rFonts w:ascii="BRH Malayalam Extra" w:eastAsia="Times New Roman" w:hAnsi="BRH Malayalam Extra" w:cs="BRH Malayalam Extra"/>
+                <w:color w:val="000000"/>
+                <w:sz w:val="40"/>
+                <w:szCs w:val="40"/>
                 <w:lang w:val="it-IT" w:eastAsia="en-IN" w:bidi="ml-IN"/>
               </w:rPr>
-              <w:t>–</w:t>
-            </w:r>
-            <w:r>
-              <w:rPr>
-                <w:rFonts w:ascii="BRH Malayalam Extra" w:eastAsia="Times New Roman" w:hAnsi="BRH Malayalam Extra" w:cs="BRH Malayalam Extra"/>
-                <w:color w:val="000000"/>
-                <w:sz w:val="40"/>
+              <w:t>ej—¥Çx</w:t>
+            </w:r>
+            <w:r>
+              <w:rPr>
+                <w:rFonts w:ascii="BRH Malayalam Extra" w:eastAsia="Times New Roman" w:hAnsi="BRH Malayalam Extra" w:cs="BRH Malayalam Extra"/>
+                <w:color w:val="000000"/>
+                <w:sz w:val="34"/>
                 <w:szCs w:val="40"/>
                 <w:lang w:val="it-IT" w:eastAsia="en-IN" w:bidi="ml-IN"/>
               </w:rPr>
-              <w:t>ej—¥Çx</w:t>
-            </w:r>
-            <w:r>
-              <w:rPr>
-                <w:rFonts w:ascii="BRH Malayalam Extra" w:eastAsia="Times New Roman" w:hAnsi="BRH Malayalam Extra" w:cs="BRH Malayalam Extra"/>
-                <w:color w:val="000000"/>
-                <w:sz w:val="34"/>
-                <w:szCs w:val="40"/>
-                <w:lang w:val="it-IT" w:eastAsia="en-IN" w:bidi="ml-IN"/>
-              </w:rPr>
-              <w:t>–</w:t>
-            </w:r>
-          </w:p>
-        </w:tc>
-      </w:tr>
-      <w:tr>
-        <w:trPr>
-          <w:trHeight w:val="1057"/>
-        </w:trPr>
-        <w:tc>
-          <w:tcPr>
-            <w:tcW w:w="2771" w:type="dxa"/>
-            <w:tcBorders>
-              <w:top w:val="single" w:sz="4" w:space="0" w:color="000000"/>
-              <w:left w:val="single" w:sz="4" w:space="0" w:color="000000"/>
-              <w:bottom w:val="single" w:sz="4" w:space="0" w:color="000000"/>
-              <w:right w:val="single" w:sz="4" w:space="0" w:color="000000"/>
-            </w:tcBorders>
-          </w:tcPr>
-          <w:p>
-            <w:pPr>
-              <w:spacing w:before="0" w:line="240" w:lineRule="auto"/>
-              <w:rPr>
-                <w:b/>
-                <w:sz w:val="28"/>
-                <w:szCs w:val="28"/>
-                <w:lang w:val="it-IT"/>
-              </w:rPr>
-            </w:pPr>
-          </w:p>
-        </w:tc>
-        <w:tc>
-          <w:tcPr>
-            <w:tcW w:w="5387" w:type="dxa"/>
-            <w:tcBorders>
-              <w:top w:val="single" w:sz="4" w:space="0" w:color="000000"/>
-              <w:left w:val="single" w:sz="4" w:space="0" w:color="000000"/>
-              <w:bottom w:val="single" w:sz="4" w:space="0" w:color="000000"/>
-              <w:right w:val="single" w:sz="4" w:space="0" w:color="000000"/>
-            </w:tcBorders>
-          </w:tcPr>
-          <w:p>
-            <w:pPr>
-              <w:spacing w:before="0" w:line="240" w:lineRule="auto"/>
-              <w:rPr>
-                <w:rFonts w:ascii="BRH Malayalam Extra" w:eastAsia="Times New Roman" w:hAnsi="BRH Malayalam Extra" w:cs="BRH Malayalam Extra"/>
-                <w:color w:val="000000"/>
-                <w:sz w:val="40"/>
-                <w:szCs w:val="40"/>
-                <w:lang w:val="it-IT" w:eastAsia="en-IN" w:bidi="ml-IN"/>
-              </w:rPr>
-            </w:pPr>
-          </w:p>
-        </w:tc>
-        <w:tc>
-          <w:tcPr>
-            <w:tcW w:w="5529" w:type="dxa"/>
-            <w:tcBorders>
-              <w:top w:val="single" w:sz="4" w:space="0" w:color="000000"/>
-              <w:left w:val="single" w:sz="4" w:space="0" w:color="000000"/>
-              <w:bottom w:val="single" w:sz="4" w:space="0" w:color="000000"/>
-              <w:right w:val="single" w:sz="4" w:space="0" w:color="000000"/>
-            </w:tcBorders>
-          </w:tcPr>
-          <w:p>
-            <w:pPr>
-              <w:spacing w:before="0" w:line="240" w:lineRule="auto"/>
-              <w:ind w:right="-18"/>
-              <w:rPr>
-                <w:rFonts w:ascii="BRH Malayalam Extra" w:eastAsia="Times New Roman" w:hAnsi="BRH Malayalam Extra" w:cs="BRH Malayalam Extra"/>
-                <w:color w:val="000000"/>
-                <w:sz w:val="40"/>
-                <w:szCs w:val="40"/>
-                <w:lang w:val="it-IT" w:eastAsia="en-IN" w:bidi="ml-IN"/>
-              </w:rPr>
-            </w:pPr>
+              <w:t>–</w:t>
+            </w:r>
           </w:p>
         </w:tc>
       </w:tr>
     </w:tbl>
+    <w:p>
+      <w:pPr>
+        <w:jc w:val="center"/>
+        <w:rPr>
+          <w:b/>
+          <w:bCs/>
+          <w:sz w:val="32"/>
+          <w:szCs w:val="32"/>
+          <w:u w:val="single"/>
+          <w:lang w:val="it-IT"/>
+        </w:rPr>
+      </w:pPr>
+      <w:r>
+        <w:rPr>
+          <w:b/>
+          <w:bCs/>
+          <w:sz w:val="32"/>
+          <w:szCs w:val="32"/>
+          <w:u w:val="single"/>
+          <w:lang w:val="it-IT"/>
+        </w:rPr>
+        <w:t>=============</w:t>
+      </w:r>
+    </w:p>
+    <w:p>
+      <w:pPr>
+        <w:jc w:val="center"/>
+        <w:rPr>
+          <w:b/>
+          <w:bCs/>
+          <w:sz w:val="32"/>
+          <w:szCs w:val="32"/>
+          <w:u w:val="single"/>
+          <w:lang w:val="it-IT"/>
+        </w:rPr>
+      </w:pPr>
+    </w:p>
     <w:p>
       <w:pPr>
         <w:jc w:val="center"/>
@@ -3937,6 +3567,7 @@
           <w:szCs w:val="32"/>
           <w:u w:val="single"/>
         </w:rPr>
+        <w:lastRenderedPageBreak/>
         <w:t xml:space="preserve">TaittirIya </w:t>
       </w:r>
       <w:r>
@@ -5568,7 +5199,6 @@
                 <w:sz w:val="36"/>
                 <w:szCs w:val="36"/>
               </w:rPr>
-              <w:lastRenderedPageBreak/>
               <w:t>A</w:t>
             </w:r>
             <w:r>
@@ -6289,7 +5919,27 @@
                 <w:sz w:val="40"/>
                 <w:szCs w:val="40"/>
               </w:rPr>
-              <w:t xml:space="preserve">¥öK  | </w:t>
+              <w:t>¥</w:t>
+            </w:r>
+            <w:proofErr w:type="gramStart"/>
+            <w:r>
+              <w:rPr>
+                <w:rFonts w:ascii="BRH Malayalam Extra" w:hAnsi="BRH Malayalam Extra" w:cs="BRH Malayalam Extra"/>
+                <w:color w:val="000000"/>
+                <w:sz w:val="40"/>
+                <w:szCs w:val="40"/>
+              </w:rPr>
+              <w:t>öK  |</w:t>
+            </w:r>
+            <w:proofErr w:type="gramEnd"/>
+            <w:r>
+              <w:rPr>
+                <w:rFonts w:ascii="BRH Malayalam Extra" w:hAnsi="BRH Malayalam Extra" w:cs="BRH Malayalam Extra"/>
+                <w:color w:val="000000"/>
+                <w:sz w:val="40"/>
+                <w:szCs w:val="40"/>
+              </w:rPr>
+              <w:t xml:space="preserve"> </w:t>
             </w:r>
           </w:p>
         </w:tc>
@@ -6435,7 +6085,27 @@
                 <w:sz w:val="40"/>
                 <w:szCs w:val="40"/>
               </w:rPr>
-              <w:t xml:space="preserve">¥öK  | </w:t>
+              <w:t>¥</w:t>
+            </w:r>
+            <w:proofErr w:type="gramStart"/>
+            <w:r>
+              <w:rPr>
+                <w:rFonts w:ascii="BRH Malayalam Extra" w:hAnsi="BRH Malayalam Extra" w:cs="BRH Malayalam Extra"/>
+                <w:color w:val="000000"/>
+                <w:sz w:val="40"/>
+                <w:szCs w:val="40"/>
+              </w:rPr>
+              <w:t>öK  |</w:t>
+            </w:r>
+            <w:proofErr w:type="gramEnd"/>
+            <w:r>
+              <w:rPr>
+                <w:rFonts w:ascii="BRH Malayalam Extra" w:hAnsi="BRH Malayalam Extra" w:cs="BRH Malayalam Extra"/>
+                <w:color w:val="000000"/>
+                <w:sz w:val="40"/>
+                <w:szCs w:val="40"/>
+              </w:rPr>
+              <w:t xml:space="preserve"> </w:t>
             </w:r>
           </w:p>
         </w:tc>
@@ -7844,6 +7514,7 @@
                 <w:sz w:val="28"/>
                 <w:szCs w:val="28"/>
               </w:rPr>
+              <w:lastRenderedPageBreak/>
               <w:t xml:space="preserve">TA </w:t>
             </w:r>
             <w:r>
@@ -7939,6 +7610,7 @@
                 <w:sz w:val="40"/>
                 <w:szCs w:val="40"/>
               </w:rPr>
+              <w:lastRenderedPageBreak/>
               <w:t>C</w:t>
             </w:r>
             <w:r>
@@ -8073,6 +7745,7 @@
                 <w:sz w:val="40"/>
                 <w:szCs w:val="40"/>
               </w:rPr>
+              <w:lastRenderedPageBreak/>
               <w:t>C</w:t>
             </w:r>
             <w:r>
@@ -8185,6 +7858,7 @@
                 <w:sz w:val="28"/>
                 <w:szCs w:val="28"/>
               </w:rPr>
+              <w:lastRenderedPageBreak/>
               <w:t xml:space="preserve">TA </w:t>
             </w:r>
             <w:r>
@@ -8985,6 +8659,7 @@
               </w:rPr>
               <w:t xml:space="preserve">3rd </w:t>
             </w:r>
+            <w:proofErr w:type="gramStart"/>
             <w:r>
               <w:rPr>
                 <w:sz w:val="28"/>
@@ -8997,7 +8672,15 @@
                 <w:sz w:val="28"/>
                 <w:szCs w:val="28"/>
               </w:rPr>
-              <w:t>, 102nd</w:t>
+              <w:t>,</w:t>
+            </w:r>
+            <w:proofErr w:type="gramEnd"/>
+            <w:r>
+              <w:rPr>
+                <w:sz w:val="28"/>
+                <w:szCs w:val="28"/>
+              </w:rPr>
+              <w:t xml:space="preserve"> 102nd</w:t>
             </w:r>
             <w:r>
               <w:rPr>
@@ -9452,6 +9135,7 @@
               </w:rPr>
               <w:t>“</w:t>
             </w:r>
+            <w:proofErr w:type="gramStart"/>
             <w:r>
               <w:rPr>
                 <w:rFonts w:ascii="BRH Malayalam Extra" w:hAnsi="BRH Malayalam Extra" w:cs="BRH Malayalam Extra"/>
@@ -9461,6 +9145,7 @@
               </w:rPr>
               <w:t>px</w:t>
             </w:r>
+            <w:proofErr w:type="gramEnd"/>
             <w:r>
               <w:rPr>
                 <w:rFonts w:ascii="BRH Malayalam Extra" w:hAnsi="BRH Malayalam Extra" w:cs="BRH Malayalam Extra"/>
@@ -9514,8 +9199,19 @@
                 <w:sz w:val="40"/>
                 <w:szCs w:val="40"/>
               </w:rPr>
-              <w:t>eZ—jJ{</w:t>
-            </w:r>
+              <w:t>eZ—</w:t>
+            </w:r>
+            <w:proofErr w:type="gramStart"/>
+            <w:r>
+              <w:rPr>
+                <w:rFonts w:ascii="BRH Malayalam Extra" w:hAnsi="BRH Malayalam Extra" w:cs="BRH Malayalam Extra"/>
+                <w:color w:val="000000"/>
+                <w:sz w:val="40"/>
+                <w:szCs w:val="40"/>
+              </w:rPr>
+              <w:t>jJ{</w:t>
+            </w:r>
+            <w:proofErr w:type="gramEnd"/>
             <w:r>
               <w:rPr>
                 <w:rFonts w:cs="Arial"/>
@@ -9564,6 +9260,7 @@
               </w:rPr>
               <w:t>“</w:t>
             </w:r>
+            <w:proofErr w:type="gramStart"/>
             <w:r>
               <w:rPr>
                 <w:rFonts w:ascii="BRH Malayalam Extra" w:hAnsi="BRH Malayalam Extra" w:cs="BRH Malayalam Extra"/>
@@ -9573,6 +9270,7 @@
               </w:rPr>
               <w:t>px</w:t>
             </w:r>
+            <w:proofErr w:type="gramEnd"/>
             <w:r>
               <w:rPr>
                 <w:rFonts w:ascii="BRH Malayalam Extra" w:hAnsi="BRH Malayalam Extra" w:cs="BRH Malayalam Extra"/>
@@ -9626,8 +9324,19 @@
                 <w:sz w:val="40"/>
                 <w:szCs w:val="40"/>
               </w:rPr>
-              <w:t>eZ—jJ{</w:t>
-            </w:r>
+              <w:t>eZ—</w:t>
+            </w:r>
+            <w:proofErr w:type="gramStart"/>
+            <w:r>
+              <w:rPr>
+                <w:rFonts w:ascii="BRH Malayalam Extra" w:hAnsi="BRH Malayalam Extra" w:cs="BRH Malayalam Extra"/>
+                <w:color w:val="000000"/>
+                <w:sz w:val="40"/>
+                <w:szCs w:val="40"/>
+              </w:rPr>
+              <w:t>jJ{</w:t>
+            </w:r>
+            <w:proofErr w:type="gramEnd"/>
             <w:r>
               <w:rPr>
                 <w:rFonts w:cs="Arial"/>
@@ -9719,7 +9428,6 @@
                 <w:sz w:val="28"/>
                 <w:szCs w:val="28"/>
               </w:rPr>
-              <w:lastRenderedPageBreak/>
               <w:t>115th</w:t>
             </w:r>
             <w:r>
@@ -9762,7 +9470,6 @@
                 <w:sz w:val="40"/>
                 <w:szCs w:val="40"/>
               </w:rPr>
-              <w:lastRenderedPageBreak/>
               <w:t>Zsõx</w:t>
             </w:r>
             <w:r>
@@ -9950,6 +9657,7 @@
                 <w:sz w:val="28"/>
                 <w:szCs w:val="28"/>
               </w:rPr>
+              <w:lastRenderedPageBreak/>
               <w:t xml:space="preserve">TA </w:t>
             </w:r>
             <w:r>
@@ -10054,6 +9762,7 @@
                 <w:sz w:val="36"/>
                 <w:szCs w:val="36"/>
               </w:rPr>
+              <w:lastRenderedPageBreak/>
               <w:t>sªph¢ZxcyeZ¥j d</w:t>
             </w:r>
             <w:r>
@@ -10142,6 +9851,7 @@
                 <w:sz w:val="36"/>
                 <w:szCs w:val="36"/>
               </w:rPr>
+              <w:lastRenderedPageBreak/>
               <w:t xml:space="preserve">sªph¢ZxcyeZ¥j </w:t>
             </w:r>
             <w:r>
@@ -11223,8 +10933,17 @@
                 <w:sz w:val="28"/>
                 <w:szCs w:val="28"/>
               </w:rPr>
-              <w:t>19(1)st</w:t>
-            </w:r>
+              <w:t>19(</w:t>
+            </w:r>
+            <w:proofErr w:type="gramStart"/>
+            <w:r>
+              <w:rPr>
+                <w:sz w:val="28"/>
+                <w:szCs w:val="28"/>
+              </w:rPr>
+              <w:t>1)st</w:t>
+            </w:r>
+            <w:proofErr w:type="gramEnd"/>
             <w:r>
               <w:rPr>
                 <w:sz w:val="28"/>
@@ -11388,7 +11107,6 @@
                 <w:sz w:val="28"/>
                 <w:szCs w:val="28"/>
               </w:rPr>
-              <w:lastRenderedPageBreak/>
               <w:t>TA 2.20.1</w:t>
             </w:r>
           </w:p>
@@ -11582,6 +11300,7 @@
                 <w:sz w:val="28"/>
                 <w:szCs w:val="28"/>
               </w:rPr>
+              <w:lastRenderedPageBreak/>
               <w:t xml:space="preserve">TA </w:t>
             </w:r>
             <w:r>
@@ -13251,7 +12970,6 @@
                 <w:sz w:val="28"/>
                 <w:szCs w:val="28"/>
               </w:rPr>
-              <w:lastRenderedPageBreak/>
               <w:t xml:space="preserve">TA </w:t>
             </w:r>
             <w:r>

</xml_diff>

<commit_message>
nmv 06 05 2025
</commit_message>
<xml_diff>
--- a/AraNyaka/TA 1-4 Malayalam Corrections.docx
+++ b/AraNyaka/TA 1-4 Malayalam Corrections.docx
@@ -4,6 +4,7 @@
   <w:body>
     <w:p>
       <w:pPr>
+        <w:spacing w:before="0" w:line="240" w:lineRule="auto"/>
         <w:jc w:val="center"/>
         <w:rPr>
           <w:b/>
@@ -26,6 +27,7 @@
     </w:p>
     <w:p>
       <w:pPr>
+        <w:spacing w:before="0" w:line="240" w:lineRule="auto"/>
         <w:jc w:val="center"/>
         <w:rPr>
           <w:b/>
@@ -73,9 +75,8 @@
           <w:szCs w:val="32"/>
           <w:u w:val="single"/>
         </w:rPr>
-        <w:t xml:space="preserve">Observed </w:t>
+        <w:t xml:space="preserve">Observed till </w:t>
       </w:r>
-      <w:proofErr w:type="gramStart"/>
       <w:r>
         <w:rPr>
           <w:b/>
@@ -84,20 +85,8 @@
           <w:szCs w:val="32"/>
           <w:u w:val="single"/>
         </w:rPr>
-        <w:t xml:space="preserve">till </w:t>
+        <w:t>30th April 2025</w:t>
       </w:r>
-      <w:r>
-        <w:rPr>
-          <w:b/>
-          <w:bCs/>
-          <w:sz w:val="32"/>
-          <w:szCs w:val="32"/>
-          <w:highlight w:val="red"/>
-          <w:u w:val="single"/>
-        </w:rPr>
-        <w:t>??????</w:t>
-      </w:r>
-      <w:proofErr w:type="gramEnd"/>
     </w:p>
     <w:p>
       <w:pPr>
@@ -3455,7 +3444,7 @@
           <w:sz w:val="32"/>
           <w:szCs w:val="32"/>
           <w:u w:val="single"/>
-          <w:lang w:val="it-IT"/>
+          <w:lang w:val="en-IN"/>
         </w:rPr>
       </w:pPr>
       <w:r>
@@ -3465,7 +3454,7 @@
           <w:sz w:val="32"/>
           <w:szCs w:val="32"/>
           <w:u w:val="single"/>
-          <w:lang w:val="it-IT"/>
+          <w:lang w:val="en-IN"/>
         </w:rPr>
         <w:t>=============</w:t>
       </w:r>
@@ -3479,7 +3468,7 @@
           <w:sz w:val="32"/>
           <w:szCs w:val="32"/>
           <w:u w:val="single"/>
-          <w:lang w:val="it-IT"/>
+          <w:lang w:val="en-IN"/>
         </w:rPr>
       </w:pPr>
     </w:p>
@@ -3492,7 +3481,7 @@
           <w:sz w:val="32"/>
           <w:szCs w:val="32"/>
           <w:u w:val="single"/>
-          <w:lang w:val="it-IT"/>
+          <w:lang w:val="en-IN"/>
         </w:rPr>
       </w:pPr>
     </w:p>
@@ -3505,7 +3494,7 @@
           <w:sz w:val="32"/>
           <w:szCs w:val="32"/>
           <w:u w:val="single"/>
-          <w:lang w:val="it-IT"/>
+          <w:lang w:val="en-IN"/>
         </w:rPr>
       </w:pPr>
     </w:p>
@@ -3518,7 +3507,7 @@
           <w:sz w:val="32"/>
           <w:szCs w:val="32"/>
           <w:u w:val="single"/>
-          <w:lang w:val="it-IT"/>
+          <w:lang w:val="en-IN"/>
         </w:rPr>
       </w:pPr>
     </w:p>
@@ -3531,7 +3520,7 @@
           <w:sz w:val="32"/>
           <w:szCs w:val="32"/>
           <w:u w:val="single"/>
-          <w:lang w:val="it-IT"/>
+          <w:lang w:val="en-IN"/>
         </w:rPr>
       </w:pPr>
     </w:p>
@@ -3544,12 +3533,13 @@
           <w:sz w:val="32"/>
           <w:szCs w:val="32"/>
           <w:u w:val="single"/>
-          <w:lang w:val="it-IT"/>
+          <w:lang w:val="en-IN"/>
         </w:rPr>
       </w:pPr>
     </w:p>
     <w:p>
       <w:pPr>
+        <w:spacing w:before="0" w:line="240" w:lineRule="auto"/>
         <w:jc w:val="center"/>
         <w:rPr>
           <w:b/>
@@ -3663,6 +3653,7 @@
     </w:p>
     <w:p>
       <w:pPr>
+        <w:spacing w:before="0" w:line="240" w:lineRule="auto"/>
         <w:jc w:val="center"/>
         <w:rPr>
           <w:b/>
@@ -5293,53 +5284,53 @@
                 <w:sz w:val="28"/>
                 <w:szCs w:val="28"/>
               </w:rPr>
+              <w:t xml:space="preserve">TA </w:t>
+            </w:r>
+            <w:r>
+              <w:rPr>
+                <w:sz w:val="28"/>
+                <w:szCs w:val="28"/>
+              </w:rPr>
+              <w:t>1.11.5</w:t>
+            </w:r>
+          </w:p>
+          <w:p>
+            <w:pPr>
+              <w:spacing w:before="0" w:line="240" w:lineRule="auto"/>
+              <w:rPr>
+                <w:sz w:val="28"/>
+                <w:szCs w:val="28"/>
+              </w:rPr>
+            </w:pPr>
+            <w:r>
+              <w:rPr>
+                <w:sz w:val="28"/>
+                <w:szCs w:val="28"/>
+              </w:rPr>
+              <w:t xml:space="preserve">5th </w:t>
+            </w:r>
+            <w:r>
+              <w:rPr>
+                <w:sz w:val="28"/>
+                <w:szCs w:val="28"/>
+              </w:rPr>
+              <w:t xml:space="preserve">Vaakyam </w:t>
+            </w:r>
+          </w:p>
+          <w:p>
+            <w:pPr>
+              <w:spacing w:before="0" w:line="240" w:lineRule="auto"/>
+              <w:rPr>
+                <w:sz w:val="28"/>
+                <w:szCs w:val="28"/>
+              </w:rPr>
+            </w:pPr>
+            <w:r>
+              <w:rPr>
+                <w:sz w:val="28"/>
+                <w:szCs w:val="28"/>
+              </w:rPr>
               <w:lastRenderedPageBreak/>
-              <w:t xml:space="preserve">TA </w:t>
-            </w:r>
-            <w:r>
-              <w:rPr>
-                <w:sz w:val="28"/>
-                <w:szCs w:val="28"/>
-              </w:rPr>
-              <w:t>1.11.5</w:t>
-            </w:r>
-          </w:p>
-          <w:p>
-            <w:pPr>
-              <w:spacing w:before="0" w:line="240" w:lineRule="auto"/>
-              <w:rPr>
-                <w:sz w:val="28"/>
-                <w:szCs w:val="28"/>
-              </w:rPr>
-            </w:pPr>
-            <w:r>
-              <w:rPr>
-                <w:sz w:val="28"/>
-                <w:szCs w:val="28"/>
-              </w:rPr>
-              <w:t xml:space="preserve">5th </w:t>
-            </w:r>
-            <w:r>
-              <w:rPr>
-                <w:sz w:val="28"/>
-                <w:szCs w:val="28"/>
-              </w:rPr>
-              <w:t xml:space="preserve">Vaakyam </w:t>
-            </w:r>
-          </w:p>
-          <w:p>
-            <w:pPr>
-              <w:spacing w:before="0" w:line="240" w:lineRule="auto"/>
-              <w:rPr>
-                <w:sz w:val="28"/>
-                <w:szCs w:val="28"/>
-              </w:rPr>
-            </w:pPr>
-            <w:r>
-              <w:rPr>
-                <w:sz w:val="28"/>
-                <w:szCs w:val="28"/>
-              </w:rPr>
               <w:t>52nd</w:t>
             </w:r>
             <w:r>
@@ -5377,6 +5368,7 @@
                 <w:sz w:val="40"/>
                 <w:szCs w:val="40"/>
               </w:rPr>
+              <w:lastRenderedPageBreak/>
               <w:t>ZiRy—</w:t>
             </w:r>
             <w:r>
@@ -5919,27 +5911,7 @@
                 <w:sz w:val="40"/>
                 <w:szCs w:val="40"/>
               </w:rPr>
-              <w:t>¥</w:t>
-            </w:r>
-            <w:proofErr w:type="gramStart"/>
-            <w:r>
-              <w:rPr>
-                <w:rFonts w:ascii="BRH Malayalam Extra" w:hAnsi="BRH Malayalam Extra" w:cs="BRH Malayalam Extra"/>
-                <w:color w:val="000000"/>
-                <w:sz w:val="40"/>
-                <w:szCs w:val="40"/>
-              </w:rPr>
-              <w:t>öK  |</w:t>
-            </w:r>
-            <w:proofErr w:type="gramEnd"/>
-            <w:r>
-              <w:rPr>
-                <w:rFonts w:ascii="BRH Malayalam Extra" w:hAnsi="BRH Malayalam Extra" w:cs="BRH Malayalam Extra"/>
-                <w:color w:val="000000"/>
-                <w:sz w:val="40"/>
-                <w:szCs w:val="40"/>
-              </w:rPr>
-              <w:t xml:space="preserve"> </w:t>
+              <w:t xml:space="preserve">¥öK  | </w:t>
             </w:r>
           </w:p>
         </w:tc>
@@ -6085,27 +6057,7 @@
                 <w:sz w:val="40"/>
                 <w:szCs w:val="40"/>
               </w:rPr>
-              <w:t>¥</w:t>
-            </w:r>
-            <w:proofErr w:type="gramStart"/>
-            <w:r>
-              <w:rPr>
-                <w:rFonts w:ascii="BRH Malayalam Extra" w:hAnsi="BRH Malayalam Extra" w:cs="BRH Malayalam Extra"/>
-                <w:color w:val="000000"/>
-                <w:sz w:val="40"/>
-                <w:szCs w:val="40"/>
-              </w:rPr>
-              <w:t>öK  |</w:t>
-            </w:r>
-            <w:proofErr w:type="gramEnd"/>
-            <w:r>
-              <w:rPr>
-                <w:rFonts w:ascii="BRH Malayalam Extra" w:hAnsi="BRH Malayalam Extra" w:cs="BRH Malayalam Extra"/>
-                <w:color w:val="000000"/>
-                <w:sz w:val="40"/>
-                <w:szCs w:val="40"/>
-              </w:rPr>
-              <w:t xml:space="preserve"> </w:t>
+              <w:t xml:space="preserve">¥öK  | </w:t>
             </w:r>
           </w:p>
         </w:tc>
@@ -7491,30 +7443,11 @@
                 <w:szCs w:val="28"/>
               </w:rPr>
             </w:pPr>
-          </w:p>
-          <w:p>
-            <w:pPr>
-              <w:spacing w:before="0" w:line="240" w:lineRule="auto"/>
-              <w:rPr>
-                <w:sz w:val="28"/>
-                <w:szCs w:val="28"/>
-              </w:rPr>
-            </w:pPr>
-          </w:p>
-          <w:p>
-            <w:pPr>
-              <w:spacing w:before="0" w:line="240" w:lineRule="auto"/>
-              <w:rPr>
-                <w:sz w:val="28"/>
-                <w:szCs w:val="28"/>
-              </w:rPr>
-            </w:pPr>
-            <w:r>
-              <w:rPr>
-                <w:sz w:val="28"/>
-                <w:szCs w:val="28"/>
-              </w:rPr>
-              <w:lastRenderedPageBreak/>
+            <w:r>
+              <w:rPr>
+                <w:sz w:val="28"/>
+                <w:szCs w:val="28"/>
+              </w:rPr>
               <w:t xml:space="preserve">TA </w:t>
             </w:r>
             <w:r>
@@ -7592,25 +7525,13 @@
                 <w:szCs w:val="40"/>
               </w:rPr>
             </w:pPr>
-          </w:p>
-          <w:p>
-            <w:pPr>
-              <w:spacing w:before="0" w:line="252" w:lineRule="auto"/>
-              <w:rPr>
-                <w:rFonts w:ascii="BRH Malayalam Extra" w:hAnsi="BRH Malayalam Extra" w:cs="BRH Malayalam Extra"/>
-                <w:color w:val="000000"/>
-                <w:sz w:val="40"/>
-                <w:szCs w:val="40"/>
-              </w:rPr>
-            </w:pPr>
-            <w:r>
-              <w:rPr>
-                <w:rFonts w:ascii="BRH Malayalam Extra" w:hAnsi="BRH Malayalam Extra" w:cs="BRH Malayalam Extra"/>
-                <w:color w:val="000000"/>
-                <w:sz w:val="40"/>
-                <w:szCs w:val="40"/>
-              </w:rPr>
-              <w:lastRenderedPageBreak/>
+            <w:r>
+              <w:rPr>
+                <w:rFonts w:ascii="BRH Malayalam Extra" w:hAnsi="BRH Malayalam Extra" w:cs="BRH Malayalam Extra"/>
+                <w:color w:val="000000"/>
+                <w:sz w:val="40"/>
+                <w:szCs w:val="40"/>
+              </w:rPr>
               <w:t>C</w:t>
             </w:r>
             <w:r>
@@ -7721,31 +7642,19 @@
             <w:pPr>
               <w:spacing w:before="0" w:line="252" w:lineRule="auto"/>
               <w:rPr>
-                <w:rFonts w:ascii="BRH Devanagari Extra" w:hAnsi="BRH Devanagari Extra" w:cs="BRH Devanagari Extra"/>
-                <w:sz w:val="40"/>
-                <w:szCs w:val="32"/>
-                <w:lang w:bidi="hi-IN"/>
-              </w:rPr>
-            </w:pPr>
-          </w:p>
-          <w:p>
-            <w:pPr>
-              <w:spacing w:before="0" w:line="252" w:lineRule="auto"/>
-              <w:rPr>
-                <w:rFonts w:ascii="BRH Malayalam Extra" w:hAnsi="BRH Malayalam Extra" w:cs="BRH Malayalam Extra"/>
-                <w:color w:val="000000"/>
-                <w:sz w:val="40"/>
-                <w:szCs w:val="40"/>
-              </w:rPr>
-            </w:pPr>
-            <w:r>
-              <w:rPr>
-                <w:rFonts w:ascii="BRH Malayalam Extra" w:hAnsi="BRH Malayalam Extra" w:cs="BRH Malayalam Extra"/>
-                <w:color w:val="000000"/>
-                <w:sz w:val="40"/>
-                <w:szCs w:val="40"/>
-              </w:rPr>
-              <w:lastRenderedPageBreak/>
+                <w:rFonts w:ascii="BRH Malayalam Extra" w:hAnsi="BRH Malayalam Extra" w:cs="BRH Malayalam Extra"/>
+                <w:color w:val="000000"/>
+                <w:sz w:val="40"/>
+                <w:szCs w:val="40"/>
+              </w:rPr>
+            </w:pPr>
+            <w:r>
+              <w:rPr>
+                <w:rFonts w:ascii="BRH Malayalam Extra" w:hAnsi="BRH Malayalam Extra" w:cs="BRH Malayalam Extra"/>
+                <w:color w:val="000000"/>
+                <w:sz w:val="40"/>
+                <w:szCs w:val="40"/>
+              </w:rPr>
               <w:t>C</w:t>
             </w:r>
             <w:r>
@@ -8659,7 +8568,6 @@
               </w:rPr>
               <w:t xml:space="preserve">3rd </w:t>
             </w:r>
-            <w:proofErr w:type="gramStart"/>
             <w:r>
               <w:rPr>
                 <w:sz w:val="28"/>
@@ -8672,15 +8580,7 @@
                 <w:sz w:val="28"/>
                 <w:szCs w:val="28"/>
               </w:rPr>
-              <w:t>,</w:t>
-            </w:r>
-            <w:proofErr w:type="gramEnd"/>
-            <w:r>
-              <w:rPr>
-                <w:sz w:val="28"/>
-                <w:szCs w:val="28"/>
-              </w:rPr>
-              <w:t xml:space="preserve"> 102nd</w:t>
+              <w:t>, 102nd</w:t>
             </w:r>
             <w:r>
               <w:rPr>
@@ -9135,7 +9035,6 @@
               </w:rPr>
               <w:t>“</w:t>
             </w:r>
-            <w:proofErr w:type="gramStart"/>
             <w:r>
               <w:rPr>
                 <w:rFonts w:ascii="BRH Malayalam Extra" w:hAnsi="BRH Malayalam Extra" w:cs="BRH Malayalam Extra"/>
@@ -9145,7 +9044,6 @@
               </w:rPr>
               <w:t>px</w:t>
             </w:r>
-            <w:proofErr w:type="gramEnd"/>
             <w:r>
               <w:rPr>
                 <w:rFonts w:ascii="BRH Malayalam Extra" w:hAnsi="BRH Malayalam Extra" w:cs="BRH Malayalam Extra"/>
@@ -9199,19 +9097,8 @@
                 <w:sz w:val="40"/>
                 <w:szCs w:val="40"/>
               </w:rPr>
-              <w:t>eZ—</w:t>
-            </w:r>
-            <w:proofErr w:type="gramStart"/>
-            <w:r>
-              <w:rPr>
-                <w:rFonts w:ascii="BRH Malayalam Extra" w:hAnsi="BRH Malayalam Extra" w:cs="BRH Malayalam Extra"/>
-                <w:color w:val="000000"/>
-                <w:sz w:val="40"/>
-                <w:szCs w:val="40"/>
-              </w:rPr>
-              <w:t>jJ{</w:t>
-            </w:r>
-            <w:proofErr w:type="gramEnd"/>
+              <w:t>eZ—jJ{</w:t>
+            </w:r>
             <w:r>
               <w:rPr>
                 <w:rFonts w:cs="Arial"/>
@@ -9260,7 +9147,6 @@
               </w:rPr>
               <w:t>“</w:t>
             </w:r>
-            <w:proofErr w:type="gramStart"/>
             <w:r>
               <w:rPr>
                 <w:rFonts w:ascii="BRH Malayalam Extra" w:hAnsi="BRH Malayalam Extra" w:cs="BRH Malayalam Extra"/>
@@ -9270,7 +9156,6 @@
               </w:rPr>
               <w:t>px</w:t>
             </w:r>
-            <w:proofErr w:type="gramEnd"/>
             <w:r>
               <w:rPr>
                 <w:rFonts w:ascii="BRH Malayalam Extra" w:hAnsi="BRH Malayalam Extra" w:cs="BRH Malayalam Extra"/>
@@ -9324,19 +9209,8 @@
                 <w:sz w:val="40"/>
                 <w:szCs w:val="40"/>
               </w:rPr>
-              <w:t>eZ—</w:t>
-            </w:r>
-            <w:proofErr w:type="gramStart"/>
-            <w:r>
-              <w:rPr>
-                <w:rFonts w:ascii="BRH Malayalam Extra" w:hAnsi="BRH Malayalam Extra" w:cs="BRH Malayalam Extra"/>
-                <w:color w:val="000000"/>
-                <w:sz w:val="40"/>
-                <w:szCs w:val="40"/>
-              </w:rPr>
-              <w:t>jJ{</w:t>
-            </w:r>
-            <w:proofErr w:type="gramEnd"/>
+              <w:t>eZ—jJ{</w:t>
+            </w:r>
             <w:r>
               <w:rPr>
                 <w:rFonts w:cs="Arial"/>
@@ -9634,30 +9508,11 @@
                 <w:szCs w:val="28"/>
               </w:rPr>
             </w:pPr>
-          </w:p>
-          <w:p>
-            <w:pPr>
-              <w:spacing w:before="0" w:line="240" w:lineRule="auto"/>
-              <w:rPr>
-                <w:sz w:val="28"/>
-                <w:szCs w:val="28"/>
-              </w:rPr>
-            </w:pPr>
-          </w:p>
-          <w:p>
-            <w:pPr>
-              <w:spacing w:before="0" w:line="240" w:lineRule="auto"/>
-              <w:rPr>
-                <w:sz w:val="28"/>
-                <w:szCs w:val="28"/>
-              </w:rPr>
-            </w:pPr>
-            <w:r>
-              <w:rPr>
-                <w:sz w:val="28"/>
-                <w:szCs w:val="28"/>
-              </w:rPr>
-              <w:lastRenderedPageBreak/>
+            <w:r>
+              <w:rPr>
+                <w:sz w:val="28"/>
+                <w:szCs w:val="28"/>
+              </w:rPr>
               <w:t xml:space="preserve">TA </w:t>
             </w:r>
             <w:r>
@@ -9734,35 +9589,18 @@
               <w:spacing w:before="0" w:line="252" w:lineRule="auto"/>
               <w:ind w:right="-210"/>
               <w:rPr>
+                <w:rFonts w:ascii="BRH Devanagari Extra" w:hAnsi="BRH Devanagari Extra" w:cs="BRH Devanagari Extra"/>
+                <w:sz w:val="40"/>
+                <w:szCs w:val="40"/>
+              </w:rPr>
+            </w:pPr>
+            <w:r>
+              <w:rPr>
                 <w:rFonts w:ascii="BRH Malayalam Extra" w:hAnsi="BRH Malayalam Extra" w:cs="BRH Malayalam Extra"/>
                 <w:color w:val="000000"/>
                 <w:sz w:val="36"/>
                 <w:szCs w:val="36"/>
               </w:rPr>
-            </w:pPr>
-          </w:p>
-          <w:p>
-            <w:pPr>
-              <w:widowControl w:val="0"/>
-              <w:autoSpaceDE w:val="0"/>
-              <w:autoSpaceDN w:val="0"/>
-              <w:adjustRightInd w:val="0"/>
-              <w:spacing w:before="0" w:line="252" w:lineRule="auto"/>
-              <w:ind w:right="-210"/>
-              <w:rPr>
-                <w:rFonts w:ascii="BRH Devanagari Extra" w:hAnsi="BRH Devanagari Extra" w:cs="BRH Devanagari Extra"/>
-                <w:sz w:val="40"/>
-                <w:szCs w:val="40"/>
-              </w:rPr>
-            </w:pPr>
-            <w:r>
-              <w:rPr>
-                <w:rFonts w:ascii="BRH Malayalam Extra" w:hAnsi="BRH Malayalam Extra" w:cs="BRH Malayalam Extra"/>
-                <w:color w:val="000000"/>
-                <w:sz w:val="36"/>
-                <w:szCs w:val="36"/>
-              </w:rPr>
-              <w:lastRenderedPageBreak/>
               <w:t>sªph¢ZxcyeZ¥j d</w:t>
             </w:r>
             <w:r>
@@ -9823,35 +9661,18 @@
               <w:spacing w:before="0" w:line="252" w:lineRule="auto"/>
               <w:ind w:right="-210"/>
               <w:rPr>
+                <w:rFonts w:ascii="BRH Devanagari Extra" w:hAnsi="BRH Devanagari Extra" w:cs="BRH Devanagari Extra"/>
+                <w:sz w:val="40"/>
+                <w:szCs w:val="40"/>
+              </w:rPr>
+            </w:pPr>
+            <w:r>
+              <w:rPr>
                 <w:rFonts w:ascii="BRH Malayalam Extra" w:hAnsi="BRH Malayalam Extra" w:cs="BRH Malayalam Extra"/>
                 <w:color w:val="000000"/>
                 <w:sz w:val="36"/>
                 <w:szCs w:val="36"/>
               </w:rPr>
-            </w:pPr>
-          </w:p>
-          <w:p>
-            <w:pPr>
-              <w:widowControl w:val="0"/>
-              <w:autoSpaceDE w:val="0"/>
-              <w:autoSpaceDN w:val="0"/>
-              <w:adjustRightInd w:val="0"/>
-              <w:spacing w:before="0" w:line="252" w:lineRule="auto"/>
-              <w:ind w:right="-210"/>
-              <w:rPr>
-                <w:rFonts w:ascii="BRH Devanagari Extra" w:hAnsi="BRH Devanagari Extra" w:cs="BRH Devanagari Extra"/>
-                <w:sz w:val="40"/>
-                <w:szCs w:val="40"/>
-              </w:rPr>
-            </w:pPr>
-            <w:r>
-              <w:rPr>
-                <w:rFonts w:ascii="BRH Malayalam Extra" w:hAnsi="BRH Malayalam Extra" w:cs="BRH Malayalam Extra"/>
-                <w:color w:val="000000"/>
-                <w:sz w:val="36"/>
-                <w:szCs w:val="36"/>
-              </w:rPr>
-              <w:lastRenderedPageBreak/>
               <w:t xml:space="preserve">sªph¢ZxcyeZ¥j </w:t>
             </w:r>
             <w:r>
@@ -9918,6 +9739,7 @@
                 <w:sz w:val="28"/>
                 <w:szCs w:val="28"/>
               </w:rPr>
+              <w:lastRenderedPageBreak/>
               <w:t xml:space="preserve">TA </w:t>
             </w:r>
             <w:r>
@@ -10933,17 +10755,8 @@
                 <w:sz w:val="28"/>
                 <w:szCs w:val="28"/>
               </w:rPr>
-              <w:t>19(</w:t>
-            </w:r>
-            <w:proofErr w:type="gramStart"/>
-            <w:r>
-              <w:rPr>
-                <w:sz w:val="28"/>
-                <w:szCs w:val="28"/>
-              </w:rPr>
-              <w:t>1)st</w:t>
-            </w:r>
-            <w:proofErr w:type="gramEnd"/>
+              <w:t>19(1)st</w:t>
+            </w:r>
             <w:r>
               <w:rPr>
                 <w:sz w:val="28"/>
@@ -13250,7 +13063,23 @@
         </w:tc>
       </w:tr>
     </w:tbl>
-    <w:p/>
+    <w:p>
+      <w:pPr>
+        <w:spacing w:before="0" w:line="240" w:lineRule="auto"/>
+        <w:jc w:val="center"/>
+        <w:rPr>
+          <w:sz w:val="40"/>
+          <w:szCs w:val="36"/>
+        </w:rPr>
+      </w:pPr>
+      <w:r>
+        <w:rPr>
+          <w:sz w:val="40"/>
+          <w:szCs w:val="36"/>
+        </w:rPr>
+        <w:t>============</w:t>
+      </w:r>
+    </w:p>
     <w:sectPr>
       <w:headerReference w:type="even" r:id="rId7"/>
       <w:headerReference w:type="default" r:id="rId8"/>
@@ -13297,6 +13126,7 @@
       <w:pBdr>
         <w:top w:val="single" w:sz="4" w:space="1" w:color="auto"/>
       </w:pBdr>
+      <w:jc w:val="right"/>
       <w:rPr>
         <w:b/>
         <w:bCs/>
@@ -13449,6 +13279,7 @@
       <w:pBdr>
         <w:top w:val="single" w:sz="4" w:space="1" w:color="auto"/>
       </w:pBdr>
+      <w:jc w:val="right"/>
       <w:rPr>
         <w:b/>
         <w:bCs/>

</xml_diff>